<commit_message>
Fix minori nel server, lavoro su README e Documentazione (moduli completati)
</commit_message>
<xml_diff>
--- a/Documentation.docx
+++ b/Documentation.docx
@@ -176,9 +176,12 @@
           <w:sz w:val="28"/>
           <w:szCs w:val="28"/>
         </w:rPr>
-        <w:t>PROG</w:t>
-      </w:r>
-      <w:r>
+        <w:t>PROGETTO DI LABORATORIO DI SISTEMI OPERATIVI</w:t>
+      </w:r>
+    </w:p>
+    <w:p>
+      <w:pPr>
+        <w:jc w:val="center"/>
         <w:rPr>
           <w:rFonts w:ascii="Times New Roman" w:hAnsi="Times New Roman" w:cs="Times New Roman"/>
           <w:b/>
@@ -186,8 +189,7 @@
           <w:sz w:val="28"/>
           <w:szCs w:val="28"/>
         </w:rPr>
-        <w:t>ETTO DI LABORATORIO DI SISTEMI OPERATIVI</w:t>
-      </w:r>
+      </w:pPr>
     </w:p>
     <w:p>
       <w:pPr>
@@ -212,10 +214,7 @@
           <w:szCs w:val="28"/>
         </w:rPr>
       </w:pPr>
-    </w:p>
-    <w:p>
-      <w:pPr>
-        <w:jc w:val="center"/>
+      <w:r>
         <w:rPr>
           <w:rFonts w:ascii="Times New Roman" w:hAnsi="Times New Roman" w:cs="Times New Roman"/>
           <w:b/>
@@ -223,8 +222,58 @@
           <w:sz w:val="28"/>
           <w:szCs w:val="28"/>
         </w:rPr>
-      </w:pPr>
-      <w:r>
+        <w:t>IL SUPERMERCATO</w:t>
+      </w:r>
+    </w:p>
+    <w:p>
+      <w:pPr>
+        <w:rPr>
+          <w:rFonts w:ascii="Times New Roman" w:hAnsi="Times New Roman" w:cs="Times New Roman"/>
+          <w:sz w:val="32"/>
+          <w:szCs w:val="32"/>
+        </w:rPr>
+      </w:pPr>
+    </w:p>
+    <w:p>
+      <w:pPr>
+        <w:rPr>
+          <w:rFonts w:ascii="Times New Roman" w:hAnsi="Times New Roman" w:cs="Times New Roman"/>
+          <w:sz w:val="32"/>
+          <w:szCs w:val="32"/>
+        </w:rPr>
+      </w:pPr>
+    </w:p>
+    <w:p>
+      <w:pPr>
+        <w:rPr>
+          <w:rFonts w:ascii="Times New Roman" w:hAnsi="Times New Roman" w:cs="Times New Roman"/>
+          <w:sz w:val="32"/>
+          <w:szCs w:val="32"/>
+        </w:rPr>
+      </w:pPr>
+    </w:p>
+    <w:p>
+      <w:pPr>
+        <w:rPr>
+          <w:rFonts w:ascii="Times New Roman" w:hAnsi="Times New Roman" w:cs="Times New Roman"/>
+          <w:sz w:val="32"/>
+          <w:szCs w:val="32"/>
+        </w:rPr>
+      </w:pPr>
+    </w:p>
+    <w:p>
+      <w:pPr>
+        <w:rPr>
+          <w:rFonts w:ascii="Times New Roman" w:hAnsi="Times New Roman" w:cs="Times New Roman"/>
+          <w:sz w:val="32"/>
+          <w:szCs w:val="32"/>
+        </w:rPr>
+      </w:pPr>
+    </w:p>
+    <w:p>
+      <w:pPr>
+        <w:spacing w:after="0"/>
+        <w:jc w:val="right"/>
         <w:rPr>
           <w:rFonts w:ascii="Times New Roman" w:hAnsi="Times New Roman" w:cs="Times New Roman"/>
           <w:b/>
@@ -232,8 +281,7 @@
           <w:sz w:val="28"/>
           <w:szCs w:val="28"/>
         </w:rPr>
-        <w:t>S</w:t>
-      </w:r>
+      </w:pPr>
       <w:r>
         <w:rPr>
           <w:rFonts w:ascii="Times New Roman" w:hAnsi="Times New Roman" w:cs="Times New Roman"/>
@@ -242,74 +290,6 @@
           <w:sz w:val="28"/>
           <w:szCs w:val="28"/>
         </w:rPr>
-        <w:t>UPERMARKET</w:t>
-      </w:r>
-    </w:p>
-    <w:p>
-      <w:pPr>
-        <w:rPr>
-          <w:rFonts w:ascii="Times New Roman" w:hAnsi="Times New Roman" w:cs="Times New Roman"/>
-          <w:sz w:val="32"/>
-          <w:szCs w:val="32"/>
-        </w:rPr>
-      </w:pPr>
-    </w:p>
-    <w:p>
-      <w:pPr>
-        <w:rPr>
-          <w:rFonts w:ascii="Times New Roman" w:hAnsi="Times New Roman" w:cs="Times New Roman"/>
-          <w:sz w:val="32"/>
-          <w:szCs w:val="32"/>
-        </w:rPr>
-      </w:pPr>
-    </w:p>
-    <w:p>
-      <w:pPr>
-        <w:rPr>
-          <w:rFonts w:ascii="Times New Roman" w:hAnsi="Times New Roman" w:cs="Times New Roman"/>
-          <w:sz w:val="32"/>
-          <w:szCs w:val="32"/>
-        </w:rPr>
-      </w:pPr>
-    </w:p>
-    <w:p>
-      <w:pPr>
-        <w:rPr>
-          <w:rFonts w:ascii="Times New Roman" w:hAnsi="Times New Roman" w:cs="Times New Roman"/>
-          <w:sz w:val="32"/>
-          <w:szCs w:val="32"/>
-        </w:rPr>
-      </w:pPr>
-    </w:p>
-    <w:p>
-      <w:pPr>
-        <w:rPr>
-          <w:rFonts w:ascii="Times New Roman" w:hAnsi="Times New Roman" w:cs="Times New Roman"/>
-          <w:sz w:val="32"/>
-          <w:szCs w:val="32"/>
-        </w:rPr>
-      </w:pPr>
-    </w:p>
-    <w:p>
-      <w:pPr>
-        <w:spacing w:after="0"/>
-        <w:jc w:val="right"/>
-        <w:rPr>
-          <w:rFonts w:ascii="Times New Roman" w:hAnsi="Times New Roman" w:cs="Times New Roman"/>
-          <w:b/>
-          <w:bCs/>
-          <w:sz w:val="28"/>
-          <w:szCs w:val="28"/>
-        </w:rPr>
-      </w:pPr>
-      <w:r>
-        <w:rPr>
-          <w:rFonts w:ascii="Times New Roman" w:hAnsi="Times New Roman" w:cs="Times New Roman"/>
-          <w:b/>
-          <w:bCs/>
-          <w:sz w:val="28"/>
-          <w:szCs w:val="28"/>
-        </w:rPr>
         <w:t>Studenti</w:t>
       </w:r>
     </w:p>
@@ -438,6 +418,13 @@
     <w:bookmarkStart w:id="0" w:name="_Hlk89138322" w:displacedByCustomXml="next"/>
     <w:sdt>
       <w:sdtPr>
+        <w:rPr>
+          <w:rFonts w:asciiTheme="minorHAnsi" w:eastAsiaTheme="minorHAnsi" w:hAnsiTheme="minorHAnsi" w:cstheme="minorBidi"/>
+          <w:color w:val="auto"/>
+          <w:sz w:val="22"/>
+          <w:szCs w:val="22"/>
+          <w:lang w:eastAsia="en-US"/>
+        </w:rPr>
         <w:id w:val="389923619"/>
         <w:docPartObj>
           <w:docPartGallery w:val="Table of Contents"/>
@@ -446,13 +433,8 @@
       </w:sdtPr>
       <w:sdtEndPr>
         <w:rPr>
-          <w:rFonts w:asciiTheme="minorHAnsi" w:eastAsiaTheme="minorHAnsi" w:hAnsiTheme="minorHAnsi" w:cstheme="minorBidi"/>
           <w:b/>
           <w:bCs/>
-          <w:color w:val="auto"/>
-          <w:sz w:val="22"/>
-          <w:szCs w:val="22"/>
-          <w:lang w:eastAsia="en-US"/>
         </w:rPr>
       </w:sdtEndPr>
       <w:sdtContent>
@@ -1129,20 +1111,98 @@
       <w:pPr>
         <w:pStyle w:val="Titolo1"/>
         <w:rPr>
-          <w:lang w:val="en-GB"/>
+          <w:rFonts w:ascii="Times New Roman" w:hAnsi="Times New Roman" w:cs="Times New Roman"/>
         </w:rPr>
       </w:pPr>
       <w:bookmarkStart w:id="1" w:name="_Toc172627396"/>
-      <w:proofErr w:type="spellStart"/>
-      <w:r>
-        <w:rPr>
-          <w:lang w:val="en-GB"/>
+      <w:r>
+        <w:rPr>
+          <w:rFonts w:ascii="Times New Roman" w:hAnsi="Times New Roman" w:cs="Times New Roman"/>
         </w:rPr>
         <w:lastRenderedPageBreak/>
         <w:t>Traccia</w:t>
       </w:r>
       <w:bookmarkEnd w:id="1"/>
-      <w:proofErr w:type="spellEnd"/>
+    </w:p>
+    <w:p>
+      <w:pPr>
+        <w:pStyle w:val="Testonotaapidipagina"/>
+        <w:rPr>
+          <w:rFonts w:ascii="Times New Roman" w:hAnsi="Times New Roman" w:cs="Times New Roman"/>
+          <w:sz w:val="24"/>
+          <w:szCs w:val="24"/>
+        </w:rPr>
+      </w:pPr>
+      <w:r>
+        <w:rPr>
+          <w:rFonts w:ascii="Times New Roman" w:hAnsi="Times New Roman" w:cs="Times New Roman"/>
+          <w:b/>
+          <w:bCs/>
+          <w:sz w:val="24"/>
+          <w:szCs w:val="24"/>
+        </w:rPr>
+        <w:t>Progetto 1: Il supermercato</w:t>
+      </w:r>
+      <w:r>
+        <w:rPr>
+          <w:rFonts w:ascii="Times New Roman" w:hAnsi="Times New Roman" w:cs="Times New Roman"/>
+          <w:sz w:val="24"/>
+          <w:szCs w:val="24"/>
+        </w:rPr>
+        <w:t xml:space="preserve"> - </w:t>
+      </w:r>
+      <w:r>
+        <w:rPr>
+          <w:rFonts w:ascii="Times New Roman" w:hAnsi="Times New Roman" w:cs="Times New Roman"/>
+          <w:sz w:val="24"/>
+          <w:szCs w:val="24"/>
+        </w:rPr>
+        <w:t>Lo studente dovrà realizzare la simulazione di un sistema che modella un supermercato con K casse e frequentato da un certo numero di clienti. Il numero dei clienti nel supermercato è contingentato: non ci possono essere più di C clienti che fanno acquisti (o che sono in coda alle casse) in ogni istante. All’inizio, tutti i clienti entrano contemporaneamente nel supermercato, successivamente, non appena il numero dei clienti scende a C-E (0&lt;E&lt;C), ne vengono fatti entrare altri E. Ogni cliente spende un tempo variabile T all’interno del supermercato per fare acquisti, quindi si mette in fila in una delle casse che sono in quel momento aperte ed aspetta il suo turno per “pagare” la merce acquistata. Dopo aver pagato, il cliente esce dal supermercato. Ogni cassa attiva ha un cassiere che serve i clienti in ordine FIFO con un certo tempo di servizio. Il tempo di servizio del cassiere ha una parte costante (diversa per ogni cassiere) più una parte variabile che dipende linearmente dal numero di prodotti acquistati dal cliente che sta servendo. I clienti che non hanno acquistato prodotti (P=0), non si mettono in coda alle casse.</w:t>
+      </w:r>
+    </w:p>
+    <w:p>
+      <w:pPr>
+        <w:pStyle w:val="Testonotaapidipagina"/>
+        <w:numPr>
+          <w:ilvl w:val="0"/>
+          <w:numId w:val="3"/>
+        </w:numPr>
+        <w:rPr>
+          <w:rFonts w:ascii="Times New Roman" w:hAnsi="Times New Roman" w:cs="Times New Roman"/>
+          <w:sz w:val="24"/>
+          <w:szCs w:val="24"/>
+        </w:rPr>
+      </w:pPr>
+      <w:r>
+        <w:rPr>
+          <w:rFonts w:ascii="Times New Roman" w:hAnsi="Times New Roman" w:cs="Times New Roman"/>
+          <w:sz w:val="24"/>
+          <w:szCs w:val="24"/>
+        </w:rPr>
+        <w:t>Opzionale: i clienti senza acquisti non si mettono in coda, ma prima di uscire dal supermercato devono attendere il permesso di uscire. Il permesso può essere dato da un direttore del supermercato.</w:t>
+      </w:r>
+    </w:p>
+    <w:p>
+      <w:pPr>
+        <w:pStyle w:val="Testonotaapidipagina"/>
+        <w:numPr>
+          <w:ilvl w:val="0"/>
+          <w:numId w:val="3"/>
+        </w:numPr>
+        <w:rPr>
+          <w:rFonts w:ascii="Times New Roman" w:hAnsi="Times New Roman" w:cs="Times New Roman"/>
+          <w:sz w:val="24"/>
+          <w:szCs w:val="24"/>
+        </w:rPr>
+      </w:pPr>
+      <w:r>
+        <w:rPr>
+          <w:rFonts w:ascii="Times New Roman" w:hAnsi="Times New Roman" w:cs="Times New Roman"/>
+          <w:sz w:val="24"/>
+          <w:szCs w:val="24"/>
+        </w:rPr>
+        <w:t>Opzionale: la scelta degli acquisti di un cliente può essere fatta o in ordine casuale oppure scelta dal cliente su una semplice interfaccia grafica/testuale</w:t>
+      </w:r>
     </w:p>
     <w:p>
       <w:pPr>
@@ -1151,20 +1211,54 @@
           <w:rFonts w:ascii="Times New Roman" w:hAnsi="Times New Roman" w:cs="Times New Roman"/>
           <w:sz w:val="26"/>
           <w:szCs w:val="26"/>
-          <w:lang w:val="en-GB"/>
+        </w:rPr>
+      </w:pPr>
+    </w:p>
+    <w:p>
+      <w:pPr>
+        <w:pStyle w:val="Titolo1"/>
+        <w:rPr>
+          <w:rFonts w:ascii="Times New Roman" w:hAnsi="Times New Roman" w:cs="Times New Roman"/>
+        </w:rPr>
+      </w:pPr>
+      <w:bookmarkStart w:id="2" w:name="_Toc172627397"/>
+      <w:r>
+        <w:rPr>
+          <w:rFonts w:ascii="Times New Roman" w:hAnsi="Times New Roman" w:cs="Times New Roman"/>
+        </w:rPr>
+        <w:t>Analisi e specifica dei requisiti</w:t>
+      </w:r>
+      <w:bookmarkEnd w:id="2"/>
+    </w:p>
+    <w:p>
+      <w:pPr>
+        <w:pStyle w:val="Testonotaapidipagina"/>
+        <w:rPr>
+          <w:rFonts w:ascii="Times New Roman" w:hAnsi="Times New Roman" w:cs="Times New Roman"/>
+          <w:sz w:val="24"/>
+          <w:szCs w:val="24"/>
         </w:rPr>
       </w:pPr>
       <w:proofErr w:type="spellStart"/>
       <w:r>
+        <w:rPr>
+          <w:rFonts w:ascii="Times New Roman" w:hAnsi="Times New Roman" w:cs="Times New Roman"/>
+          <w:sz w:val="24"/>
+          <w:szCs w:val="24"/>
+        </w:rPr>
+        <w:t>Asdsad</w:t>
+      </w:r>
+      <w:proofErr w:type="spellEnd"/>
+    </w:p>
+    <w:p>
+      <w:pPr>
+        <w:pStyle w:val="Testonotaapidipagina"/>
         <w:rPr>
           <w:rFonts w:ascii="Times New Roman" w:hAnsi="Times New Roman" w:cs="Times New Roman"/>
           <w:sz w:val="26"/>
           <w:szCs w:val="26"/>
-          <w:lang w:val="en-GB"/>
-        </w:rPr>
-        <w:t>Sdfsdf</w:t>
-      </w:r>
-      <w:proofErr w:type="spellEnd"/>
+        </w:rPr>
+      </w:pPr>
     </w:p>
     <w:p>
       <w:pPr>
@@ -1173,9 +1267,225 @@
           <w:rFonts w:ascii="Times New Roman" w:hAnsi="Times New Roman" w:cs="Times New Roman"/>
           <w:sz w:val="26"/>
           <w:szCs w:val="26"/>
-          <w:lang w:val="en-GB"/>
-        </w:rPr>
-      </w:pPr>
+        </w:rPr>
+      </w:pPr>
+    </w:p>
+    <w:p>
+      <w:pPr>
+        <w:pStyle w:val="Titolo1"/>
+        <w:rPr>
+          <w:rFonts w:ascii="Times New Roman" w:hAnsi="Times New Roman" w:cs="Times New Roman"/>
+          <w:u w:val="single"/>
+        </w:rPr>
+      </w:pPr>
+      <w:bookmarkStart w:id="3" w:name="_Toc172627398"/>
+      <w:r>
+        <w:rPr>
+          <w:rFonts w:ascii="Times New Roman" w:hAnsi="Times New Roman" w:cs="Times New Roman"/>
+        </w:rPr>
+        <w:t>Architettura e scelte gestionali</w:t>
+      </w:r>
+      <w:bookmarkEnd w:id="3"/>
+    </w:p>
+    <w:p>
+      <w:pPr>
+        <w:pStyle w:val="Testonotaapidipagina"/>
+        <w:rPr>
+          <w:rFonts w:ascii="Times New Roman" w:hAnsi="Times New Roman" w:cs="Times New Roman"/>
+          <w:sz w:val="24"/>
+          <w:szCs w:val="24"/>
+        </w:rPr>
+      </w:pPr>
+      <w:r>
+        <w:rPr>
+          <w:rFonts w:ascii="Times New Roman" w:hAnsi="Times New Roman" w:cs="Times New Roman"/>
+          <w:sz w:val="24"/>
+          <w:szCs w:val="24"/>
+        </w:rPr>
+        <w:t>Il progetto consiste nel</w:t>
+      </w:r>
+      <w:r>
+        <w:rPr>
+          <w:rFonts w:ascii="Times New Roman" w:hAnsi="Times New Roman" w:cs="Times New Roman"/>
+          <w:sz w:val="24"/>
+          <w:szCs w:val="24"/>
+        </w:rPr>
+        <w:t xml:space="preserve">la produzione </w:t>
+      </w:r>
+      <w:r>
+        <w:rPr>
+          <w:rFonts w:ascii="Times New Roman" w:hAnsi="Times New Roman" w:cs="Times New Roman"/>
+          <w:sz w:val="24"/>
+          <w:szCs w:val="24"/>
+        </w:rPr>
+        <w:t xml:space="preserve">un applicativo </w:t>
+      </w:r>
+      <w:proofErr w:type="spellStart"/>
+      <w:r>
+        <w:rPr>
+          <w:rFonts w:ascii="Times New Roman" w:hAnsi="Times New Roman" w:cs="Times New Roman"/>
+          <w:b/>
+          <w:bCs/>
+          <w:sz w:val="24"/>
+          <w:szCs w:val="24"/>
+        </w:rPr>
+        <w:t>client-server</w:t>
+      </w:r>
+      <w:proofErr w:type="spellEnd"/>
+      <w:r>
+        <w:rPr>
+          <w:rFonts w:ascii="Times New Roman" w:hAnsi="Times New Roman" w:cs="Times New Roman"/>
+          <w:sz w:val="24"/>
+          <w:szCs w:val="24"/>
+        </w:rPr>
+        <w:t xml:space="preserve">, usando </w:t>
+      </w:r>
+      <w:r>
+        <w:rPr>
+          <w:rFonts w:ascii="Times New Roman" w:hAnsi="Times New Roman" w:cs="Times New Roman"/>
+          <w:b/>
+          <w:bCs/>
+          <w:sz w:val="24"/>
+          <w:szCs w:val="24"/>
+        </w:rPr>
+        <w:t>Docker-compose</w:t>
+      </w:r>
+      <w:r>
+        <w:rPr>
+          <w:rFonts w:ascii="Times New Roman" w:hAnsi="Times New Roman" w:cs="Times New Roman"/>
+          <w:sz w:val="24"/>
+          <w:szCs w:val="24"/>
+        </w:rPr>
+        <w:t>.</w:t>
+      </w:r>
+    </w:p>
+    <w:p>
+      <w:pPr>
+        <w:pStyle w:val="Testonotaapidipagina"/>
+        <w:rPr>
+          <w:rFonts w:ascii="Times New Roman" w:hAnsi="Times New Roman" w:cs="Times New Roman"/>
+          <w:sz w:val="24"/>
+          <w:szCs w:val="24"/>
+        </w:rPr>
+      </w:pPr>
+      <w:r>
+        <w:rPr>
+          <w:rFonts w:ascii="Times New Roman" w:hAnsi="Times New Roman" w:cs="Times New Roman"/>
+          <w:sz w:val="24"/>
+          <w:szCs w:val="24"/>
+        </w:rPr>
+        <w:t xml:space="preserve">Il Server è stato sviluppato (come da requisiti) in </w:t>
+      </w:r>
+      <w:r>
+        <w:rPr>
+          <w:rFonts w:ascii="Times New Roman" w:hAnsi="Times New Roman" w:cs="Times New Roman"/>
+          <w:b/>
+          <w:bCs/>
+          <w:sz w:val="24"/>
+          <w:szCs w:val="24"/>
+        </w:rPr>
+        <w:t>linguaggio C</w:t>
+      </w:r>
+      <w:r>
+        <w:rPr>
+          <w:rFonts w:ascii="Times New Roman" w:hAnsi="Times New Roman" w:cs="Times New Roman"/>
+          <w:sz w:val="24"/>
+          <w:szCs w:val="24"/>
+        </w:rPr>
+        <w:t xml:space="preserve">, mentre il Client è stato sviluppato in linguaggio </w:t>
+      </w:r>
+      <w:r>
+        <w:rPr>
+          <w:rFonts w:ascii="Times New Roman" w:hAnsi="Times New Roman" w:cs="Times New Roman"/>
+          <w:b/>
+          <w:bCs/>
+          <w:sz w:val="24"/>
+          <w:szCs w:val="24"/>
+        </w:rPr>
+        <w:t>Dart</w:t>
+      </w:r>
+      <w:r>
+        <w:rPr>
+          <w:rFonts w:ascii="Times New Roman" w:hAnsi="Times New Roman" w:cs="Times New Roman"/>
+          <w:sz w:val="24"/>
+          <w:szCs w:val="24"/>
+        </w:rPr>
+        <w:t xml:space="preserve">, in particolare con l'utilizzo del framework </w:t>
+      </w:r>
+      <w:r>
+        <w:rPr>
+          <w:rFonts w:ascii="Times New Roman" w:hAnsi="Times New Roman" w:cs="Times New Roman"/>
+          <w:b/>
+          <w:bCs/>
+          <w:sz w:val="24"/>
+          <w:szCs w:val="24"/>
+        </w:rPr>
+        <w:t>Flutter</w:t>
+      </w:r>
+      <w:r>
+        <w:rPr>
+          <w:rFonts w:ascii="Times New Roman" w:hAnsi="Times New Roman" w:cs="Times New Roman"/>
+          <w:sz w:val="24"/>
+          <w:szCs w:val="24"/>
+        </w:rPr>
+        <w:t>.</w:t>
+      </w:r>
+    </w:p>
+    <w:p>
+      <w:pPr>
+        <w:pStyle w:val="Testonotaapidipagina"/>
+        <w:rPr>
+          <w:rFonts w:ascii="Times New Roman" w:hAnsi="Times New Roman" w:cs="Times New Roman"/>
+          <w:sz w:val="24"/>
+          <w:szCs w:val="24"/>
+        </w:rPr>
+      </w:pPr>
+      <w:r>
+        <w:rPr>
+          <w:rFonts w:ascii="Times New Roman" w:hAnsi="Times New Roman" w:cs="Times New Roman"/>
+          <w:sz w:val="24"/>
+          <w:szCs w:val="24"/>
+        </w:rPr>
+        <w:t xml:space="preserve">Client e Server sono in </w:t>
+      </w:r>
+      <w:r>
+        <w:rPr>
+          <w:rFonts w:ascii="Times New Roman" w:hAnsi="Times New Roman" w:cs="Times New Roman"/>
+          <w:b/>
+          <w:bCs/>
+          <w:sz w:val="24"/>
+          <w:szCs w:val="24"/>
+        </w:rPr>
+        <w:t>locale</w:t>
+      </w:r>
+      <w:r>
+        <w:rPr>
+          <w:rFonts w:ascii="Times New Roman" w:hAnsi="Times New Roman" w:cs="Times New Roman"/>
+          <w:sz w:val="24"/>
+          <w:szCs w:val="24"/>
+        </w:rPr>
+        <w:t xml:space="preserve"> e comunicano attraverso l'uso di </w:t>
+      </w:r>
+      <w:proofErr w:type="spellStart"/>
+      <w:r>
+        <w:rPr>
+          <w:rFonts w:ascii="Times New Roman" w:hAnsi="Times New Roman" w:cs="Times New Roman"/>
+          <w:b/>
+          <w:bCs/>
+          <w:sz w:val="24"/>
+          <w:szCs w:val="24"/>
+        </w:rPr>
+        <w:t>Socket</w:t>
+      </w:r>
+      <w:proofErr w:type="spellEnd"/>
+      <w:r>
+        <w:rPr>
+          <w:rFonts w:ascii="Times New Roman" w:hAnsi="Times New Roman" w:cs="Times New Roman"/>
+          <w:sz w:val="24"/>
+          <w:szCs w:val="24"/>
+        </w:rPr>
+        <w:t xml:space="preserve"> (come da requisiti).</w:t>
+      </w:r>
     </w:p>
     <w:p>
       <w:pPr>
@@ -1184,7 +1494,257 @@
           <w:rFonts w:ascii="Times New Roman" w:hAnsi="Times New Roman" w:cs="Times New Roman"/>
           <w:sz w:val="26"/>
           <w:szCs w:val="26"/>
-          <w:lang w:val="en-GB"/>
+        </w:rPr>
+      </w:pPr>
+      <w:r>
+        <w:rPr>
+          <w:rFonts w:ascii="Times New Roman" w:hAnsi="Times New Roman" w:cs="Times New Roman"/>
+          <w:sz w:val="24"/>
+          <w:szCs w:val="24"/>
+        </w:rPr>
+        <w:t>La scelta di utilizzare Docker-compose è dovuta alla facilità di apprendimento del tool.</w:t>
+      </w:r>
+    </w:p>
+    <w:p>
+      <w:pPr>
+        <w:pStyle w:val="Testonotaapidipagina"/>
+        <w:rPr>
+          <w:rFonts w:ascii="Times New Roman" w:hAnsi="Times New Roman" w:cs="Times New Roman"/>
+          <w:sz w:val="24"/>
+          <w:szCs w:val="24"/>
+          <w:u w:val="single"/>
+        </w:rPr>
+      </w:pPr>
+      <w:r>
+        <w:rPr>
+          <w:rFonts w:ascii="Times New Roman" w:hAnsi="Times New Roman" w:cs="Times New Roman"/>
+          <w:sz w:val="24"/>
+          <w:szCs w:val="24"/>
+        </w:rPr>
+        <w:t xml:space="preserve">La scelta di utilizzare Flutter è dovuta </w:t>
+      </w:r>
+      <w:r>
+        <w:rPr>
+          <w:rFonts w:ascii="Times New Roman" w:hAnsi="Times New Roman" w:cs="Times New Roman"/>
+          <w:sz w:val="24"/>
+          <w:szCs w:val="24"/>
+        </w:rPr>
+        <w:t>ad:</w:t>
+      </w:r>
+    </w:p>
+    <w:p>
+      <w:pPr>
+        <w:pStyle w:val="Testonotaapidipagina"/>
+        <w:numPr>
+          <w:ilvl w:val="0"/>
+          <w:numId w:val="4"/>
+        </w:numPr>
+        <w:rPr>
+          <w:rFonts w:ascii="Times New Roman" w:hAnsi="Times New Roman" w:cs="Times New Roman"/>
+          <w:sz w:val="24"/>
+          <w:szCs w:val="24"/>
+          <w:u w:val="single"/>
+        </w:rPr>
+      </w:pPr>
+      <w:r>
+        <w:rPr>
+          <w:rFonts w:ascii="Times New Roman" w:hAnsi="Times New Roman" w:cs="Times New Roman"/>
+          <w:sz w:val="24"/>
+          <w:szCs w:val="24"/>
+        </w:rPr>
+        <w:t xml:space="preserve">ottime capacità del framework nella gestione delle </w:t>
+      </w:r>
+      <w:proofErr w:type="spellStart"/>
+      <w:r>
+        <w:rPr>
+          <w:rFonts w:ascii="Times New Roman" w:hAnsi="Times New Roman" w:cs="Times New Roman"/>
+          <w:sz w:val="24"/>
+          <w:szCs w:val="24"/>
+        </w:rPr>
+        <w:t>socket</w:t>
+      </w:r>
+      <w:proofErr w:type="spellEnd"/>
+      <w:r>
+        <w:rPr>
+          <w:rFonts w:ascii="Times New Roman" w:hAnsi="Times New Roman" w:cs="Times New Roman"/>
+          <w:sz w:val="24"/>
+          <w:szCs w:val="24"/>
+        </w:rPr>
+        <w:t xml:space="preserve"> attraverso funzioni e widgets forniti dall</w:t>
+      </w:r>
+      <w:r>
+        <w:rPr>
+          <w:rFonts w:ascii="Times New Roman" w:hAnsi="Times New Roman" w:cs="Times New Roman"/>
+          <w:sz w:val="24"/>
+          <w:szCs w:val="24"/>
+        </w:rPr>
+        <w:t>a libreria ‘</w:t>
+      </w:r>
+      <w:proofErr w:type="spellStart"/>
+      <w:r>
+        <w:rPr>
+          <w:rFonts w:ascii="Times New Roman" w:hAnsi="Times New Roman" w:cs="Times New Roman"/>
+          <w:sz w:val="24"/>
+          <w:szCs w:val="24"/>
+        </w:rPr>
+        <w:t>dart:io</w:t>
+      </w:r>
+      <w:proofErr w:type="spellEnd"/>
+      <w:r>
+        <w:rPr>
+          <w:rFonts w:ascii="Times New Roman" w:hAnsi="Times New Roman" w:cs="Times New Roman"/>
+          <w:sz w:val="24"/>
+          <w:szCs w:val="24"/>
+        </w:rPr>
+        <w:t>’</w:t>
+      </w:r>
+      <w:r>
+        <w:rPr>
+          <w:rFonts w:ascii="Times New Roman" w:hAnsi="Times New Roman" w:cs="Times New Roman"/>
+          <w:sz w:val="24"/>
+          <w:szCs w:val="24"/>
+        </w:rPr>
+        <w:t>;</w:t>
+      </w:r>
+    </w:p>
+    <w:p>
+      <w:pPr>
+        <w:pStyle w:val="Testonotaapidipagina"/>
+        <w:numPr>
+          <w:ilvl w:val="0"/>
+          <w:numId w:val="4"/>
+        </w:numPr>
+        <w:rPr>
+          <w:rFonts w:ascii="Times New Roman" w:hAnsi="Times New Roman" w:cs="Times New Roman"/>
+          <w:sz w:val="24"/>
+          <w:szCs w:val="24"/>
+          <w:u w:val="single"/>
+        </w:rPr>
+      </w:pPr>
+      <w:r>
+        <w:rPr>
+          <w:rFonts w:ascii="Times New Roman" w:hAnsi="Times New Roman" w:cs="Times New Roman"/>
+          <w:sz w:val="24"/>
+          <w:szCs w:val="24"/>
+        </w:rPr>
+        <w:t>possibilità di creare, con un codice snello e facilmente intuibile, degli applicativi funzionanti sia su dispositivi Android che iOS, nonché applicazioni desktop o web-</w:t>
+      </w:r>
+      <w:proofErr w:type="spellStart"/>
+      <w:r>
+        <w:rPr>
+          <w:rFonts w:ascii="Times New Roman" w:hAnsi="Times New Roman" w:cs="Times New Roman"/>
+          <w:sz w:val="24"/>
+          <w:szCs w:val="24"/>
+        </w:rPr>
+        <w:t>based</w:t>
+      </w:r>
+      <w:proofErr w:type="spellEnd"/>
+      <w:r>
+        <w:rPr>
+          <w:rFonts w:ascii="Times New Roman" w:hAnsi="Times New Roman" w:cs="Times New Roman"/>
+          <w:sz w:val="24"/>
+          <w:szCs w:val="24"/>
+        </w:rPr>
+        <w:t>;</w:t>
+      </w:r>
+    </w:p>
+    <w:p>
+      <w:pPr>
+        <w:pStyle w:val="Testonotaapidipagina"/>
+        <w:numPr>
+          <w:ilvl w:val="0"/>
+          <w:numId w:val="4"/>
+        </w:numPr>
+        <w:rPr>
+          <w:rFonts w:ascii="Times New Roman" w:hAnsi="Times New Roman" w:cs="Times New Roman"/>
+          <w:sz w:val="24"/>
+          <w:szCs w:val="24"/>
+          <w:u w:val="single"/>
+        </w:rPr>
+      </w:pPr>
+      <w:r>
+        <w:rPr>
+          <w:rFonts w:ascii="Times New Roman" w:hAnsi="Times New Roman" w:cs="Times New Roman"/>
+          <w:sz w:val="24"/>
+          <w:szCs w:val="24"/>
+        </w:rPr>
+        <w:t xml:space="preserve">esperienza </w:t>
+      </w:r>
+      <w:r>
+        <w:rPr>
+          <w:rFonts w:ascii="Times New Roman" w:hAnsi="Times New Roman" w:cs="Times New Roman"/>
+          <w:sz w:val="24"/>
+          <w:szCs w:val="24"/>
+        </w:rPr>
+        <w:t xml:space="preserve">pregressa </w:t>
+      </w:r>
+      <w:r>
+        <w:rPr>
+          <w:rFonts w:ascii="Times New Roman" w:hAnsi="Times New Roman" w:cs="Times New Roman"/>
+          <w:sz w:val="24"/>
+          <w:szCs w:val="24"/>
+        </w:rPr>
+        <w:t>degli sviluppatori nell’utilizzo</w:t>
+      </w:r>
+      <w:r>
+        <w:rPr>
+          <w:rFonts w:ascii="Times New Roman" w:hAnsi="Times New Roman" w:cs="Times New Roman"/>
+          <w:sz w:val="24"/>
+          <w:szCs w:val="24"/>
+        </w:rPr>
+        <w:t xml:space="preserve"> di tale framework.</w:t>
+      </w:r>
+    </w:p>
+    <w:p>
+      <w:pPr>
+        <w:pStyle w:val="Testonotaapidipagina"/>
+        <w:rPr>
+          <w:rFonts w:ascii="Times New Roman" w:hAnsi="Times New Roman" w:cs="Times New Roman"/>
+          <w:sz w:val="24"/>
+          <w:szCs w:val="24"/>
+          <w:u w:val="single"/>
+        </w:rPr>
+      </w:pPr>
+      <w:proofErr w:type="spellStart"/>
+      <w:r>
+        <w:rPr>
+          <w:rFonts w:ascii="Times New Roman" w:hAnsi="Times New Roman" w:cs="Times New Roman"/>
+          <w:sz w:val="24"/>
+          <w:szCs w:val="24"/>
+        </w:rPr>
+        <w:t>ghhgh</w:t>
+      </w:r>
+      <w:proofErr w:type="spellEnd"/>
+    </w:p>
+    <w:p>
+      <w:pPr>
+        <w:pStyle w:val="Titolo2"/>
+        <w:rPr>
+          <w:rFonts w:ascii="Times New Roman" w:hAnsi="Times New Roman" w:cs="Times New Roman"/>
+        </w:rPr>
+      </w:pPr>
+      <w:r>
+        <w:rPr>
+          <w:rFonts w:ascii="Times New Roman" w:hAnsi="Times New Roman" w:cs="Times New Roman"/>
+        </w:rPr>
+        <w:t>Gestione della concorrenza</w:t>
+      </w:r>
+    </w:p>
+    <w:p>
+      <w:pPr>
+        <w:rPr>
+          <w:rFonts w:ascii="Times New Roman" w:hAnsi="Times New Roman" w:cs="Times New Roman"/>
+        </w:rPr>
+      </w:pPr>
+    </w:p>
+    <w:p>
+      <w:pPr>
+        <w:pStyle w:val="Testonotaapidipagina"/>
+        <w:rPr>
+          <w:rFonts w:ascii="Times New Roman" w:hAnsi="Times New Roman" w:cs="Times New Roman"/>
+          <w:sz w:val="24"/>
+          <w:szCs w:val="24"/>
+          <w:u w:val="single"/>
         </w:rPr>
       </w:pPr>
     </w:p>
@@ -1192,60 +1752,44 @@
       <w:pPr>
         <w:pStyle w:val="Titolo1"/>
         <w:rPr>
-          <w:lang w:val="en-GB"/>
-        </w:rPr>
-      </w:pPr>
-      <w:bookmarkStart w:id="2" w:name="_Toc172627397"/>
+          <w:rFonts w:ascii="Times New Roman" w:hAnsi="Times New Roman" w:cs="Times New Roman"/>
+        </w:rPr>
+      </w:pPr>
+      <w:bookmarkStart w:id="4" w:name="_Toc172627399"/>
+      <w:r>
+        <w:rPr>
+          <w:rFonts w:ascii="Times New Roman" w:hAnsi="Times New Roman" w:cs="Times New Roman"/>
+        </w:rPr>
+        <w:t xml:space="preserve">Protocollo per la comunicazione </w:t>
+      </w:r>
       <w:proofErr w:type="spellStart"/>
       <w:r>
         <w:rPr>
-          <w:lang w:val="en-GB"/>
-        </w:rPr>
-        <w:t>Analisi</w:t>
-      </w:r>
+          <w:rFonts w:ascii="Times New Roman" w:hAnsi="Times New Roman" w:cs="Times New Roman"/>
+        </w:rPr>
+        <w:t>client-server</w:t>
+      </w:r>
+      <w:bookmarkEnd w:id="4"/>
       <w:proofErr w:type="spellEnd"/>
-      <w:r>
-        <w:rPr>
-          <w:lang w:val="en-GB"/>
-        </w:rPr>
-        <w:t xml:space="preserve"> e </w:t>
-      </w:r>
+    </w:p>
+    <w:p>
+      <w:pPr>
+        <w:pStyle w:val="Testonotaapidipagina"/>
+        <w:rPr>
+          <w:rFonts w:ascii="Times New Roman" w:hAnsi="Times New Roman" w:cs="Times New Roman"/>
+          <w:sz w:val="24"/>
+          <w:szCs w:val="24"/>
+        </w:rPr>
+      </w:pPr>
       <w:proofErr w:type="spellStart"/>
       <w:r>
         <w:rPr>
-          <w:lang w:val="en-GB"/>
-        </w:rPr>
-        <w:t>specifica</w:t>
-      </w:r>
-      <w:proofErr w:type="spellEnd"/>
-      <w:r>
-        <w:rPr>
-          <w:lang w:val="en-GB"/>
-        </w:rPr>
-        <w:t xml:space="preserve"> </w:t>
-      </w:r>
-      <w:proofErr w:type="spellStart"/>
-      <w:r>
-        <w:rPr>
-          <w:lang w:val="en-GB"/>
-        </w:rPr>
-        <w:t>dei</w:t>
-      </w:r>
-      <w:proofErr w:type="spellEnd"/>
-      <w:r>
-        <w:rPr>
-          <w:lang w:val="en-GB"/>
-        </w:rPr>
-        <w:t xml:space="preserve"> </w:t>
-      </w:r>
-      <w:proofErr w:type="spellStart"/>
-      <w:r>
-        <w:rPr>
-          <w:lang w:val="en-GB"/>
-        </w:rPr>
-        <w:t>requisiti</w:t>
-      </w:r>
-      <w:bookmarkEnd w:id="2"/>
+          <w:rFonts w:ascii="Times New Roman" w:hAnsi="Times New Roman" w:cs="Times New Roman"/>
+          <w:sz w:val="24"/>
+          <w:szCs w:val="24"/>
+        </w:rPr>
+        <w:t>Sdfsdf</w:t>
+      </w:r>
       <w:proofErr w:type="spellEnd"/>
     </w:p>
     <w:p>
@@ -1255,20 +1799,18 @@
           <w:rFonts w:ascii="Times New Roman" w:hAnsi="Times New Roman" w:cs="Times New Roman"/>
           <w:sz w:val="26"/>
           <w:szCs w:val="26"/>
-          <w:lang w:val="en-GB"/>
-        </w:rPr>
-      </w:pPr>
-      <w:proofErr w:type="spellStart"/>
-      <w:r>
+        </w:rPr>
+      </w:pPr>
+    </w:p>
+    <w:p>
+      <w:pPr>
+        <w:pStyle w:val="Testonotaapidipagina"/>
         <w:rPr>
           <w:rFonts w:ascii="Times New Roman" w:hAnsi="Times New Roman" w:cs="Times New Roman"/>
           <w:sz w:val="26"/>
           <w:szCs w:val="26"/>
-          <w:lang w:val="en-GB"/>
-        </w:rPr>
-        <w:t>Asdsad</w:t>
-      </w:r>
-      <w:proofErr w:type="spellEnd"/>
+        </w:rPr>
+      </w:pPr>
     </w:p>
     <w:p>
       <w:pPr>
@@ -1277,10 +1819,531 @@
           <w:rFonts w:ascii="Times New Roman" w:hAnsi="Times New Roman" w:cs="Times New Roman"/>
           <w:sz w:val="26"/>
           <w:szCs w:val="26"/>
-          <w:lang w:val="en-GB"/>
-        </w:rPr>
-      </w:pPr>
-    </w:p>
+        </w:rPr>
+      </w:pPr>
+    </w:p>
+    <w:p>
+      <w:pPr>
+        <w:pStyle w:val="Titolo1"/>
+        <w:rPr>
+          <w:rFonts w:ascii="Times New Roman" w:hAnsi="Times New Roman" w:cs="Times New Roman"/>
+        </w:rPr>
+      </w:pPr>
+      <w:bookmarkStart w:id="5" w:name="_Toc172627400"/>
+      <w:r>
+        <w:rPr>
+          <w:rFonts w:ascii="Times New Roman" w:hAnsi="Times New Roman" w:cs="Times New Roman"/>
+        </w:rPr>
+        <w:lastRenderedPageBreak/>
+        <w:t>Moduli e rispettive funzionalità</w:t>
+      </w:r>
+      <w:bookmarkEnd w:id="5"/>
+    </w:p>
+    <w:p>
+      <w:pPr>
+        <w:pStyle w:val="Titolo2"/>
+        <w:rPr>
+          <w:rFonts w:ascii="Times New Roman" w:hAnsi="Times New Roman" w:cs="Times New Roman"/>
+        </w:rPr>
+      </w:pPr>
+      <w:proofErr w:type="spellStart"/>
+      <w:r>
+        <w:rPr>
+          <w:rFonts w:ascii="Times New Roman" w:hAnsi="Times New Roman" w:cs="Times New Roman"/>
+        </w:rPr>
+        <w:t>Main</w:t>
+      </w:r>
+      <w:proofErr w:type="spellEnd"/>
+    </w:p>
+    <w:p>
+      <w:pPr>
+        <w:spacing w:after="0"/>
+        <w:rPr>
+          <w:rFonts w:ascii="Times New Roman" w:hAnsi="Times New Roman" w:cs="Times New Roman"/>
+          <w:sz w:val="24"/>
+          <w:szCs w:val="24"/>
+        </w:rPr>
+      </w:pPr>
+      <w:r>
+        <w:rPr>
+          <w:rFonts w:ascii="Times New Roman" w:hAnsi="Times New Roman" w:cs="Times New Roman"/>
+          <w:b/>
+          <w:bCs/>
+          <w:sz w:val="24"/>
+          <w:szCs w:val="24"/>
+        </w:rPr>
+        <w:t>Descrizione</w:t>
+      </w:r>
+      <w:r>
+        <w:rPr>
+          <w:rFonts w:ascii="Times New Roman" w:hAnsi="Times New Roman" w:cs="Times New Roman"/>
+          <w:sz w:val="24"/>
+          <w:szCs w:val="24"/>
+        </w:rPr>
+        <w:t xml:space="preserve">: </w:t>
+      </w:r>
+      <w:r>
+        <w:rPr>
+          <w:rFonts w:ascii="Times New Roman" w:hAnsi="Times New Roman" w:cs="Times New Roman"/>
+          <w:sz w:val="24"/>
+          <w:szCs w:val="24"/>
+        </w:rPr>
+        <w:t>gestisce la logica generale del server.</w:t>
+      </w:r>
+    </w:p>
+    <w:p>
+      <w:pPr>
+        <w:spacing w:after="0"/>
+        <w:rPr>
+          <w:rFonts w:ascii="Times New Roman" w:hAnsi="Times New Roman" w:cs="Times New Roman"/>
+          <w:sz w:val="24"/>
+          <w:szCs w:val="24"/>
+        </w:rPr>
+      </w:pPr>
+      <w:r>
+        <w:rPr>
+          <w:rFonts w:ascii="Times New Roman" w:hAnsi="Times New Roman" w:cs="Times New Roman"/>
+          <w:b/>
+          <w:bCs/>
+          <w:sz w:val="24"/>
+          <w:szCs w:val="24"/>
+        </w:rPr>
+        <w:t>Funzionalità</w:t>
+      </w:r>
+      <w:r>
+        <w:rPr>
+          <w:rFonts w:ascii="Times New Roman" w:hAnsi="Times New Roman" w:cs="Times New Roman"/>
+          <w:sz w:val="24"/>
+          <w:szCs w:val="24"/>
+        </w:rPr>
+        <w:t xml:space="preserve">: </w:t>
+      </w:r>
+    </w:p>
+    <w:tbl>
+      <w:tblPr>
+        <w:tblStyle w:val="Tabellagriglia2-colore1"/>
+        <w:tblW w:w="0" w:type="auto"/>
+        <w:tblBorders>
+          <w:top w:val="single" w:sz="4" w:space="0" w:color="auto"/>
+          <w:left w:val="single" w:sz="4" w:space="0" w:color="auto"/>
+          <w:bottom w:val="single" w:sz="4" w:space="0" w:color="auto"/>
+          <w:right w:val="single" w:sz="4" w:space="0" w:color="auto"/>
+        </w:tblBorders>
+        <w:tblLook w:val="0000" w:firstRow="0" w:lastRow="0" w:firstColumn="0" w:lastColumn="0" w:noHBand="0" w:noVBand="0"/>
+      </w:tblPr>
+      <w:tblGrid>
+        <w:gridCol w:w="2263"/>
+        <w:gridCol w:w="7518"/>
+      </w:tblGrid>
+      <w:tr>
+        <w:trPr>
+          <w:cnfStyle w:val="000000100000" w:firstRow="0" w:lastRow="0" w:firstColumn="0" w:lastColumn="0" w:oddVBand="0" w:evenVBand="0" w:oddHBand="1" w:evenHBand="0" w:firstRowFirstColumn="0" w:firstRowLastColumn="0" w:lastRowFirstColumn="0" w:lastRowLastColumn="0"/>
+          <w:trHeight w:val="333"/>
+        </w:trPr>
+        <w:tc>
+          <w:tcPr>
+            <w:cnfStyle w:val="000010000000" w:firstRow="0" w:lastRow="0" w:firstColumn="0" w:lastColumn="0" w:oddVBand="1" w:evenVBand="0" w:oddHBand="0" w:evenHBand="0" w:firstRowFirstColumn="0" w:firstRowLastColumn="0" w:lastRowFirstColumn="0" w:lastRowLastColumn="0"/>
+            <w:tcW w:w="2263" w:type="dxa"/>
+          </w:tcPr>
+          <w:p>
+            <w:pPr>
+              <w:rPr>
+                <w:rFonts w:ascii="Times New Roman" w:hAnsi="Times New Roman" w:cs="Times New Roman"/>
+              </w:rPr>
+            </w:pPr>
+            <w:proofErr w:type="spellStart"/>
+            <w:r>
+              <w:rPr>
+                <w:rFonts w:ascii="Times New Roman" w:hAnsi="Times New Roman" w:cs="Times New Roman"/>
+              </w:rPr>
+              <w:t>main</w:t>
+            </w:r>
+            <w:proofErr w:type="spellEnd"/>
+          </w:p>
+        </w:tc>
+        <w:tc>
+          <w:tcPr>
+            <w:tcW w:w="7518" w:type="dxa"/>
+          </w:tcPr>
+          <w:p>
+            <w:pPr>
+              <w:cnfStyle w:val="000000100000" w:firstRow="0" w:lastRow="0" w:firstColumn="0" w:lastColumn="0" w:oddVBand="0" w:evenVBand="0" w:oddHBand="1" w:evenHBand="0" w:firstRowFirstColumn="0" w:firstRowLastColumn="0" w:lastRowFirstColumn="0" w:lastRowLastColumn="0"/>
+              <w:rPr>
+                <w:rFonts w:ascii="Times New Roman" w:hAnsi="Times New Roman" w:cs="Times New Roman"/>
+              </w:rPr>
+            </w:pPr>
+            <w:r>
+              <w:rPr>
+                <w:rFonts w:ascii="Times New Roman" w:hAnsi="Times New Roman" w:cs="Times New Roman"/>
+              </w:rPr>
+              <w:t>Entry point del server. I</w:t>
+            </w:r>
+            <w:r>
+              <w:rPr>
+                <w:rFonts w:ascii="Times New Roman" w:hAnsi="Times New Roman" w:cs="Times New Roman"/>
+              </w:rPr>
+              <w:t xml:space="preserve">nizializza i carrelli, la coda alla cassa, la coda all'ingresso, i </w:t>
+            </w:r>
+            <w:proofErr w:type="spellStart"/>
+            <w:r>
+              <w:rPr>
+                <w:rFonts w:ascii="Times New Roman" w:hAnsi="Times New Roman" w:cs="Times New Roman"/>
+              </w:rPr>
+              <w:t>mutex</w:t>
+            </w:r>
+            <w:proofErr w:type="spellEnd"/>
+            <w:r>
+              <w:rPr>
+                <w:rFonts w:ascii="Times New Roman" w:hAnsi="Times New Roman" w:cs="Times New Roman"/>
+              </w:rPr>
+              <w:t xml:space="preserve"> e i cassieri</w:t>
+            </w:r>
+            <w:r>
+              <w:rPr>
+                <w:rFonts w:ascii="Times New Roman" w:hAnsi="Times New Roman" w:cs="Times New Roman"/>
+              </w:rPr>
+              <w:t>.</w:t>
+            </w:r>
+          </w:p>
+        </w:tc>
+      </w:tr>
+      <w:tr>
+        <w:trPr>
+          <w:trHeight w:val="345"/>
+        </w:trPr>
+        <w:tc>
+          <w:tcPr>
+            <w:cnfStyle w:val="000010000000" w:firstRow="0" w:lastRow="0" w:firstColumn="0" w:lastColumn="0" w:oddVBand="1" w:evenVBand="0" w:oddHBand="0" w:evenHBand="0" w:firstRowFirstColumn="0" w:firstRowLastColumn="0" w:lastRowFirstColumn="0" w:lastRowLastColumn="0"/>
+            <w:tcW w:w="2263" w:type="dxa"/>
+            <w:shd w:val="clear" w:color="auto" w:fill="auto"/>
+          </w:tcPr>
+          <w:p>
+            <w:pPr>
+              <w:rPr>
+                <w:rFonts w:ascii="Times New Roman" w:hAnsi="Times New Roman" w:cs="Times New Roman"/>
+              </w:rPr>
+            </w:pPr>
+            <w:proofErr w:type="spellStart"/>
+            <w:r>
+              <w:rPr>
+                <w:rFonts w:ascii="Times New Roman" w:hAnsi="Times New Roman" w:cs="Times New Roman"/>
+              </w:rPr>
+              <w:t>process</w:t>
+            </w:r>
+            <w:proofErr w:type="spellEnd"/>
+          </w:p>
+        </w:tc>
+        <w:tc>
+          <w:tcPr>
+            <w:tcW w:w="7518" w:type="dxa"/>
+          </w:tcPr>
+          <w:p>
+            <w:pPr>
+              <w:cnfStyle w:val="000000000000" w:firstRow="0" w:lastRow="0" w:firstColumn="0" w:lastColumn="0" w:oddVBand="0" w:evenVBand="0" w:oddHBand="0" w:evenHBand="0" w:firstRowFirstColumn="0" w:firstRowLastColumn="0" w:lastRowFirstColumn="0" w:lastRowLastColumn="0"/>
+              <w:rPr>
+                <w:rFonts w:ascii="Times New Roman" w:hAnsi="Times New Roman" w:cs="Times New Roman"/>
+              </w:rPr>
+            </w:pPr>
+            <w:r>
+              <w:rPr>
+                <w:rFonts w:ascii="Times New Roman" w:hAnsi="Times New Roman" w:cs="Times New Roman"/>
+              </w:rPr>
+              <w:t xml:space="preserve">Processa </w:t>
+            </w:r>
+            <w:proofErr w:type="gramStart"/>
+            <w:r>
+              <w:rPr>
+                <w:rFonts w:ascii="Times New Roman" w:hAnsi="Times New Roman" w:cs="Times New Roman"/>
+              </w:rPr>
+              <w:t>la richieste</w:t>
+            </w:r>
+            <w:proofErr w:type="gramEnd"/>
+            <w:r>
+              <w:rPr>
+                <w:rFonts w:ascii="Times New Roman" w:hAnsi="Times New Roman" w:cs="Times New Roman"/>
+              </w:rPr>
+              <w:t xml:space="preserve"> che arrivano dal client.</w:t>
+            </w:r>
+          </w:p>
+        </w:tc>
+      </w:tr>
+      <w:tr>
+        <w:trPr>
+          <w:cnfStyle w:val="000000100000" w:firstRow="0" w:lastRow="0" w:firstColumn="0" w:lastColumn="0" w:oddVBand="0" w:evenVBand="0" w:oddHBand="1" w:evenHBand="0" w:firstRowFirstColumn="0" w:firstRowLastColumn="0" w:lastRowFirstColumn="0" w:lastRowLastColumn="0"/>
+          <w:trHeight w:val="345"/>
+        </w:trPr>
+        <w:tc>
+          <w:tcPr>
+            <w:cnfStyle w:val="000010000000" w:firstRow="0" w:lastRow="0" w:firstColumn="0" w:lastColumn="0" w:oddVBand="1" w:evenVBand="0" w:oddHBand="0" w:evenHBand="0" w:firstRowFirstColumn="0" w:firstRowLastColumn="0" w:lastRowFirstColumn="0" w:lastRowLastColumn="0"/>
+            <w:tcW w:w="2263" w:type="dxa"/>
+          </w:tcPr>
+          <w:p>
+            <w:pPr>
+              <w:rPr>
+                <w:rFonts w:ascii="Times New Roman" w:hAnsi="Times New Roman" w:cs="Times New Roman"/>
+              </w:rPr>
+            </w:pPr>
+            <w:proofErr w:type="spellStart"/>
+            <w:r>
+              <w:rPr>
+                <w:rFonts w:ascii="Times New Roman" w:hAnsi="Times New Roman" w:cs="Times New Roman"/>
+              </w:rPr>
+              <w:t>read_request</w:t>
+            </w:r>
+            <w:proofErr w:type="spellEnd"/>
+          </w:p>
+        </w:tc>
+        <w:tc>
+          <w:tcPr>
+            <w:tcW w:w="7518" w:type="dxa"/>
+          </w:tcPr>
+          <w:p>
+            <w:pPr>
+              <w:cnfStyle w:val="000000100000" w:firstRow="0" w:lastRow="0" w:firstColumn="0" w:lastColumn="0" w:oddVBand="0" w:evenVBand="0" w:oddHBand="1" w:evenHBand="0" w:firstRowFirstColumn="0" w:firstRowLastColumn="0" w:lastRowFirstColumn="0" w:lastRowLastColumn="0"/>
+              <w:rPr>
+                <w:rFonts w:ascii="Times New Roman" w:hAnsi="Times New Roman" w:cs="Times New Roman"/>
+              </w:rPr>
+            </w:pPr>
+            <w:r>
+              <w:rPr>
+                <w:rFonts w:ascii="Times New Roman" w:hAnsi="Times New Roman" w:cs="Times New Roman"/>
+              </w:rPr>
+              <w:t>Legge le richieste dal client.</w:t>
+            </w:r>
+          </w:p>
+        </w:tc>
+      </w:tr>
+      <w:tr>
+        <w:trPr>
+          <w:trHeight w:val="345"/>
+        </w:trPr>
+        <w:tc>
+          <w:tcPr>
+            <w:cnfStyle w:val="000010000000" w:firstRow="0" w:lastRow="0" w:firstColumn="0" w:lastColumn="0" w:oddVBand="1" w:evenVBand="0" w:oddHBand="0" w:evenHBand="0" w:firstRowFirstColumn="0" w:firstRowLastColumn="0" w:lastRowFirstColumn="0" w:lastRowLastColumn="0"/>
+            <w:tcW w:w="2263" w:type="dxa"/>
+            <w:shd w:val="clear" w:color="auto" w:fill="auto"/>
+          </w:tcPr>
+          <w:p>
+            <w:pPr>
+              <w:rPr>
+                <w:rFonts w:ascii="Times New Roman" w:hAnsi="Times New Roman" w:cs="Times New Roman"/>
+              </w:rPr>
+            </w:pPr>
+            <w:proofErr w:type="spellStart"/>
+            <w:r>
+              <w:rPr>
+                <w:rFonts w:ascii="Times New Roman" w:hAnsi="Times New Roman" w:cs="Times New Roman"/>
+              </w:rPr>
+              <w:t>send_response</w:t>
+            </w:r>
+            <w:proofErr w:type="spellEnd"/>
+          </w:p>
+        </w:tc>
+        <w:tc>
+          <w:tcPr>
+            <w:tcW w:w="7518" w:type="dxa"/>
+          </w:tcPr>
+          <w:p>
+            <w:pPr>
+              <w:cnfStyle w:val="000000000000" w:firstRow="0" w:lastRow="0" w:firstColumn="0" w:lastColumn="0" w:oddVBand="0" w:evenVBand="0" w:oddHBand="0" w:evenHBand="0" w:firstRowFirstColumn="0" w:firstRowLastColumn="0" w:lastRowFirstColumn="0" w:lastRowLastColumn="0"/>
+              <w:rPr>
+                <w:rFonts w:ascii="Times New Roman" w:hAnsi="Times New Roman" w:cs="Times New Roman"/>
+              </w:rPr>
+            </w:pPr>
+            <w:r>
+              <w:rPr>
+                <w:rFonts w:ascii="Times New Roman" w:hAnsi="Times New Roman" w:cs="Times New Roman"/>
+              </w:rPr>
+              <w:t>Invia le risposte al client.</w:t>
+            </w:r>
+          </w:p>
+        </w:tc>
+      </w:tr>
+      <w:tr>
+        <w:trPr>
+          <w:cnfStyle w:val="000000100000" w:firstRow="0" w:lastRow="0" w:firstColumn="0" w:lastColumn="0" w:oddVBand="0" w:evenVBand="0" w:oddHBand="1" w:evenHBand="0" w:firstRowFirstColumn="0" w:firstRowLastColumn="0" w:lastRowFirstColumn="0" w:lastRowLastColumn="0"/>
+          <w:trHeight w:val="345"/>
+        </w:trPr>
+        <w:tc>
+          <w:tcPr>
+            <w:cnfStyle w:val="000010000000" w:firstRow="0" w:lastRow="0" w:firstColumn="0" w:lastColumn="0" w:oddVBand="1" w:evenVBand="0" w:oddHBand="0" w:evenHBand="0" w:firstRowFirstColumn="0" w:firstRowLastColumn="0" w:lastRowFirstColumn="0" w:lastRowLastColumn="0"/>
+            <w:tcW w:w="2263" w:type="dxa"/>
+          </w:tcPr>
+          <w:p>
+            <w:pPr>
+              <w:rPr>
+                <w:rFonts w:ascii="Times New Roman" w:hAnsi="Times New Roman" w:cs="Times New Roman"/>
+              </w:rPr>
+            </w:pPr>
+            <w:proofErr w:type="spellStart"/>
+            <w:r>
+              <w:rPr>
+                <w:rFonts w:ascii="Times New Roman" w:hAnsi="Times New Roman" w:cs="Times New Roman"/>
+              </w:rPr>
+              <w:t>sendCatalog</w:t>
+            </w:r>
+            <w:proofErr w:type="spellEnd"/>
+          </w:p>
+        </w:tc>
+        <w:tc>
+          <w:tcPr>
+            <w:tcW w:w="7518" w:type="dxa"/>
+          </w:tcPr>
+          <w:p>
+            <w:pPr>
+              <w:cnfStyle w:val="000000100000" w:firstRow="0" w:lastRow="0" w:firstColumn="0" w:lastColumn="0" w:oddVBand="0" w:evenVBand="0" w:oddHBand="1" w:evenHBand="0" w:firstRowFirstColumn="0" w:firstRowLastColumn="0" w:lastRowFirstColumn="0" w:lastRowLastColumn="0"/>
+              <w:rPr>
+                <w:rFonts w:ascii="Times New Roman" w:hAnsi="Times New Roman" w:cs="Times New Roman"/>
+              </w:rPr>
+            </w:pPr>
+            <w:r>
+              <w:rPr>
+                <w:rFonts w:ascii="Times New Roman" w:hAnsi="Times New Roman" w:cs="Times New Roman"/>
+              </w:rPr>
+              <w:t>Restituisce il catalogo coi prodotti all’utente.</w:t>
+            </w:r>
+          </w:p>
+        </w:tc>
+      </w:tr>
+      <w:tr>
+        <w:trPr>
+          <w:trHeight w:val="345"/>
+        </w:trPr>
+        <w:tc>
+          <w:tcPr>
+            <w:cnfStyle w:val="000010000000" w:firstRow="0" w:lastRow="0" w:firstColumn="0" w:lastColumn="0" w:oddVBand="1" w:evenVBand="0" w:oddHBand="0" w:evenHBand="0" w:firstRowFirstColumn="0" w:firstRowLastColumn="0" w:lastRowFirstColumn="0" w:lastRowLastColumn="0"/>
+            <w:tcW w:w="2263" w:type="dxa"/>
+            <w:shd w:val="clear" w:color="auto" w:fill="auto"/>
+          </w:tcPr>
+          <w:p>
+            <w:pPr>
+              <w:rPr>
+                <w:rFonts w:ascii="Times New Roman" w:hAnsi="Times New Roman" w:cs="Times New Roman"/>
+              </w:rPr>
+            </w:pPr>
+            <w:proofErr w:type="spellStart"/>
+            <w:r>
+              <w:rPr>
+                <w:rFonts w:ascii="Times New Roman" w:hAnsi="Times New Roman" w:cs="Times New Roman"/>
+              </w:rPr>
+              <w:t>reorderCarts</w:t>
+            </w:r>
+            <w:proofErr w:type="spellEnd"/>
+          </w:p>
+        </w:tc>
+        <w:tc>
+          <w:tcPr>
+            <w:tcW w:w="7518" w:type="dxa"/>
+          </w:tcPr>
+          <w:p>
+            <w:pPr>
+              <w:cnfStyle w:val="000000000000" w:firstRow="0" w:lastRow="0" w:firstColumn="0" w:lastColumn="0" w:oddVBand="0" w:evenVBand="0" w:oddHBand="0" w:evenHBand="0" w:firstRowFirstColumn="0" w:firstRowLastColumn="0" w:lastRowFirstColumn="0" w:lastRowLastColumn="0"/>
+              <w:rPr>
+                <w:rFonts w:ascii="Times New Roman" w:hAnsi="Times New Roman" w:cs="Times New Roman"/>
+              </w:rPr>
+            </w:pPr>
+            <w:r>
+              <w:rPr>
+                <w:rFonts w:ascii="Times New Roman" w:hAnsi="Times New Roman" w:cs="Times New Roman"/>
+              </w:rPr>
+              <w:t>Pulisce e “risistema” i carrelli se non vengono utilizzati per un certo periodo di tempo.</w:t>
+            </w:r>
+          </w:p>
+        </w:tc>
+      </w:tr>
+      <w:tr>
+        <w:trPr>
+          <w:cnfStyle w:val="000000100000" w:firstRow="0" w:lastRow="0" w:firstColumn="0" w:lastColumn="0" w:oddVBand="0" w:evenVBand="0" w:oddHBand="1" w:evenHBand="0" w:firstRowFirstColumn="0" w:firstRowLastColumn="0" w:lastRowFirstColumn="0" w:lastRowLastColumn="0"/>
+          <w:trHeight w:val="345"/>
+        </w:trPr>
+        <w:tc>
+          <w:tcPr>
+            <w:cnfStyle w:val="000010000000" w:firstRow="0" w:lastRow="0" w:firstColumn="0" w:lastColumn="0" w:oddVBand="1" w:evenVBand="0" w:oddHBand="0" w:evenHBand="0" w:firstRowFirstColumn="0" w:firstRowLastColumn="0" w:lastRowFirstColumn="0" w:lastRowLastColumn="0"/>
+            <w:tcW w:w="2263" w:type="dxa"/>
+          </w:tcPr>
+          <w:p>
+            <w:pPr>
+              <w:rPr>
+                <w:rFonts w:ascii="Times New Roman" w:hAnsi="Times New Roman" w:cs="Times New Roman"/>
+              </w:rPr>
+            </w:pPr>
+            <w:proofErr w:type="spellStart"/>
+            <w:r>
+              <w:rPr>
+                <w:rFonts w:ascii="Times New Roman" w:hAnsi="Times New Roman" w:cs="Times New Roman"/>
+              </w:rPr>
+              <w:t>bouncerAtEntrance</w:t>
+            </w:r>
+            <w:proofErr w:type="spellEnd"/>
+          </w:p>
+        </w:tc>
+        <w:tc>
+          <w:tcPr>
+            <w:tcW w:w="7518" w:type="dxa"/>
+          </w:tcPr>
+          <w:p>
+            <w:pPr>
+              <w:cnfStyle w:val="000000100000" w:firstRow="0" w:lastRow="0" w:firstColumn="0" w:lastColumn="0" w:oddVBand="0" w:evenVBand="0" w:oddHBand="1" w:evenHBand="0" w:firstRowFirstColumn="0" w:firstRowLastColumn="0" w:lastRowFirstColumn="0" w:lastRowLastColumn="0"/>
+              <w:rPr>
+                <w:rFonts w:ascii="Times New Roman" w:hAnsi="Times New Roman" w:cs="Times New Roman"/>
+              </w:rPr>
+            </w:pPr>
+            <w:r>
+              <w:rPr>
+                <w:rFonts w:ascii="Times New Roman" w:hAnsi="Times New Roman" w:cs="Times New Roman"/>
+              </w:rPr>
+              <w:t>Controlla che ci siano ancora clienti in fila all’ingresso, e nel caso in cui questi non entrino in un certo tempo, li butta fuori.</w:t>
+            </w:r>
+          </w:p>
+        </w:tc>
+      </w:tr>
+      <w:tr>
+        <w:trPr>
+          <w:trHeight w:val="345"/>
+        </w:trPr>
+        <w:tc>
+          <w:tcPr>
+            <w:cnfStyle w:val="000010000000" w:firstRow="0" w:lastRow="0" w:firstColumn="0" w:lastColumn="0" w:oddVBand="1" w:evenVBand="0" w:oddHBand="0" w:evenHBand="0" w:firstRowFirstColumn="0" w:firstRowLastColumn="0" w:lastRowFirstColumn="0" w:lastRowLastColumn="0"/>
+            <w:tcW w:w="2263" w:type="dxa"/>
+            <w:shd w:val="clear" w:color="auto" w:fill="auto"/>
+          </w:tcPr>
+          <w:p>
+            <w:pPr>
+              <w:rPr>
+                <w:rFonts w:ascii="Times New Roman" w:hAnsi="Times New Roman" w:cs="Times New Roman"/>
+              </w:rPr>
+            </w:pPr>
+            <w:proofErr w:type="spellStart"/>
+            <w:r>
+              <w:rPr>
+                <w:rFonts w:ascii="Times New Roman" w:hAnsi="Times New Roman" w:cs="Times New Roman"/>
+              </w:rPr>
+              <w:t>ui</w:t>
+            </w:r>
+            <w:proofErr w:type="spellEnd"/>
+          </w:p>
+        </w:tc>
+        <w:tc>
+          <w:tcPr>
+            <w:tcW w:w="7518" w:type="dxa"/>
+          </w:tcPr>
+          <w:p>
+            <w:pPr>
+              <w:cnfStyle w:val="000000000000" w:firstRow="0" w:lastRow="0" w:firstColumn="0" w:lastColumn="0" w:oddVBand="0" w:evenVBand="0" w:oddHBand="0" w:evenHBand="0" w:firstRowFirstColumn="0" w:firstRowLastColumn="0" w:lastRowFirstColumn="0" w:lastRowLastColumn="0"/>
+              <w:rPr>
+                <w:rFonts w:ascii="Times New Roman" w:hAnsi="Times New Roman" w:cs="Times New Roman"/>
+              </w:rPr>
+            </w:pPr>
+            <w:r>
+              <w:rPr>
+                <w:rFonts w:ascii="Times New Roman" w:hAnsi="Times New Roman" w:cs="Times New Roman"/>
+              </w:rPr>
+              <w:t>Serve ad aggiornare costantemente l’interfaccia grafica</w:t>
+            </w:r>
+          </w:p>
+        </w:tc>
+      </w:tr>
+    </w:tbl>
     <w:p>
       <w:pPr>
         <w:pStyle w:val="Testonotaapidipagina"/>
@@ -1288,26 +2351,400 @@
           <w:rFonts w:ascii="Times New Roman" w:hAnsi="Times New Roman" w:cs="Times New Roman"/>
           <w:sz w:val="26"/>
           <w:szCs w:val="26"/>
-          <w:lang w:val="en-GB"/>
-        </w:rPr>
-      </w:pPr>
-    </w:p>
-    <w:p>
-      <w:pPr>
-        <w:pStyle w:val="Titolo1"/>
-        <w:rPr>
-          <w:u w:val="single"/>
-        </w:rPr>
-      </w:pPr>
-      <w:bookmarkStart w:id="3" w:name="_Toc172627398"/>
-      <w:r>
-        <w:t xml:space="preserve">Architettura e scelte </w:t>
-      </w:r>
-      <w:r>
-        <w:t>gestionali</w:t>
-      </w:r>
-      <w:bookmarkEnd w:id="3"/>
-    </w:p>
+        </w:rPr>
+      </w:pPr>
+    </w:p>
+    <w:p>
+      <w:pPr>
+        <w:pStyle w:val="Titolo2"/>
+        <w:rPr>
+          <w:rFonts w:ascii="Times New Roman" w:hAnsi="Times New Roman" w:cs="Times New Roman"/>
+        </w:rPr>
+      </w:pPr>
+      <w:r>
+        <w:rPr>
+          <w:rFonts w:ascii="Times New Roman" w:hAnsi="Times New Roman" w:cs="Times New Roman"/>
+        </w:rPr>
+        <w:t>Car</w:t>
+      </w:r>
+      <w:r>
+        <w:rPr>
+          <w:rFonts w:ascii="Times New Roman" w:hAnsi="Times New Roman" w:cs="Times New Roman"/>
+        </w:rPr>
+        <w:t>t</w:t>
+      </w:r>
+    </w:p>
+    <w:p>
+      <w:pPr>
+        <w:spacing w:after="0"/>
+        <w:rPr>
+          <w:rFonts w:ascii="Times New Roman" w:hAnsi="Times New Roman" w:cs="Times New Roman"/>
+          <w:sz w:val="24"/>
+          <w:szCs w:val="24"/>
+        </w:rPr>
+      </w:pPr>
+      <w:r>
+        <w:rPr>
+          <w:rFonts w:ascii="Times New Roman" w:hAnsi="Times New Roman" w:cs="Times New Roman"/>
+          <w:b/>
+          <w:bCs/>
+          <w:sz w:val="24"/>
+          <w:szCs w:val="24"/>
+        </w:rPr>
+        <w:t>Descrizione</w:t>
+      </w:r>
+      <w:r>
+        <w:rPr>
+          <w:rFonts w:ascii="Times New Roman" w:hAnsi="Times New Roman" w:cs="Times New Roman"/>
+          <w:sz w:val="24"/>
+          <w:szCs w:val="24"/>
+        </w:rPr>
+        <w:t xml:space="preserve">: </w:t>
+      </w:r>
+      <w:r>
+        <w:rPr>
+          <w:rFonts w:ascii="Times New Roman" w:hAnsi="Times New Roman" w:cs="Times New Roman"/>
+          <w:sz w:val="24"/>
+          <w:szCs w:val="24"/>
+        </w:rPr>
+        <w:t>classe per la gestione del carrello e degli oggetti al suo interno.</w:t>
+      </w:r>
+    </w:p>
+    <w:p>
+      <w:pPr>
+        <w:spacing w:after="0"/>
+        <w:rPr>
+          <w:rFonts w:ascii="Times New Roman" w:hAnsi="Times New Roman" w:cs="Times New Roman"/>
+          <w:sz w:val="24"/>
+          <w:szCs w:val="24"/>
+        </w:rPr>
+      </w:pPr>
+      <w:r>
+        <w:rPr>
+          <w:rFonts w:ascii="Times New Roman" w:hAnsi="Times New Roman" w:cs="Times New Roman"/>
+          <w:b/>
+          <w:bCs/>
+          <w:sz w:val="24"/>
+          <w:szCs w:val="24"/>
+        </w:rPr>
+        <w:t>Funzionalità</w:t>
+      </w:r>
+      <w:r>
+        <w:rPr>
+          <w:rFonts w:ascii="Times New Roman" w:hAnsi="Times New Roman" w:cs="Times New Roman"/>
+          <w:sz w:val="24"/>
+          <w:szCs w:val="24"/>
+        </w:rPr>
+        <w:t xml:space="preserve">: </w:t>
+      </w:r>
+    </w:p>
+    <w:tbl>
+      <w:tblPr>
+        <w:tblStyle w:val="Tabellagriglia2-colore1"/>
+        <w:tblW w:w="0" w:type="auto"/>
+        <w:tblBorders>
+          <w:top w:val="single" w:sz="4" w:space="0" w:color="auto"/>
+          <w:left w:val="single" w:sz="4" w:space="0" w:color="auto"/>
+          <w:bottom w:val="single" w:sz="4" w:space="0" w:color="auto"/>
+          <w:right w:val="single" w:sz="4" w:space="0" w:color="auto"/>
+        </w:tblBorders>
+        <w:tblLook w:val="0000" w:firstRow="0" w:lastRow="0" w:firstColumn="0" w:lastColumn="0" w:noHBand="0" w:noVBand="0"/>
+      </w:tblPr>
+      <w:tblGrid>
+        <w:gridCol w:w="2263"/>
+        <w:gridCol w:w="7518"/>
+      </w:tblGrid>
+      <w:tr>
+        <w:trPr>
+          <w:cnfStyle w:val="000000100000" w:firstRow="0" w:lastRow="0" w:firstColumn="0" w:lastColumn="0" w:oddVBand="0" w:evenVBand="0" w:oddHBand="1" w:evenHBand="0" w:firstRowFirstColumn="0" w:firstRowLastColumn="0" w:lastRowFirstColumn="0" w:lastRowLastColumn="0"/>
+          <w:trHeight w:val="333"/>
+        </w:trPr>
+        <w:tc>
+          <w:tcPr>
+            <w:cnfStyle w:val="000010000000" w:firstRow="0" w:lastRow="0" w:firstColumn="0" w:lastColumn="0" w:oddVBand="1" w:evenVBand="0" w:oddHBand="0" w:evenHBand="0" w:firstRowFirstColumn="0" w:firstRowLastColumn="0" w:lastRowFirstColumn="0" w:lastRowLastColumn="0"/>
+            <w:tcW w:w="2263" w:type="dxa"/>
+          </w:tcPr>
+          <w:p>
+            <w:pPr>
+              <w:rPr>
+                <w:rFonts w:ascii="Times New Roman" w:hAnsi="Times New Roman" w:cs="Times New Roman"/>
+              </w:rPr>
+            </w:pPr>
+            <w:proofErr w:type="spellStart"/>
+            <w:r>
+              <w:rPr>
+                <w:rFonts w:ascii="Times New Roman" w:hAnsi="Times New Roman" w:cs="Times New Roman"/>
+              </w:rPr>
+              <w:t>add_product</w:t>
+            </w:r>
+            <w:proofErr w:type="spellEnd"/>
+          </w:p>
+        </w:tc>
+        <w:tc>
+          <w:tcPr>
+            <w:tcW w:w="7518" w:type="dxa"/>
+          </w:tcPr>
+          <w:p>
+            <w:pPr>
+              <w:cnfStyle w:val="000000100000" w:firstRow="0" w:lastRow="0" w:firstColumn="0" w:lastColumn="0" w:oddVBand="0" w:evenVBand="0" w:oddHBand="1" w:evenHBand="0" w:firstRowFirstColumn="0" w:firstRowLastColumn="0" w:lastRowFirstColumn="0" w:lastRowLastColumn="0"/>
+              <w:rPr>
+                <w:rFonts w:ascii="Times New Roman" w:hAnsi="Times New Roman" w:cs="Times New Roman"/>
+              </w:rPr>
+            </w:pPr>
+            <w:r>
+              <w:rPr>
+                <w:rFonts w:ascii="Times New Roman" w:hAnsi="Times New Roman" w:cs="Times New Roman"/>
+              </w:rPr>
+              <w:t>Per aggiungere prodotti al carrello.</w:t>
+            </w:r>
+          </w:p>
+        </w:tc>
+      </w:tr>
+      <w:tr>
+        <w:trPr>
+          <w:trHeight w:val="345"/>
+        </w:trPr>
+        <w:tc>
+          <w:tcPr>
+            <w:cnfStyle w:val="000010000000" w:firstRow="0" w:lastRow="0" w:firstColumn="0" w:lastColumn="0" w:oddVBand="1" w:evenVBand="0" w:oddHBand="0" w:evenHBand="0" w:firstRowFirstColumn="0" w:firstRowLastColumn="0" w:lastRowFirstColumn="0" w:lastRowLastColumn="0"/>
+            <w:tcW w:w="2263" w:type="dxa"/>
+            <w:shd w:val="clear" w:color="auto" w:fill="auto"/>
+          </w:tcPr>
+          <w:p>
+            <w:pPr>
+              <w:rPr>
+                <w:rFonts w:ascii="Times New Roman" w:hAnsi="Times New Roman" w:cs="Times New Roman"/>
+              </w:rPr>
+            </w:pPr>
+            <w:proofErr w:type="spellStart"/>
+            <w:r>
+              <w:rPr>
+                <w:rFonts w:ascii="Times New Roman" w:hAnsi="Times New Roman" w:cs="Times New Roman"/>
+              </w:rPr>
+              <w:t>remove_product</w:t>
+            </w:r>
+            <w:proofErr w:type="spellEnd"/>
+          </w:p>
+        </w:tc>
+        <w:tc>
+          <w:tcPr>
+            <w:tcW w:w="7518" w:type="dxa"/>
+          </w:tcPr>
+          <w:p>
+            <w:pPr>
+              <w:cnfStyle w:val="000000000000" w:firstRow="0" w:lastRow="0" w:firstColumn="0" w:lastColumn="0" w:oddVBand="0" w:evenVBand="0" w:oddHBand="0" w:evenHBand="0" w:firstRowFirstColumn="0" w:firstRowLastColumn="0" w:lastRowFirstColumn="0" w:lastRowLastColumn="0"/>
+              <w:rPr>
+                <w:rFonts w:ascii="Times New Roman" w:hAnsi="Times New Roman" w:cs="Times New Roman"/>
+              </w:rPr>
+            </w:pPr>
+            <w:r>
+              <w:rPr>
+                <w:rFonts w:ascii="Times New Roman" w:hAnsi="Times New Roman" w:cs="Times New Roman"/>
+              </w:rPr>
+              <w:t>Per rimuovere prodotti dal carrello.</w:t>
+            </w:r>
+          </w:p>
+        </w:tc>
+      </w:tr>
+      <w:tr>
+        <w:trPr>
+          <w:cnfStyle w:val="000000100000" w:firstRow="0" w:lastRow="0" w:firstColumn="0" w:lastColumn="0" w:oddVBand="0" w:evenVBand="0" w:oddHBand="1" w:evenHBand="0" w:firstRowFirstColumn="0" w:firstRowLastColumn="0" w:lastRowFirstColumn="0" w:lastRowLastColumn="0"/>
+          <w:trHeight w:val="345"/>
+        </w:trPr>
+        <w:tc>
+          <w:tcPr>
+            <w:cnfStyle w:val="000010000000" w:firstRow="0" w:lastRow="0" w:firstColumn="0" w:lastColumn="0" w:oddVBand="1" w:evenVBand="0" w:oddHBand="0" w:evenHBand="0" w:firstRowFirstColumn="0" w:firstRowLastColumn="0" w:lastRowFirstColumn="0" w:lastRowLastColumn="0"/>
+            <w:tcW w:w="2263" w:type="dxa"/>
+          </w:tcPr>
+          <w:p>
+            <w:pPr>
+              <w:rPr>
+                <w:rFonts w:ascii="Times New Roman" w:hAnsi="Times New Roman" w:cs="Times New Roman"/>
+              </w:rPr>
+            </w:pPr>
+            <w:proofErr w:type="spellStart"/>
+            <w:r>
+              <w:rPr>
+                <w:rFonts w:ascii="Times New Roman" w:hAnsi="Times New Roman" w:cs="Times New Roman"/>
+              </w:rPr>
+              <w:t>print_cart</w:t>
+            </w:r>
+            <w:proofErr w:type="spellEnd"/>
+          </w:p>
+        </w:tc>
+        <w:tc>
+          <w:tcPr>
+            <w:tcW w:w="7518" w:type="dxa"/>
+          </w:tcPr>
+          <w:p>
+            <w:pPr>
+              <w:cnfStyle w:val="000000100000" w:firstRow="0" w:lastRow="0" w:firstColumn="0" w:lastColumn="0" w:oddVBand="0" w:evenVBand="0" w:oddHBand="1" w:evenHBand="0" w:firstRowFirstColumn="0" w:firstRowLastColumn="0" w:lastRowFirstColumn="0" w:lastRowLastColumn="0"/>
+              <w:rPr>
+                <w:rFonts w:ascii="Times New Roman" w:hAnsi="Times New Roman" w:cs="Times New Roman"/>
+              </w:rPr>
+            </w:pPr>
+            <w:r>
+              <w:rPr>
+                <w:rFonts w:ascii="Times New Roman" w:hAnsi="Times New Roman" w:cs="Times New Roman"/>
+              </w:rPr>
+              <w:t xml:space="preserve">Per la stampa nella </w:t>
+            </w:r>
+            <w:proofErr w:type="spellStart"/>
+            <w:r>
+              <w:rPr>
+                <w:rFonts w:ascii="Times New Roman" w:hAnsi="Times New Roman" w:cs="Times New Roman"/>
+              </w:rPr>
+              <w:t>socket</w:t>
+            </w:r>
+            <w:proofErr w:type="spellEnd"/>
+            <w:r>
+              <w:rPr>
+                <w:rFonts w:ascii="Times New Roman" w:hAnsi="Times New Roman" w:cs="Times New Roman"/>
+              </w:rPr>
+              <w:t xml:space="preserve"> del contenuto del carrello.</w:t>
+            </w:r>
+          </w:p>
+        </w:tc>
+      </w:tr>
+      <w:tr>
+        <w:trPr>
+          <w:trHeight w:val="345"/>
+        </w:trPr>
+        <w:tc>
+          <w:tcPr>
+            <w:cnfStyle w:val="000010000000" w:firstRow="0" w:lastRow="0" w:firstColumn="0" w:lastColumn="0" w:oddVBand="1" w:evenVBand="0" w:oddHBand="0" w:evenHBand="0" w:firstRowFirstColumn="0" w:firstRowLastColumn="0" w:lastRowFirstColumn="0" w:lastRowLastColumn="0"/>
+            <w:tcW w:w="2263" w:type="dxa"/>
+            <w:shd w:val="clear" w:color="auto" w:fill="auto"/>
+          </w:tcPr>
+          <w:p>
+            <w:pPr>
+              <w:rPr>
+                <w:rFonts w:ascii="Times New Roman" w:hAnsi="Times New Roman" w:cs="Times New Roman"/>
+              </w:rPr>
+            </w:pPr>
+            <w:proofErr w:type="spellStart"/>
+            <w:r>
+              <w:rPr>
+                <w:rFonts w:ascii="Times New Roman" w:hAnsi="Times New Roman" w:cs="Times New Roman"/>
+              </w:rPr>
+              <w:t>calculate_total</w:t>
+            </w:r>
+            <w:proofErr w:type="spellEnd"/>
+          </w:p>
+        </w:tc>
+        <w:tc>
+          <w:tcPr>
+            <w:tcW w:w="7518" w:type="dxa"/>
+          </w:tcPr>
+          <w:p>
+            <w:pPr>
+              <w:cnfStyle w:val="000000000000" w:firstRow="0" w:lastRow="0" w:firstColumn="0" w:lastColumn="0" w:oddVBand="0" w:evenVBand="0" w:oddHBand="0" w:evenHBand="0" w:firstRowFirstColumn="0" w:firstRowLastColumn="0" w:lastRowFirstColumn="0" w:lastRowLastColumn="0"/>
+              <w:rPr>
+                <w:rFonts w:ascii="Times New Roman" w:hAnsi="Times New Roman" w:cs="Times New Roman"/>
+              </w:rPr>
+            </w:pPr>
+            <w:r>
+              <w:rPr>
+                <w:rFonts w:ascii="Times New Roman" w:hAnsi="Times New Roman" w:cs="Times New Roman"/>
+              </w:rPr>
+              <w:t>Calcola il prezzo totale degli oggetti nel carrello.</w:t>
+            </w:r>
+          </w:p>
+        </w:tc>
+      </w:tr>
+      <w:tr>
+        <w:trPr>
+          <w:cnfStyle w:val="000000100000" w:firstRow="0" w:lastRow="0" w:firstColumn="0" w:lastColumn="0" w:oddVBand="0" w:evenVBand="0" w:oddHBand="1" w:evenHBand="0" w:firstRowFirstColumn="0" w:firstRowLastColumn="0" w:lastRowFirstColumn="0" w:lastRowLastColumn="0"/>
+          <w:trHeight w:val="345"/>
+        </w:trPr>
+        <w:tc>
+          <w:tcPr>
+            <w:cnfStyle w:val="000010000000" w:firstRow="0" w:lastRow="0" w:firstColumn="0" w:lastColumn="0" w:oddVBand="1" w:evenVBand="0" w:oddHBand="0" w:evenHBand="0" w:firstRowFirstColumn="0" w:firstRowLastColumn="0" w:lastRowFirstColumn="0" w:lastRowLastColumn="0"/>
+            <w:tcW w:w="2263" w:type="dxa"/>
+          </w:tcPr>
+          <w:p>
+            <w:pPr>
+              <w:rPr>
+                <w:rFonts w:ascii="Times New Roman" w:hAnsi="Times New Roman" w:cs="Times New Roman"/>
+              </w:rPr>
+            </w:pPr>
+            <w:proofErr w:type="spellStart"/>
+            <w:r>
+              <w:rPr>
+                <w:rFonts w:ascii="Times New Roman" w:hAnsi="Times New Roman" w:cs="Times New Roman"/>
+              </w:rPr>
+              <w:t>initialize_carts</w:t>
+            </w:r>
+            <w:proofErr w:type="spellEnd"/>
+          </w:p>
+        </w:tc>
+        <w:tc>
+          <w:tcPr>
+            <w:tcW w:w="7518" w:type="dxa"/>
+          </w:tcPr>
+          <w:p>
+            <w:pPr>
+              <w:cnfStyle w:val="000000100000" w:firstRow="0" w:lastRow="0" w:firstColumn="0" w:lastColumn="0" w:oddVBand="0" w:evenVBand="0" w:oddHBand="1" w:evenHBand="0" w:firstRowFirstColumn="0" w:firstRowLastColumn="0" w:lastRowFirstColumn="0" w:lastRowLastColumn="0"/>
+              <w:rPr>
+                <w:rFonts w:ascii="Times New Roman" w:hAnsi="Times New Roman" w:cs="Times New Roman"/>
+              </w:rPr>
+            </w:pPr>
+            <w:r>
+              <w:rPr>
+                <w:rFonts w:ascii="Times New Roman" w:hAnsi="Times New Roman" w:cs="Times New Roman"/>
+              </w:rPr>
+              <w:t>Svuota completamente un carrello e ne setta lo stato a “FREE”, rendendolo disponibile per i prossimi clienti.</w:t>
+            </w:r>
+          </w:p>
+        </w:tc>
+      </w:tr>
+      <w:tr>
+        <w:trPr>
+          <w:trHeight w:val="345"/>
+        </w:trPr>
+        <w:tc>
+          <w:tcPr>
+            <w:cnfStyle w:val="000010000000" w:firstRow="0" w:lastRow="0" w:firstColumn="0" w:lastColumn="0" w:oddVBand="1" w:evenVBand="0" w:oddHBand="0" w:evenHBand="0" w:firstRowFirstColumn="0" w:firstRowLastColumn="0" w:lastRowFirstColumn="0" w:lastRowLastColumn="0"/>
+            <w:tcW w:w="2263" w:type="dxa"/>
+            <w:shd w:val="clear" w:color="auto" w:fill="auto"/>
+          </w:tcPr>
+          <w:p>
+            <w:pPr>
+              <w:rPr>
+                <w:rFonts w:ascii="Times New Roman" w:hAnsi="Times New Roman" w:cs="Times New Roman"/>
+              </w:rPr>
+            </w:pPr>
+            <w:proofErr w:type="spellStart"/>
+            <w:r>
+              <w:rPr>
+                <w:rFonts w:ascii="Times New Roman" w:hAnsi="Times New Roman" w:cs="Times New Roman"/>
+              </w:rPr>
+              <w:t>clear_cart</w:t>
+            </w:r>
+            <w:proofErr w:type="spellEnd"/>
+          </w:p>
+        </w:tc>
+        <w:tc>
+          <w:tcPr>
+            <w:tcW w:w="7518" w:type="dxa"/>
+          </w:tcPr>
+          <w:p>
+            <w:pPr>
+              <w:cnfStyle w:val="000000000000" w:firstRow="0" w:lastRow="0" w:firstColumn="0" w:lastColumn="0" w:oddVBand="0" w:evenVBand="0" w:oddHBand="0" w:evenHBand="0" w:firstRowFirstColumn="0" w:firstRowLastColumn="0" w:lastRowFirstColumn="0" w:lastRowLastColumn="0"/>
+              <w:rPr>
+                <w:rFonts w:ascii="Times New Roman" w:hAnsi="Times New Roman" w:cs="Times New Roman"/>
+              </w:rPr>
+            </w:pPr>
+            <w:r>
+              <w:rPr>
+                <w:rFonts w:ascii="Times New Roman" w:hAnsi="Times New Roman" w:cs="Times New Roman"/>
+              </w:rPr>
+              <w:t>Svuota il carrello.</w:t>
+            </w:r>
+          </w:p>
+        </w:tc>
+      </w:tr>
+    </w:tbl>
     <w:p>
       <w:pPr>
         <w:pStyle w:val="Testonotaapidipagina"/>
@@ -1317,17 +2754,1074 @@
           <w:szCs w:val="26"/>
         </w:rPr>
       </w:pPr>
+    </w:p>
+    <w:p>
+      <w:pPr>
+        <w:pStyle w:val="Titolo2"/>
+        <w:rPr>
+          <w:rFonts w:ascii="Times New Roman" w:hAnsi="Times New Roman" w:cs="Times New Roman"/>
+        </w:rPr>
+      </w:pPr>
       <w:proofErr w:type="spellStart"/>
       <w:r>
+        <w:rPr>
+          <w:rFonts w:ascii="Times New Roman" w:hAnsi="Times New Roman" w:cs="Times New Roman"/>
+        </w:rPr>
+        <w:t>Ca</w:t>
+      </w:r>
+      <w:r>
+        <w:rPr>
+          <w:rFonts w:ascii="Times New Roman" w:hAnsi="Times New Roman" w:cs="Times New Roman"/>
+        </w:rPr>
+        <w:t>shier</w:t>
+      </w:r>
+      <w:proofErr w:type="spellEnd"/>
+    </w:p>
+    <w:p>
+      <w:pPr>
+        <w:spacing w:after="0"/>
+        <w:rPr>
+          <w:rFonts w:ascii="Times New Roman" w:hAnsi="Times New Roman" w:cs="Times New Roman"/>
+          <w:sz w:val="24"/>
+          <w:szCs w:val="24"/>
+        </w:rPr>
+      </w:pPr>
+      <w:r>
+        <w:rPr>
+          <w:rFonts w:ascii="Times New Roman" w:hAnsi="Times New Roman" w:cs="Times New Roman"/>
+          <w:b/>
+          <w:bCs/>
+          <w:sz w:val="24"/>
+          <w:szCs w:val="24"/>
+        </w:rPr>
+        <w:t>Descrizione</w:t>
+      </w:r>
+      <w:r>
+        <w:rPr>
+          <w:rFonts w:ascii="Times New Roman" w:hAnsi="Times New Roman" w:cs="Times New Roman"/>
+          <w:sz w:val="24"/>
+          <w:szCs w:val="24"/>
+        </w:rPr>
+        <w:t xml:space="preserve">: </w:t>
+      </w:r>
+      <w:r>
+        <w:rPr>
+          <w:rFonts w:ascii="Times New Roman" w:hAnsi="Times New Roman" w:cs="Times New Roman"/>
+          <w:sz w:val="24"/>
+          <w:szCs w:val="24"/>
+        </w:rPr>
+        <w:t>classe per</w:t>
+      </w:r>
+      <w:r>
+        <w:rPr>
+          <w:rFonts w:ascii="Times New Roman" w:hAnsi="Times New Roman" w:cs="Times New Roman"/>
+          <w:sz w:val="24"/>
+          <w:szCs w:val="24"/>
+        </w:rPr>
+        <w:t xml:space="preserve"> la gestione delle casse e delle funzionalità dei cassieri</w:t>
+      </w:r>
+      <w:r>
+        <w:rPr>
+          <w:rFonts w:ascii="Times New Roman" w:hAnsi="Times New Roman" w:cs="Times New Roman"/>
+          <w:sz w:val="24"/>
+          <w:szCs w:val="24"/>
+        </w:rPr>
+        <w:t>.</w:t>
+      </w:r>
+    </w:p>
+    <w:p>
+      <w:pPr>
+        <w:spacing w:after="0"/>
+        <w:rPr>
+          <w:rFonts w:ascii="Times New Roman" w:hAnsi="Times New Roman" w:cs="Times New Roman"/>
+          <w:sz w:val="24"/>
+          <w:szCs w:val="24"/>
+        </w:rPr>
+      </w:pPr>
+      <w:r>
+        <w:rPr>
+          <w:rFonts w:ascii="Times New Roman" w:hAnsi="Times New Roman" w:cs="Times New Roman"/>
+          <w:b/>
+          <w:bCs/>
+          <w:sz w:val="24"/>
+          <w:szCs w:val="24"/>
+        </w:rPr>
+        <w:t>Funzionalità</w:t>
+      </w:r>
+      <w:r>
+        <w:rPr>
+          <w:rFonts w:ascii="Times New Roman" w:hAnsi="Times New Roman" w:cs="Times New Roman"/>
+          <w:sz w:val="24"/>
+          <w:szCs w:val="24"/>
+        </w:rPr>
+        <w:t xml:space="preserve">: </w:t>
+      </w:r>
+    </w:p>
+    <w:tbl>
+      <w:tblPr>
+        <w:tblStyle w:val="Tabellagriglia2-colore1"/>
+        <w:tblW w:w="0" w:type="auto"/>
+        <w:tblBorders>
+          <w:top w:val="single" w:sz="4" w:space="0" w:color="auto"/>
+          <w:left w:val="single" w:sz="4" w:space="0" w:color="auto"/>
+          <w:bottom w:val="single" w:sz="4" w:space="0" w:color="auto"/>
+          <w:right w:val="single" w:sz="4" w:space="0" w:color="auto"/>
+        </w:tblBorders>
+        <w:tblLook w:val="0000" w:firstRow="0" w:lastRow="0" w:firstColumn="0" w:lastColumn="0" w:noHBand="0" w:noVBand="0"/>
+      </w:tblPr>
+      <w:tblGrid>
+        <w:gridCol w:w="2263"/>
+        <w:gridCol w:w="7518"/>
+      </w:tblGrid>
+      <w:tr>
+        <w:trPr>
+          <w:cnfStyle w:val="000000100000" w:firstRow="0" w:lastRow="0" w:firstColumn="0" w:lastColumn="0" w:oddVBand="0" w:evenVBand="0" w:oddHBand="1" w:evenHBand="0" w:firstRowFirstColumn="0" w:firstRowLastColumn="0" w:lastRowFirstColumn="0" w:lastRowLastColumn="0"/>
+          <w:trHeight w:val="333"/>
+        </w:trPr>
+        <w:tc>
+          <w:tcPr>
+            <w:cnfStyle w:val="000010000000" w:firstRow="0" w:lastRow="0" w:firstColumn="0" w:lastColumn="0" w:oddVBand="1" w:evenVBand="0" w:oddHBand="0" w:evenHBand="0" w:firstRowFirstColumn="0" w:firstRowLastColumn="0" w:lastRowFirstColumn="0" w:lastRowLastColumn="0"/>
+            <w:tcW w:w="2263" w:type="dxa"/>
+          </w:tcPr>
+          <w:p>
+            <w:pPr>
+              <w:rPr>
+                <w:rFonts w:ascii="Times New Roman" w:hAnsi="Times New Roman" w:cs="Times New Roman"/>
+              </w:rPr>
+            </w:pPr>
+            <w:proofErr w:type="spellStart"/>
+            <w:r>
+              <w:rPr>
+                <w:rFonts w:ascii="Times New Roman" w:hAnsi="Times New Roman" w:cs="Times New Roman"/>
+              </w:rPr>
+              <w:t>cashierEnters</w:t>
+            </w:r>
+            <w:proofErr w:type="spellEnd"/>
+          </w:p>
+        </w:tc>
+        <w:tc>
+          <w:tcPr>
+            <w:tcW w:w="7518" w:type="dxa"/>
+          </w:tcPr>
+          <w:p>
+            <w:pPr>
+              <w:cnfStyle w:val="000000100000" w:firstRow="0" w:lastRow="0" w:firstColumn="0" w:lastColumn="0" w:oddVBand="0" w:evenVBand="0" w:oddHBand="1" w:evenHBand="0" w:firstRowFirstColumn="0" w:firstRowLastColumn="0" w:lastRowFirstColumn="0" w:lastRowLastColumn="0"/>
+              <w:rPr>
+                <w:rFonts w:ascii="Times New Roman" w:hAnsi="Times New Roman" w:cs="Times New Roman"/>
+              </w:rPr>
+            </w:pPr>
+            <w:r>
+              <w:rPr>
+                <w:rFonts w:ascii="Times New Roman" w:hAnsi="Times New Roman" w:cs="Times New Roman"/>
+              </w:rPr>
+              <w:t>Crea ed inizializza un cassiere, impostando anche i valori “variabili” sui suoi tempi per il processamento dei prodotti.</w:t>
+            </w:r>
+          </w:p>
+        </w:tc>
+      </w:tr>
+      <w:tr>
+        <w:trPr>
+          <w:trHeight w:val="345"/>
+        </w:trPr>
+        <w:tc>
+          <w:tcPr>
+            <w:cnfStyle w:val="000010000000" w:firstRow="0" w:lastRow="0" w:firstColumn="0" w:lastColumn="0" w:oddVBand="1" w:evenVBand="0" w:oddHBand="0" w:evenHBand="0" w:firstRowFirstColumn="0" w:firstRowLastColumn="0" w:lastRowFirstColumn="0" w:lastRowLastColumn="0"/>
+            <w:tcW w:w="2263" w:type="dxa"/>
+            <w:shd w:val="clear" w:color="auto" w:fill="auto"/>
+          </w:tcPr>
+          <w:p>
+            <w:pPr>
+              <w:rPr>
+                <w:rFonts w:ascii="Times New Roman" w:hAnsi="Times New Roman" w:cs="Times New Roman"/>
+              </w:rPr>
+            </w:pPr>
+            <w:proofErr w:type="spellStart"/>
+            <w:r>
+              <w:rPr>
+                <w:rFonts w:ascii="Times New Roman" w:hAnsi="Times New Roman" w:cs="Times New Roman"/>
+              </w:rPr>
+              <w:t>waitQueue</w:t>
+            </w:r>
+            <w:proofErr w:type="spellEnd"/>
+          </w:p>
+        </w:tc>
+        <w:tc>
+          <w:tcPr>
+            <w:tcW w:w="7518" w:type="dxa"/>
+          </w:tcPr>
+          <w:p>
+            <w:pPr>
+              <w:cnfStyle w:val="000000000000" w:firstRow="0" w:lastRow="0" w:firstColumn="0" w:lastColumn="0" w:oddVBand="0" w:evenVBand="0" w:oddHBand="0" w:evenHBand="0" w:firstRowFirstColumn="0" w:firstRowLastColumn="0" w:lastRowFirstColumn="0" w:lastRowLastColumn="0"/>
+              <w:rPr>
+                <w:rFonts w:ascii="Times New Roman" w:hAnsi="Times New Roman" w:cs="Times New Roman"/>
+              </w:rPr>
+            </w:pPr>
+            <w:r>
+              <w:rPr>
+                <w:rFonts w:ascii="Times New Roman" w:hAnsi="Times New Roman" w:cs="Times New Roman"/>
+              </w:rPr>
+              <w:t>Funzione che consente al cassiere di restare in attesa di eventuali carrelli che si trovano nella coda per andare alla cassa.</w:t>
+            </w:r>
+          </w:p>
+        </w:tc>
+      </w:tr>
+      <w:tr>
+        <w:trPr>
+          <w:cnfStyle w:val="000000100000" w:firstRow="0" w:lastRow="0" w:firstColumn="0" w:lastColumn="0" w:oddVBand="0" w:evenVBand="0" w:oddHBand="1" w:evenHBand="0" w:firstRowFirstColumn="0" w:firstRowLastColumn="0" w:lastRowFirstColumn="0" w:lastRowLastColumn="0"/>
+          <w:trHeight w:val="345"/>
+        </w:trPr>
+        <w:tc>
+          <w:tcPr>
+            <w:cnfStyle w:val="000010000000" w:firstRow="0" w:lastRow="0" w:firstColumn="0" w:lastColumn="0" w:oddVBand="1" w:evenVBand="0" w:oddHBand="0" w:evenHBand="0" w:firstRowFirstColumn="0" w:firstRowLastColumn="0" w:lastRowFirstColumn="0" w:lastRowLastColumn="0"/>
+            <w:tcW w:w="2263" w:type="dxa"/>
+          </w:tcPr>
+          <w:p>
+            <w:pPr>
+              <w:rPr>
+                <w:rFonts w:ascii="Times New Roman" w:hAnsi="Times New Roman" w:cs="Times New Roman"/>
+              </w:rPr>
+            </w:pPr>
+            <w:proofErr w:type="spellStart"/>
+            <w:r>
+              <w:rPr>
+                <w:rFonts w:ascii="Times New Roman" w:hAnsi="Times New Roman" w:cs="Times New Roman"/>
+              </w:rPr>
+              <w:t>processCart</w:t>
+            </w:r>
+            <w:proofErr w:type="spellEnd"/>
+          </w:p>
+        </w:tc>
+        <w:tc>
+          <w:tcPr>
+            <w:tcW w:w="7518" w:type="dxa"/>
+          </w:tcPr>
+          <w:p>
+            <w:pPr>
+              <w:cnfStyle w:val="000000100000" w:firstRow="0" w:lastRow="0" w:firstColumn="0" w:lastColumn="0" w:oddVBand="0" w:evenVBand="0" w:oddHBand="1" w:evenHBand="0" w:firstRowFirstColumn="0" w:firstRowLastColumn="0" w:lastRowFirstColumn="0" w:lastRowLastColumn="0"/>
+              <w:rPr>
+                <w:rFonts w:ascii="Times New Roman" w:hAnsi="Times New Roman" w:cs="Times New Roman"/>
+              </w:rPr>
+            </w:pPr>
+            <w:r>
+              <w:rPr>
+                <w:rFonts w:ascii="Times New Roman" w:hAnsi="Times New Roman" w:cs="Times New Roman"/>
+              </w:rPr>
+              <w:t>Funzione che gestisce le operazioni del cassiere nel processare un carrello che arriva dalla coda, consentendogli di effettuare il “checkout” e di pagare.</w:t>
+            </w:r>
+          </w:p>
+        </w:tc>
+      </w:tr>
+    </w:tbl>
+    <w:p>
+      <w:pPr>
+        <w:pStyle w:val="Testonotaapidipagina"/>
         <w:rPr>
           <w:rFonts w:ascii="Times New Roman" w:hAnsi="Times New Roman" w:cs="Times New Roman"/>
           <w:sz w:val="26"/>
           <w:szCs w:val="26"/>
         </w:rPr>
-        <w:t>Asd</w:t>
-      </w:r>
-      <w:proofErr w:type="spellEnd"/>
-    </w:p>
+      </w:pPr>
+    </w:p>
+    <w:p>
+      <w:pPr>
+        <w:pStyle w:val="Titolo2"/>
+        <w:rPr>
+          <w:rFonts w:ascii="Times New Roman" w:hAnsi="Times New Roman" w:cs="Times New Roman"/>
+        </w:rPr>
+      </w:pPr>
+      <w:r>
+        <w:rPr>
+          <w:rFonts w:ascii="Times New Roman" w:hAnsi="Times New Roman" w:cs="Times New Roman"/>
+        </w:rPr>
+        <w:t>Client</w:t>
+      </w:r>
+    </w:p>
+    <w:p>
+      <w:pPr>
+        <w:spacing w:after="0"/>
+        <w:rPr>
+          <w:rFonts w:ascii="Times New Roman" w:hAnsi="Times New Roman" w:cs="Times New Roman"/>
+          <w:sz w:val="24"/>
+          <w:szCs w:val="24"/>
+        </w:rPr>
+      </w:pPr>
+      <w:r>
+        <w:rPr>
+          <w:rFonts w:ascii="Times New Roman" w:hAnsi="Times New Roman" w:cs="Times New Roman"/>
+          <w:b/>
+          <w:bCs/>
+          <w:sz w:val="24"/>
+          <w:szCs w:val="24"/>
+        </w:rPr>
+        <w:t>Descrizione</w:t>
+      </w:r>
+      <w:r>
+        <w:rPr>
+          <w:rFonts w:ascii="Times New Roman" w:hAnsi="Times New Roman" w:cs="Times New Roman"/>
+          <w:sz w:val="24"/>
+          <w:szCs w:val="24"/>
+        </w:rPr>
+        <w:t xml:space="preserve">: </w:t>
+      </w:r>
+      <w:r>
+        <w:rPr>
+          <w:rFonts w:ascii="Times New Roman" w:hAnsi="Times New Roman" w:cs="Times New Roman"/>
+          <w:sz w:val="24"/>
+          <w:szCs w:val="24"/>
+        </w:rPr>
+        <w:t xml:space="preserve">classe </w:t>
+      </w:r>
+      <w:r>
+        <w:rPr>
+          <w:rFonts w:ascii="Times New Roman" w:hAnsi="Times New Roman" w:cs="Times New Roman"/>
+          <w:sz w:val="24"/>
+          <w:szCs w:val="24"/>
+        </w:rPr>
+        <w:t>per la gestione di tutte le operazioni effettuabili da un client(e)</w:t>
+      </w:r>
+      <w:r>
+        <w:rPr>
+          <w:rFonts w:ascii="Times New Roman" w:hAnsi="Times New Roman" w:cs="Times New Roman"/>
+          <w:sz w:val="24"/>
+          <w:szCs w:val="24"/>
+        </w:rPr>
+        <w:t>.</w:t>
+      </w:r>
+    </w:p>
+    <w:p>
+      <w:pPr>
+        <w:spacing w:after="0"/>
+        <w:rPr>
+          <w:rFonts w:ascii="Times New Roman" w:hAnsi="Times New Roman" w:cs="Times New Roman"/>
+          <w:sz w:val="24"/>
+          <w:szCs w:val="24"/>
+        </w:rPr>
+      </w:pPr>
+      <w:r>
+        <w:rPr>
+          <w:rFonts w:ascii="Times New Roman" w:hAnsi="Times New Roman" w:cs="Times New Roman"/>
+          <w:b/>
+          <w:bCs/>
+          <w:sz w:val="24"/>
+          <w:szCs w:val="24"/>
+        </w:rPr>
+        <w:t>Funzionalità</w:t>
+      </w:r>
+      <w:r>
+        <w:rPr>
+          <w:rFonts w:ascii="Times New Roman" w:hAnsi="Times New Roman" w:cs="Times New Roman"/>
+          <w:sz w:val="24"/>
+          <w:szCs w:val="24"/>
+        </w:rPr>
+        <w:t xml:space="preserve">: </w:t>
+      </w:r>
+    </w:p>
+    <w:tbl>
+      <w:tblPr>
+        <w:tblStyle w:val="Tabellagriglia2-colore1"/>
+        <w:tblW w:w="0" w:type="auto"/>
+        <w:tblBorders>
+          <w:top w:val="single" w:sz="4" w:space="0" w:color="auto"/>
+          <w:left w:val="single" w:sz="4" w:space="0" w:color="auto"/>
+          <w:bottom w:val="single" w:sz="4" w:space="0" w:color="auto"/>
+          <w:right w:val="single" w:sz="4" w:space="0" w:color="auto"/>
+        </w:tblBorders>
+        <w:tblLook w:val="0000" w:firstRow="0" w:lastRow="0" w:firstColumn="0" w:lastColumn="0" w:noHBand="0" w:noVBand="0"/>
+      </w:tblPr>
+      <w:tblGrid>
+        <w:gridCol w:w="2806"/>
+        <w:gridCol w:w="7104"/>
+      </w:tblGrid>
+      <w:tr>
+        <w:trPr>
+          <w:cnfStyle w:val="000000100000" w:firstRow="0" w:lastRow="0" w:firstColumn="0" w:lastColumn="0" w:oddVBand="0" w:evenVBand="0" w:oddHBand="1" w:evenHBand="0" w:firstRowFirstColumn="0" w:firstRowLastColumn="0" w:lastRowFirstColumn="0" w:lastRowLastColumn="0"/>
+          <w:trHeight w:val="333"/>
+        </w:trPr>
+        <w:tc>
+          <w:tcPr>
+            <w:cnfStyle w:val="000010000000" w:firstRow="0" w:lastRow="0" w:firstColumn="0" w:lastColumn="0" w:oddVBand="1" w:evenVBand="0" w:oddHBand="0" w:evenHBand="0" w:firstRowFirstColumn="0" w:firstRowLastColumn="0" w:lastRowFirstColumn="0" w:lastRowLastColumn="0"/>
+            <w:tcW w:w="2403" w:type="dxa"/>
+          </w:tcPr>
+          <w:p>
+            <w:pPr>
+              <w:rPr>
+                <w:rFonts w:ascii="Times New Roman" w:hAnsi="Times New Roman" w:cs="Times New Roman"/>
+              </w:rPr>
+            </w:pPr>
+            <w:proofErr w:type="spellStart"/>
+            <w:r>
+              <w:rPr>
+                <w:rFonts w:ascii="Times New Roman" w:hAnsi="Times New Roman" w:cs="Times New Roman"/>
+              </w:rPr>
+              <w:t>get_clients_number</w:t>
+            </w:r>
+            <w:proofErr w:type="spellEnd"/>
+          </w:p>
+        </w:tc>
+        <w:tc>
+          <w:tcPr>
+            <w:tcW w:w="7507" w:type="dxa"/>
+          </w:tcPr>
+          <w:p>
+            <w:pPr>
+              <w:cnfStyle w:val="000000100000" w:firstRow="0" w:lastRow="0" w:firstColumn="0" w:lastColumn="0" w:oddVBand="0" w:evenVBand="0" w:oddHBand="1" w:evenHBand="0" w:firstRowFirstColumn="0" w:firstRowLastColumn="0" w:lastRowFirstColumn="0" w:lastRowLastColumn="0"/>
+              <w:rPr>
+                <w:rFonts w:ascii="Times New Roman" w:hAnsi="Times New Roman" w:cs="Times New Roman"/>
+              </w:rPr>
+            </w:pPr>
+            <w:r>
+              <w:rPr>
+                <w:rFonts w:ascii="Times New Roman" w:hAnsi="Times New Roman" w:cs="Times New Roman"/>
+              </w:rPr>
+              <w:t>Per ottenere il numero di clienti nel supermercato.</w:t>
+            </w:r>
+          </w:p>
+        </w:tc>
+      </w:tr>
+      <w:tr>
+        <w:trPr>
+          <w:trHeight w:val="345"/>
+        </w:trPr>
+        <w:tc>
+          <w:tcPr>
+            <w:cnfStyle w:val="000010000000" w:firstRow="0" w:lastRow="0" w:firstColumn="0" w:lastColumn="0" w:oddVBand="1" w:evenVBand="0" w:oddHBand="0" w:evenHBand="0" w:firstRowFirstColumn="0" w:firstRowLastColumn="0" w:lastRowFirstColumn="0" w:lastRowLastColumn="0"/>
+            <w:tcW w:w="2403" w:type="dxa"/>
+            <w:shd w:val="clear" w:color="auto" w:fill="auto"/>
+          </w:tcPr>
+          <w:p>
+            <w:pPr>
+              <w:rPr>
+                <w:rFonts w:ascii="Times New Roman" w:hAnsi="Times New Roman" w:cs="Times New Roman"/>
+              </w:rPr>
+            </w:pPr>
+            <w:proofErr w:type="spellStart"/>
+            <w:r>
+              <w:rPr>
+                <w:rFonts w:ascii="Times New Roman" w:hAnsi="Times New Roman" w:cs="Times New Roman"/>
+              </w:rPr>
+              <w:t>increase_clients_number</w:t>
+            </w:r>
+            <w:proofErr w:type="spellEnd"/>
+          </w:p>
+        </w:tc>
+        <w:tc>
+          <w:tcPr>
+            <w:tcW w:w="7507" w:type="dxa"/>
+          </w:tcPr>
+          <w:p>
+            <w:pPr>
+              <w:cnfStyle w:val="000000000000" w:firstRow="0" w:lastRow="0" w:firstColumn="0" w:lastColumn="0" w:oddVBand="0" w:evenVBand="0" w:oddHBand="0" w:evenHBand="0" w:firstRowFirstColumn="0" w:firstRowLastColumn="0" w:lastRowFirstColumn="0" w:lastRowLastColumn="0"/>
+              <w:rPr>
+                <w:rFonts w:ascii="Times New Roman" w:hAnsi="Times New Roman" w:cs="Times New Roman"/>
+              </w:rPr>
+            </w:pPr>
+            <w:r>
+              <w:rPr>
+                <w:rFonts w:ascii="Times New Roman" w:hAnsi="Times New Roman" w:cs="Times New Roman"/>
+              </w:rPr>
+              <w:t xml:space="preserve">Per </w:t>
+            </w:r>
+            <w:r>
+              <w:rPr>
+                <w:rFonts w:ascii="Times New Roman" w:hAnsi="Times New Roman" w:cs="Times New Roman"/>
+              </w:rPr>
+              <w:t>incrementare il numero di clienti nel supermercato.</w:t>
+            </w:r>
+          </w:p>
+        </w:tc>
+      </w:tr>
+      <w:tr>
+        <w:trPr>
+          <w:cnfStyle w:val="000000100000" w:firstRow="0" w:lastRow="0" w:firstColumn="0" w:lastColumn="0" w:oddVBand="0" w:evenVBand="0" w:oddHBand="1" w:evenHBand="0" w:firstRowFirstColumn="0" w:firstRowLastColumn="0" w:lastRowFirstColumn="0" w:lastRowLastColumn="0"/>
+          <w:trHeight w:val="345"/>
+        </w:trPr>
+        <w:tc>
+          <w:tcPr>
+            <w:cnfStyle w:val="000010000000" w:firstRow="0" w:lastRow="0" w:firstColumn="0" w:lastColumn="0" w:oddVBand="1" w:evenVBand="0" w:oddHBand="0" w:evenHBand="0" w:firstRowFirstColumn="0" w:firstRowLastColumn="0" w:lastRowFirstColumn="0" w:lastRowLastColumn="0"/>
+            <w:tcW w:w="2403" w:type="dxa"/>
+          </w:tcPr>
+          <w:p>
+            <w:pPr>
+              <w:rPr>
+                <w:rFonts w:ascii="Times New Roman" w:hAnsi="Times New Roman" w:cs="Times New Roman"/>
+              </w:rPr>
+            </w:pPr>
+            <w:proofErr w:type="spellStart"/>
+            <w:r>
+              <w:rPr>
+                <w:rFonts w:ascii="Times New Roman" w:hAnsi="Times New Roman" w:cs="Times New Roman"/>
+              </w:rPr>
+              <w:t>decrease</w:t>
+            </w:r>
+            <w:r>
+              <w:rPr>
+                <w:rFonts w:ascii="Times New Roman" w:hAnsi="Times New Roman" w:cs="Times New Roman"/>
+              </w:rPr>
+              <w:t>_clients_number</w:t>
+            </w:r>
+            <w:proofErr w:type="spellEnd"/>
+          </w:p>
+        </w:tc>
+        <w:tc>
+          <w:tcPr>
+            <w:tcW w:w="7507" w:type="dxa"/>
+          </w:tcPr>
+          <w:p>
+            <w:pPr>
+              <w:cnfStyle w:val="000000100000" w:firstRow="0" w:lastRow="0" w:firstColumn="0" w:lastColumn="0" w:oddVBand="0" w:evenVBand="0" w:oddHBand="1" w:evenHBand="0" w:firstRowFirstColumn="0" w:firstRowLastColumn="0" w:lastRowFirstColumn="0" w:lastRowLastColumn="0"/>
+              <w:rPr>
+                <w:rFonts w:ascii="Times New Roman" w:hAnsi="Times New Roman" w:cs="Times New Roman"/>
+              </w:rPr>
+            </w:pPr>
+            <w:r>
+              <w:rPr>
+                <w:rFonts w:ascii="Times New Roman" w:hAnsi="Times New Roman" w:cs="Times New Roman"/>
+              </w:rPr>
+              <w:t xml:space="preserve">Per </w:t>
+            </w:r>
+            <w:r>
+              <w:rPr>
+                <w:rFonts w:ascii="Times New Roman" w:hAnsi="Times New Roman" w:cs="Times New Roman"/>
+              </w:rPr>
+              <w:t>decrementare</w:t>
+            </w:r>
+            <w:r>
+              <w:rPr>
+                <w:rFonts w:ascii="Times New Roman" w:hAnsi="Times New Roman" w:cs="Times New Roman"/>
+              </w:rPr>
+              <w:t xml:space="preserve"> il numero di clienti nel supermercato.</w:t>
+            </w:r>
+          </w:p>
+        </w:tc>
+      </w:tr>
+      <w:tr>
+        <w:trPr>
+          <w:trHeight w:val="345"/>
+        </w:trPr>
+        <w:tc>
+          <w:tcPr>
+            <w:cnfStyle w:val="000010000000" w:firstRow="0" w:lastRow="0" w:firstColumn="0" w:lastColumn="0" w:oddVBand="1" w:evenVBand="0" w:oddHBand="0" w:evenHBand="0" w:firstRowFirstColumn="0" w:firstRowLastColumn="0" w:lastRowFirstColumn="0" w:lastRowLastColumn="0"/>
+            <w:tcW w:w="2403" w:type="dxa"/>
+            <w:shd w:val="clear" w:color="auto" w:fill="auto"/>
+          </w:tcPr>
+          <w:p>
+            <w:pPr>
+              <w:rPr>
+                <w:rFonts w:ascii="Times New Roman" w:hAnsi="Times New Roman" w:cs="Times New Roman"/>
+              </w:rPr>
+            </w:pPr>
+            <w:proofErr w:type="spellStart"/>
+            <w:r>
+              <w:rPr>
+                <w:rFonts w:ascii="Times New Roman" w:hAnsi="Times New Roman" w:cs="Times New Roman"/>
+              </w:rPr>
+              <w:t>clientParser</w:t>
+            </w:r>
+            <w:proofErr w:type="spellEnd"/>
+          </w:p>
+        </w:tc>
+        <w:tc>
+          <w:tcPr>
+            <w:tcW w:w="7507" w:type="dxa"/>
+          </w:tcPr>
+          <w:p>
+            <w:pPr>
+              <w:cnfStyle w:val="000000000000" w:firstRow="0" w:lastRow="0" w:firstColumn="0" w:lastColumn="0" w:oddVBand="0" w:evenVBand="0" w:oddHBand="0" w:evenHBand="0" w:firstRowFirstColumn="0" w:firstRowLastColumn="0" w:lastRowFirstColumn="0" w:lastRowLastColumn="0"/>
+              <w:rPr>
+                <w:rFonts w:ascii="Times New Roman" w:hAnsi="Times New Roman" w:cs="Times New Roman"/>
+              </w:rPr>
+            </w:pPr>
+            <w:r>
+              <w:rPr>
+                <w:rFonts w:ascii="Times New Roman" w:hAnsi="Times New Roman" w:cs="Times New Roman"/>
+              </w:rPr>
+              <w:t xml:space="preserve">Per effettuare il </w:t>
+            </w:r>
+            <w:proofErr w:type="spellStart"/>
+            <w:r>
+              <w:rPr>
+                <w:rFonts w:ascii="Times New Roman" w:hAnsi="Times New Roman" w:cs="Times New Roman"/>
+              </w:rPr>
+              <w:t>parsing</w:t>
+            </w:r>
+            <w:proofErr w:type="spellEnd"/>
+            <w:r>
+              <w:rPr>
+                <w:rFonts w:ascii="Times New Roman" w:hAnsi="Times New Roman" w:cs="Times New Roman"/>
+              </w:rPr>
+              <w:t xml:space="preserve"> delle richieste ricevute dal client.</w:t>
+            </w:r>
+          </w:p>
+        </w:tc>
+      </w:tr>
+      <w:tr>
+        <w:trPr>
+          <w:cnfStyle w:val="000000100000" w:firstRow="0" w:lastRow="0" w:firstColumn="0" w:lastColumn="0" w:oddVBand="0" w:evenVBand="0" w:oddHBand="1" w:evenHBand="0" w:firstRowFirstColumn="0" w:firstRowLastColumn="0" w:lastRowFirstColumn="0" w:lastRowLastColumn="0"/>
+          <w:trHeight w:val="345"/>
+        </w:trPr>
+        <w:tc>
+          <w:tcPr>
+            <w:cnfStyle w:val="000010000000" w:firstRow="0" w:lastRow="0" w:firstColumn="0" w:lastColumn="0" w:oddVBand="1" w:evenVBand="0" w:oddHBand="0" w:evenHBand="0" w:firstRowFirstColumn="0" w:firstRowLastColumn="0" w:lastRowFirstColumn="0" w:lastRowLastColumn="0"/>
+            <w:tcW w:w="2403" w:type="dxa"/>
+          </w:tcPr>
+          <w:p>
+            <w:pPr>
+              <w:rPr>
+                <w:rFonts w:ascii="Times New Roman" w:hAnsi="Times New Roman" w:cs="Times New Roman"/>
+              </w:rPr>
+            </w:pPr>
+            <w:proofErr w:type="spellStart"/>
+            <w:r>
+              <w:rPr>
+                <w:rFonts w:ascii="Times New Roman" w:hAnsi="Times New Roman" w:cs="Times New Roman"/>
+              </w:rPr>
+              <w:t>clientEnters</w:t>
+            </w:r>
+            <w:proofErr w:type="spellEnd"/>
+          </w:p>
+        </w:tc>
+        <w:tc>
+          <w:tcPr>
+            <w:tcW w:w="7507" w:type="dxa"/>
+          </w:tcPr>
+          <w:p>
+            <w:pPr>
+              <w:cnfStyle w:val="000000100000" w:firstRow="0" w:lastRow="0" w:firstColumn="0" w:lastColumn="0" w:oddVBand="0" w:evenVBand="0" w:oddHBand="1" w:evenHBand="0" w:firstRowFirstColumn="0" w:firstRowLastColumn="0" w:lastRowFirstColumn="0" w:lastRowLastColumn="0"/>
+              <w:rPr>
+                <w:rFonts w:ascii="Times New Roman" w:hAnsi="Times New Roman" w:cs="Times New Roman"/>
+              </w:rPr>
+            </w:pPr>
+            <w:r>
+              <w:rPr>
+                <w:rFonts w:ascii="Times New Roman" w:hAnsi="Times New Roman" w:cs="Times New Roman"/>
+              </w:rPr>
+              <w:t>Gestisce l’entrata di un cliente nel supermercato: se il cliente è libero di poter entrare poiché ci sono carrelli disponibili, viene fatto entrare, altrimenti viene messo in coda.</w:t>
+            </w:r>
+          </w:p>
+        </w:tc>
+      </w:tr>
+      <w:tr>
+        <w:trPr>
+          <w:trHeight w:val="345"/>
+        </w:trPr>
+        <w:tc>
+          <w:tcPr>
+            <w:cnfStyle w:val="000010000000" w:firstRow="0" w:lastRow="0" w:firstColumn="0" w:lastColumn="0" w:oddVBand="1" w:evenVBand="0" w:oddHBand="0" w:evenHBand="0" w:firstRowFirstColumn="0" w:firstRowLastColumn="0" w:lastRowFirstColumn="0" w:lastRowLastColumn="0"/>
+            <w:tcW w:w="2403" w:type="dxa"/>
+            <w:shd w:val="clear" w:color="auto" w:fill="auto"/>
+          </w:tcPr>
+          <w:p>
+            <w:pPr>
+              <w:rPr>
+                <w:rFonts w:ascii="Times New Roman" w:hAnsi="Times New Roman" w:cs="Times New Roman"/>
+              </w:rPr>
+            </w:pPr>
+            <w:proofErr w:type="spellStart"/>
+            <w:r>
+              <w:rPr>
+                <w:rFonts w:ascii="Times New Roman" w:hAnsi="Times New Roman" w:cs="Times New Roman"/>
+              </w:rPr>
+              <w:lastRenderedPageBreak/>
+              <w:t>c</w:t>
+            </w:r>
+            <w:r>
+              <w:rPr>
+                <w:rFonts w:ascii="Times New Roman" w:hAnsi="Times New Roman" w:cs="Times New Roman"/>
+              </w:rPr>
+              <w:t>anEnter</w:t>
+            </w:r>
+            <w:proofErr w:type="spellEnd"/>
+          </w:p>
+        </w:tc>
+        <w:tc>
+          <w:tcPr>
+            <w:tcW w:w="7507" w:type="dxa"/>
+          </w:tcPr>
+          <w:p>
+            <w:pPr>
+              <w:cnfStyle w:val="000000000000" w:firstRow="0" w:lastRow="0" w:firstColumn="0" w:lastColumn="0" w:oddVBand="0" w:evenVBand="0" w:oddHBand="0" w:evenHBand="0" w:firstRowFirstColumn="0" w:firstRowLastColumn="0" w:lastRowFirstColumn="0" w:lastRowLastColumn="0"/>
+              <w:rPr>
+                <w:rFonts w:ascii="Times New Roman" w:hAnsi="Times New Roman" w:cs="Times New Roman"/>
+              </w:rPr>
+            </w:pPr>
+            <w:r>
+              <w:rPr>
+                <w:rFonts w:ascii="Times New Roman" w:hAnsi="Times New Roman" w:cs="Times New Roman"/>
+              </w:rPr>
+              <w:t>Per verificare se un utente può entrare nel supermercato.</w:t>
+            </w:r>
+          </w:p>
+        </w:tc>
+      </w:tr>
+      <w:tr>
+        <w:trPr>
+          <w:cnfStyle w:val="000000100000" w:firstRow="0" w:lastRow="0" w:firstColumn="0" w:lastColumn="0" w:oddVBand="0" w:evenVBand="0" w:oddHBand="1" w:evenHBand="0" w:firstRowFirstColumn="0" w:firstRowLastColumn="0" w:lastRowFirstColumn="0" w:lastRowLastColumn="0"/>
+          <w:trHeight w:val="345"/>
+        </w:trPr>
+        <w:tc>
+          <w:tcPr>
+            <w:cnfStyle w:val="000010000000" w:firstRow="0" w:lastRow="0" w:firstColumn="0" w:lastColumn="0" w:oddVBand="1" w:evenVBand="0" w:oddHBand="0" w:evenHBand="0" w:firstRowFirstColumn="0" w:firstRowLastColumn="0" w:lastRowFirstColumn="0" w:lastRowLastColumn="0"/>
+            <w:tcW w:w="2403" w:type="dxa"/>
+            <w:shd w:val="clear" w:color="auto" w:fill="D9E2F3"/>
+          </w:tcPr>
+          <w:p>
+            <w:pPr>
+              <w:rPr>
+                <w:rFonts w:ascii="Times New Roman" w:hAnsi="Times New Roman" w:cs="Times New Roman"/>
+              </w:rPr>
+            </w:pPr>
+            <w:proofErr w:type="spellStart"/>
+            <w:r>
+              <w:rPr>
+                <w:rFonts w:ascii="Times New Roman" w:hAnsi="Times New Roman" w:cs="Times New Roman"/>
+              </w:rPr>
+              <w:t>clientEntersInEntranceQueue</w:t>
+            </w:r>
+            <w:proofErr w:type="spellEnd"/>
+          </w:p>
+        </w:tc>
+        <w:tc>
+          <w:tcPr>
+            <w:tcW w:w="7507" w:type="dxa"/>
+          </w:tcPr>
+          <w:p>
+            <w:pPr>
+              <w:cnfStyle w:val="000000100000" w:firstRow="0" w:lastRow="0" w:firstColumn="0" w:lastColumn="0" w:oddVBand="0" w:evenVBand="0" w:oddHBand="1" w:evenHBand="0" w:firstRowFirstColumn="0" w:firstRowLastColumn="0" w:lastRowFirstColumn="0" w:lastRowLastColumn="0"/>
+              <w:rPr>
+                <w:rFonts w:ascii="Times New Roman" w:hAnsi="Times New Roman" w:cs="Times New Roman"/>
+              </w:rPr>
+            </w:pPr>
+            <w:r>
+              <w:rPr>
+                <w:rFonts w:ascii="Times New Roman" w:hAnsi="Times New Roman" w:cs="Times New Roman"/>
+              </w:rPr>
+              <w:t xml:space="preserve">Gestisce </w:t>
+            </w:r>
+            <w:r>
+              <w:rPr>
+                <w:rFonts w:ascii="Times New Roman" w:hAnsi="Times New Roman" w:cs="Times New Roman"/>
+              </w:rPr>
+              <w:t>le operazioni del cliente alla coda di ingresso: se un cliente è appena arrivato, gli viene assegnato un ticket.</w:t>
+            </w:r>
+          </w:p>
+        </w:tc>
+      </w:tr>
+      <w:tr>
+        <w:trPr>
+          <w:trHeight w:val="345"/>
+        </w:trPr>
+        <w:tc>
+          <w:tcPr>
+            <w:cnfStyle w:val="000010000000" w:firstRow="0" w:lastRow="0" w:firstColumn="0" w:lastColumn="0" w:oddVBand="1" w:evenVBand="0" w:oddHBand="0" w:evenHBand="0" w:firstRowFirstColumn="0" w:firstRowLastColumn="0" w:lastRowFirstColumn="0" w:lastRowLastColumn="0"/>
+            <w:tcW w:w="2403" w:type="dxa"/>
+            <w:shd w:val="clear" w:color="auto" w:fill="auto"/>
+          </w:tcPr>
+          <w:p>
+            <w:pPr>
+              <w:rPr>
+                <w:rFonts w:ascii="Times New Roman" w:hAnsi="Times New Roman" w:cs="Times New Roman"/>
+              </w:rPr>
+            </w:pPr>
+            <w:proofErr w:type="spellStart"/>
+            <w:r>
+              <w:rPr>
+                <w:rFonts w:ascii="Times New Roman" w:hAnsi="Times New Roman" w:cs="Times New Roman"/>
+              </w:rPr>
+              <w:t>clientExits</w:t>
+            </w:r>
+            <w:proofErr w:type="spellEnd"/>
+          </w:p>
+        </w:tc>
+        <w:tc>
+          <w:tcPr>
+            <w:tcW w:w="7507" w:type="dxa"/>
+          </w:tcPr>
+          <w:p>
+            <w:pPr>
+              <w:cnfStyle w:val="000000000000" w:firstRow="0" w:lastRow="0" w:firstColumn="0" w:lastColumn="0" w:oddVBand="0" w:evenVBand="0" w:oddHBand="0" w:evenHBand="0" w:firstRowFirstColumn="0" w:firstRowLastColumn="0" w:lastRowFirstColumn="0" w:lastRowLastColumn="0"/>
+              <w:rPr>
+                <w:rFonts w:ascii="Times New Roman" w:hAnsi="Times New Roman" w:cs="Times New Roman"/>
+              </w:rPr>
+            </w:pPr>
+            <w:r>
+              <w:rPr>
+                <w:rFonts w:ascii="Times New Roman" w:hAnsi="Times New Roman" w:cs="Times New Roman"/>
+              </w:rPr>
+              <w:t>Gestisce le operazioni da effettuare dopo l’uscita dal supermercato di un cliente, come la pulizia del database.</w:t>
+            </w:r>
+          </w:p>
+        </w:tc>
+      </w:tr>
+      <w:tr>
+        <w:trPr>
+          <w:cnfStyle w:val="000000100000" w:firstRow="0" w:lastRow="0" w:firstColumn="0" w:lastColumn="0" w:oddVBand="0" w:evenVBand="0" w:oddHBand="1" w:evenHBand="0" w:firstRowFirstColumn="0" w:firstRowLastColumn="0" w:lastRowFirstColumn="0" w:lastRowLastColumn="0"/>
+          <w:trHeight w:val="345"/>
+        </w:trPr>
+        <w:tc>
+          <w:tcPr>
+            <w:cnfStyle w:val="000010000000" w:firstRow="0" w:lastRow="0" w:firstColumn="0" w:lastColumn="0" w:oddVBand="1" w:evenVBand="0" w:oddHBand="0" w:evenHBand="0" w:firstRowFirstColumn="0" w:firstRowLastColumn="0" w:lastRowFirstColumn="0" w:lastRowLastColumn="0"/>
+            <w:tcW w:w="2403" w:type="dxa"/>
+            <w:shd w:val="clear" w:color="auto" w:fill="D9E2F3"/>
+          </w:tcPr>
+          <w:p>
+            <w:pPr>
+              <w:rPr>
+                <w:rFonts w:ascii="Times New Roman" w:hAnsi="Times New Roman" w:cs="Times New Roman"/>
+              </w:rPr>
+            </w:pPr>
+            <w:proofErr w:type="spellStart"/>
+            <w:r>
+              <w:rPr>
+                <w:rFonts w:ascii="Times New Roman" w:hAnsi="Times New Roman" w:cs="Times New Roman"/>
+              </w:rPr>
+              <w:t>clientAddItem</w:t>
+            </w:r>
+            <w:proofErr w:type="spellEnd"/>
+          </w:p>
+        </w:tc>
+        <w:tc>
+          <w:tcPr>
+            <w:tcW w:w="7507" w:type="dxa"/>
+          </w:tcPr>
+          <w:p>
+            <w:pPr>
+              <w:cnfStyle w:val="000000100000" w:firstRow="0" w:lastRow="0" w:firstColumn="0" w:lastColumn="0" w:oddVBand="0" w:evenVBand="0" w:oddHBand="1" w:evenHBand="0" w:firstRowFirstColumn="0" w:firstRowLastColumn="0" w:lastRowFirstColumn="0" w:lastRowLastColumn="0"/>
+              <w:rPr>
+                <w:rFonts w:ascii="Times New Roman" w:hAnsi="Times New Roman" w:cs="Times New Roman"/>
+              </w:rPr>
+            </w:pPr>
+            <w:r>
+              <w:rPr>
+                <w:rFonts w:ascii="Times New Roman" w:hAnsi="Times New Roman" w:cs="Times New Roman"/>
+              </w:rPr>
+              <w:t>Per aggiungere un prodotto scelto al carrello.</w:t>
+            </w:r>
+          </w:p>
+        </w:tc>
+      </w:tr>
+      <w:tr>
+        <w:trPr>
+          <w:trHeight w:val="345"/>
+        </w:trPr>
+        <w:tc>
+          <w:tcPr>
+            <w:cnfStyle w:val="000010000000" w:firstRow="0" w:lastRow="0" w:firstColumn="0" w:lastColumn="0" w:oddVBand="1" w:evenVBand="0" w:oddHBand="0" w:evenHBand="0" w:firstRowFirstColumn="0" w:firstRowLastColumn="0" w:lastRowFirstColumn="0" w:lastRowLastColumn="0"/>
+            <w:tcW w:w="2403" w:type="dxa"/>
+            <w:shd w:val="clear" w:color="auto" w:fill="auto"/>
+          </w:tcPr>
+          <w:p>
+            <w:pPr>
+              <w:rPr>
+                <w:rFonts w:ascii="Times New Roman" w:hAnsi="Times New Roman" w:cs="Times New Roman"/>
+              </w:rPr>
+            </w:pPr>
+            <w:proofErr w:type="spellStart"/>
+            <w:r>
+              <w:rPr>
+                <w:rFonts w:ascii="Times New Roman" w:hAnsi="Times New Roman" w:cs="Times New Roman"/>
+              </w:rPr>
+              <w:t>clientRemoveItem</w:t>
+            </w:r>
+            <w:proofErr w:type="spellEnd"/>
+          </w:p>
+        </w:tc>
+        <w:tc>
+          <w:tcPr>
+            <w:tcW w:w="7507" w:type="dxa"/>
+          </w:tcPr>
+          <w:p>
+            <w:pPr>
+              <w:cnfStyle w:val="000000000000" w:firstRow="0" w:lastRow="0" w:firstColumn="0" w:lastColumn="0" w:oddVBand="0" w:evenVBand="0" w:oddHBand="0" w:evenHBand="0" w:firstRowFirstColumn="0" w:firstRowLastColumn="0" w:lastRowFirstColumn="0" w:lastRowLastColumn="0"/>
+              <w:rPr>
+                <w:rFonts w:ascii="Times New Roman" w:hAnsi="Times New Roman" w:cs="Times New Roman"/>
+              </w:rPr>
+            </w:pPr>
+            <w:r>
+              <w:rPr>
+                <w:rFonts w:ascii="Times New Roman" w:hAnsi="Times New Roman" w:cs="Times New Roman"/>
+              </w:rPr>
+              <w:t>Per rimuovere un prodotto scelto dal carrello.</w:t>
+            </w:r>
+          </w:p>
+        </w:tc>
+      </w:tr>
+      <w:tr>
+        <w:trPr>
+          <w:cnfStyle w:val="000000100000" w:firstRow="0" w:lastRow="0" w:firstColumn="0" w:lastColumn="0" w:oddVBand="0" w:evenVBand="0" w:oddHBand="1" w:evenHBand="0" w:firstRowFirstColumn="0" w:firstRowLastColumn="0" w:lastRowFirstColumn="0" w:lastRowLastColumn="0"/>
+          <w:trHeight w:val="345"/>
+        </w:trPr>
+        <w:tc>
+          <w:tcPr>
+            <w:cnfStyle w:val="000010000000" w:firstRow="0" w:lastRow="0" w:firstColumn="0" w:lastColumn="0" w:oddVBand="1" w:evenVBand="0" w:oddHBand="0" w:evenHBand="0" w:firstRowFirstColumn="0" w:firstRowLastColumn="0" w:lastRowFirstColumn="0" w:lastRowLastColumn="0"/>
+            <w:tcW w:w="2403" w:type="dxa"/>
+            <w:shd w:val="clear" w:color="auto" w:fill="D9E2F3"/>
+          </w:tcPr>
+          <w:p>
+            <w:pPr>
+              <w:rPr>
+                <w:rFonts w:ascii="Times New Roman" w:hAnsi="Times New Roman" w:cs="Times New Roman"/>
+              </w:rPr>
+            </w:pPr>
+            <w:proofErr w:type="spellStart"/>
+            <w:r>
+              <w:rPr>
+                <w:rFonts w:ascii="Times New Roman" w:hAnsi="Times New Roman" w:cs="Times New Roman"/>
+              </w:rPr>
+              <w:t>clientPrintCartContent</w:t>
+            </w:r>
+            <w:proofErr w:type="spellEnd"/>
+          </w:p>
+        </w:tc>
+        <w:tc>
+          <w:tcPr>
+            <w:tcW w:w="7507" w:type="dxa"/>
+          </w:tcPr>
+          <w:p>
+            <w:pPr>
+              <w:cnfStyle w:val="000000100000" w:firstRow="0" w:lastRow="0" w:firstColumn="0" w:lastColumn="0" w:oddVBand="0" w:evenVBand="0" w:oddHBand="1" w:evenHBand="0" w:firstRowFirstColumn="0" w:firstRowLastColumn="0" w:lastRowFirstColumn="0" w:lastRowLastColumn="0"/>
+              <w:rPr>
+                <w:rFonts w:ascii="Times New Roman" w:hAnsi="Times New Roman" w:cs="Times New Roman"/>
+              </w:rPr>
+            </w:pPr>
+            <w:r>
+              <w:rPr>
+                <w:rFonts w:ascii="Times New Roman" w:hAnsi="Times New Roman" w:cs="Times New Roman"/>
+              </w:rPr>
+              <w:t>Per visualizzare l’intero contenuto del carrello.</w:t>
+            </w:r>
+          </w:p>
+        </w:tc>
+      </w:tr>
+      <w:tr>
+        <w:trPr>
+          <w:trHeight w:val="345"/>
+        </w:trPr>
+        <w:tc>
+          <w:tcPr>
+            <w:cnfStyle w:val="000010000000" w:firstRow="0" w:lastRow="0" w:firstColumn="0" w:lastColumn="0" w:oddVBand="1" w:evenVBand="0" w:oddHBand="0" w:evenHBand="0" w:firstRowFirstColumn="0" w:firstRowLastColumn="0" w:lastRowFirstColumn="0" w:lastRowLastColumn="0"/>
+            <w:tcW w:w="2403" w:type="dxa"/>
+            <w:shd w:val="clear" w:color="auto" w:fill="auto"/>
+          </w:tcPr>
+          <w:p>
+            <w:pPr>
+              <w:rPr>
+                <w:rFonts w:ascii="Times New Roman" w:hAnsi="Times New Roman" w:cs="Times New Roman"/>
+              </w:rPr>
+            </w:pPr>
+            <w:proofErr w:type="spellStart"/>
+            <w:r>
+              <w:rPr>
+                <w:rFonts w:ascii="Times New Roman" w:hAnsi="Times New Roman" w:cs="Times New Roman"/>
+              </w:rPr>
+              <w:t>clientEntersCheckoutQueue</w:t>
+            </w:r>
+            <w:proofErr w:type="spellEnd"/>
+          </w:p>
+        </w:tc>
+        <w:tc>
+          <w:tcPr>
+            <w:tcW w:w="7507" w:type="dxa"/>
+          </w:tcPr>
+          <w:p>
+            <w:pPr>
+              <w:cnfStyle w:val="000000000000" w:firstRow="0" w:lastRow="0" w:firstColumn="0" w:lastColumn="0" w:oddVBand="0" w:evenVBand="0" w:oddHBand="0" w:evenHBand="0" w:firstRowFirstColumn="0" w:firstRowLastColumn="0" w:lastRowFirstColumn="0" w:lastRowLastColumn="0"/>
+              <w:rPr>
+                <w:rFonts w:ascii="Times New Roman" w:hAnsi="Times New Roman" w:cs="Times New Roman"/>
+              </w:rPr>
+            </w:pPr>
+            <w:r>
+              <w:rPr>
+                <w:rFonts w:ascii="Times New Roman" w:hAnsi="Times New Roman" w:cs="Times New Roman"/>
+              </w:rPr>
+              <w:t xml:space="preserve">Gestisce le operazioni </w:t>
+            </w:r>
+            <w:r>
+              <w:rPr>
+                <w:rFonts w:ascii="Times New Roman" w:hAnsi="Times New Roman" w:cs="Times New Roman"/>
+              </w:rPr>
+              <w:t>del cliente alla</w:t>
+            </w:r>
+            <w:r>
+              <w:rPr>
+                <w:rFonts w:ascii="Times New Roman" w:hAnsi="Times New Roman" w:cs="Times New Roman"/>
+              </w:rPr>
+              <w:t xml:space="preserve"> coda </w:t>
+            </w:r>
+            <w:r>
+              <w:rPr>
+                <w:rFonts w:ascii="Times New Roman" w:hAnsi="Times New Roman" w:cs="Times New Roman"/>
+              </w:rPr>
+              <w:t>per le casse</w:t>
+            </w:r>
+            <w:r>
+              <w:rPr>
+                <w:rFonts w:ascii="Times New Roman" w:hAnsi="Times New Roman" w:cs="Times New Roman"/>
+              </w:rPr>
+              <w:t xml:space="preserve">: </w:t>
+            </w:r>
+            <w:r>
+              <w:rPr>
+                <w:rFonts w:ascii="Times New Roman" w:hAnsi="Times New Roman" w:cs="Times New Roman"/>
+              </w:rPr>
+              <w:t>se il cliente non ha prodotti nel carrello, viene man</w:t>
+            </w:r>
+            <w:r>
+              <w:rPr>
+                <w:rFonts w:ascii="Times New Roman" w:hAnsi="Times New Roman" w:cs="Times New Roman"/>
+              </w:rPr>
+              <w:t>dato avanti senza entrare nella coda; se il cliente è nel supermercato ed è pronto per andare alla cassa, viene inserito alla coda.</w:t>
+            </w:r>
+          </w:p>
+        </w:tc>
+      </w:tr>
+      <w:tr>
+        <w:trPr>
+          <w:cnfStyle w:val="000000100000" w:firstRow="0" w:lastRow="0" w:firstColumn="0" w:lastColumn="0" w:oddVBand="0" w:evenVBand="0" w:oddHBand="1" w:evenHBand="0" w:firstRowFirstColumn="0" w:firstRowLastColumn="0" w:lastRowFirstColumn="0" w:lastRowLastColumn="0"/>
+          <w:trHeight w:val="345"/>
+        </w:trPr>
+        <w:tc>
+          <w:tcPr>
+            <w:cnfStyle w:val="000010000000" w:firstRow="0" w:lastRow="0" w:firstColumn="0" w:lastColumn="0" w:oddVBand="1" w:evenVBand="0" w:oddHBand="0" w:evenHBand="0" w:firstRowFirstColumn="0" w:firstRowLastColumn="0" w:lastRowFirstColumn="0" w:lastRowLastColumn="0"/>
+            <w:tcW w:w="2403" w:type="dxa"/>
+            <w:shd w:val="clear" w:color="auto" w:fill="D9E2F3"/>
+          </w:tcPr>
+          <w:p>
+            <w:pPr>
+              <w:rPr>
+                <w:rFonts w:ascii="Times New Roman" w:hAnsi="Times New Roman" w:cs="Times New Roman"/>
+              </w:rPr>
+            </w:pPr>
+            <w:proofErr w:type="spellStart"/>
+            <w:r>
+              <w:rPr>
+                <w:rFonts w:ascii="Times New Roman" w:hAnsi="Times New Roman" w:cs="Times New Roman"/>
+              </w:rPr>
+              <w:t>clientPays</w:t>
+            </w:r>
+            <w:proofErr w:type="spellEnd"/>
+          </w:p>
+        </w:tc>
+        <w:tc>
+          <w:tcPr>
+            <w:tcW w:w="7507" w:type="dxa"/>
+          </w:tcPr>
+          <w:p>
+            <w:pPr>
+              <w:cnfStyle w:val="000000100000" w:firstRow="0" w:lastRow="0" w:firstColumn="0" w:lastColumn="0" w:oddVBand="0" w:evenVBand="0" w:oddHBand="1" w:evenHBand="0" w:firstRowFirstColumn="0" w:firstRowLastColumn="0" w:lastRowFirstColumn="0" w:lastRowLastColumn="0"/>
+              <w:rPr>
+                <w:rFonts w:ascii="Times New Roman" w:hAnsi="Times New Roman" w:cs="Times New Roman"/>
+              </w:rPr>
+            </w:pPr>
+            <w:r>
+              <w:rPr>
+                <w:rFonts w:ascii="Times New Roman" w:hAnsi="Times New Roman" w:cs="Times New Roman"/>
+              </w:rPr>
+              <w:t>Per la gestione del pagamento da parte del cliente. Se il cliente paga, lo stato del carrello viene settato a “PAYED” ed il cliente è pronto per essere accompagnato fuori dal Direttore.</w:t>
+            </w:r>
+          </w:p>
+        </w:tc>
+      </w:tr>
+    </w:tbl>
     <w:p>
       <w:pPr>
         <w:pStyle w:val="Testonotaapidipagina"/>
@@ -1340,6 +3834,355 @@
     </w:p>
     <w:p>
       <w:pPr>
+        <w:pStyle w:val="Titolo2"/>
+        <w:rPr>
+          <w:rFonts w:ascii="Times New Roman" w:hAnsi="Times New Roman" w:cs="Times New Roman"/>
+        </w:rPr>
+      </w:pPr>
+      <w:proofErr w:type="spellStart"/>
+      <w:r>
+        <w:rPr>
+          <w:rFonts w:ascii="Times New Roman" w:hAnsi="Times New Roman" w:cs="Times New Roman"/>
+        </w:rPr>
+        <w:t>EntranceQueue</w:t>
+      </w:r>
+      <w:proofErr w:type="spellEnd"/>
+    </w:p>
+    <w:p>
+      <w:pPr>
+        <w:spacing w:after="0"/>
+        <w:rPr>
+          <w:rFonts w:ascii="Times New Roman" w:hAnsi="Times New Roman" w:cs="Times New Roman"/>
+          <w:sz w:val="24"/>
+          <w:szCs w:val="24"/>
+        </w:rPr>
+      </w:pPr>
+      <w:r>
+        <w:rPr>
+          <w:rFonts w:ascii="Times New Roman" w:hAnsi="Times New Roman" w:cs="Times New Roman"/>
+          <w:b/>
+          <w:bCs/>
+          <w:sz w:val="24"/>
+          <w:szCs w:val="24"/>
+        </w:rPr>
+        <w:t>Descrizione</w:t>
+      </w:r>
+      <w:r>
+        <w:rPr>
+          <w:rFonts w:ascii="Times New Roman" w:hAnsi="Times New Roman" w:cs="Times New Roman"/>
+          <w:sz w:val="24"/>
+          <w:szCs w:val="24"/>
+        </w:rPr>
+        <w:t xml:space="preserve">: </w:t>
+      </w:r>
+      <w:r>
+        <w:rPr>
+          <w:rFonts w:ascii="Times New Roman" w:hAnsi="Times New Roman" w:cs="Times New Roman"/>
+          <w:sz w:val="24"/>
+          <w:szCs w:val="24"/>
+        </w:rPr>
+        <w:t xml:space="preserve">classe </w:t>
+      </w:r>
+      <w:r>
+        <w:rPr>
+          <w:rFonts w:ascii="Times New Roman" w:hAnsi="Times New Roman" w:cs="Times New Roman"/>
+          <w:sz w:val="24"/>
+          <w:szCs w:val="24"/>
+        </w:rPr>
+        <w:t>per</w:t>
+      </w:r>
+      <w:r>
+        <w:rPr>
+          <w:rFonts w:ascii="Times New Roman" w:hAnsi="Times New Roman" w:cs="Times New Roman"/>
+          <w:sz w:val="24"/>
+          <w:szCs w:val="24"/>
+        </w:rPr>
+        <w:t xml:space="preserve"> la gestione della coda di ingresso al supermercato.</w:t>
+      </w:r>
+    </w:p>
+    <w:p>
+      <w:pPr>
+        <w:spacing w:after="0"/>
+        <w:rPr>
+          <w:rFonts w:ascii="Times New Roman" w:hAnsi="Times New Roman" w:cs="Times New Roman"/>
+          <w:sz w:val="24"/>
+          <w:szCs w:val="24"/>
+        </w:rPr>
+      </w:pPr>
+      <w:r>
+        <w:rPr>
+          <w:rFonts w:ascii="Times New Roman" w:hAnsi="Times New Roman" w:cs="Times New Roman"/>
+          <w:b/>
+          <w:bCs/>
+          <w:sz w:val="24"/>
+          <w:szCs w:val="24"/>
+        </w:rPr>
+        <w:t>Funzionalità</w:t>
+      </w:r>
+      <w:r>
+        <w:rPr>
+          <w:rFonts w:ascii="Times New Roman" w:hAnsi="Times New Roman" w:cs="Times New Roman"/>
+          <w:sz w:val="24"/>
+          <w:szCs w:val="24"/>
+        </w:rPr>
+        <w:t xml:space="preserve">: </w:t>
+      </w:r>
+    </w:p>
+    <w:tbl>
+      <w:tblPr>
+        <w:tblStyle w:val="Tabellagriglia2-colore1"/>
+        <w:tblW w:w="0" w:type="auto"/>
+        <w:tblBorders>
+          <w:top w:val="single" w:sz="4" w:space="0" w:color="auto"/>
+          <w:left w:val="single" w:sz="4" w:space="0" w:color="auto"/>
+          <w:bottom w:val="single" w:sz="4" w:space="0" w:color="auto"/>
+          <w:right w:val="single" w:sz="4" w:space="0" w:color="auto"/>
+        </w:tblBorders>
+        <w:tblLook w:val="0000" w:firstRow="0" w:lastRow="0" w:firstColumn="0" w:lastColumn="0" w:noHBand="0" w:noVBand="0"/>
+      </w:tblPr>
+      <w:tblGrid>
+        <w:gridCol w:w="3760"/>
+        <w:gridCol w:w="6150"/>
+      </w:tblGrid>
+      <w:tr>
+        <w:trPr>
+          <w:cnfStyle w:val="000000100000" w:firstRow="0" w:lastRow="0" w:firstColumn="0" w:lastColumn="0" w:oddVBand="0" w:evenVBand="0" w:oddHBand="1" w:evenHBand="0" w:firstRowFirstColumn="0" w:firstRowLastColumn="0" w:lastRowFirstColumn="0" w:lastRowLastColumn="0"/>
+          <w:trHeight w:val="333"/>
+        </w:trPr>
+        <w:tc>
+          <w:tcPr>
+            <w:cnfStyle w:val="000010000000" w:firstRow="0" w:lastRow="0" w:firstColumn="0" w:lastColumn="0" w:oddVBand="1" w:evenVBand="0" w:oddHBand="0" w:evenHBand="0" w:firstRowFirstColumn="0" w:firstRowLastColumn="0" w:lastRowFirstColumn="0" w:lastRowLastColumn="0"/>
+            <w:tcW w:w="3760" w:type="dxa"/>
+          </w:tcPr>
+          <w:p>
+            <w:pPr>
+              <w:rPr>
+                <w:rFonts w:ascii="Times New Roman" w:hAnsi="Times New Roman" w:cs="Times New Roman"/>
+                <w:lang w:val="en-GB"/>
+              </w:rPr>
+            </w:pPr>
+            <w:proofErr w:type="spellStart"/>
+            <w:r>
+              <w:rPr>
+                <w:rFonts w:ascii="Times New Roman" w:hAnsi="Times New Roman" w:cs="Times New Roman"/>
+                <w:lang w:val="en-GB"/>
+              </w:rPr>
+              <w:t>add_client_to_checkout_queue</w:t>
+            </w:r>
+            <w:proofErr w:type="spellEnd"/>
+          </w:p>
+        </w:tc>
+        <w:tc>
+          <w:tcPr>
+            <w:tcW w:w="6150" w:type="dxa"/>
+          </w:tcPr>
+          <w:p>
+            <w:pPr>
+              <w:cnfStyle w:val="000000100000" w:firstRow="0" w:lastRow="0" w:firstColumn="0" w:lastColumn="0" w:oddVBand="0" w:evenVBand="0" w:oddHBand="1" w:evenHBand="0" w:firstRowFirstColumn="0" w:firstRowLastColumn="0" w:lastRowFirstColumn="0" w:lastRowLastColumn="0"/>
+              <w:rPr>
+                <w:rFonts w:ascii="Times New Roman" w:hAnsi="Times New Roman" w:cs="Times New Roman"/>
+              </w:rPr>
+            </w:pPr>
+            <w:r>
+              <w:rPr>
+                <w:rFonts w:ascii="Times New Roman" w:hAnsi="Times New Roman" w:cs="Times New Roman"/>
+              </w:rPr>
+              <w:t>Aggiunge un cliente alla coda.</w:t>
+            </w:r>
+          </w:p>
+        </w:tc>
+      </w:tr>
+      <w:tr>
+        <w:trPr>
+          <w:trHeight w:val="345"/>
+        </w:trPr>
+        <w:tc>
+          <w:tcPr>
+            <w:cnfStyle w:val="000010000000" w:firstRow="0" w:lastRow="0" w:firstColumn="0" w:lastColumn="0" w:oddVBand="1" w:evenVBand="0" w:oddHBand="0" w:evenHBand="0" w:firstRowFirstColumn="0" w:firstRowLastColumn="0" w:lastRowFirstColumn="0" w:lastRowLastColumn="0"/>
+            <w:tcW w:w="3760" w:type="dxa"/>
+            <w:shd w:val="clear" w:color="auto" w:fill="auto"/>
+          </w:tcPr>
+          <w:p>
+            <w:pPr>
+              <w:rPr>
+                <w:rFonts w:ascii="Times New Roman" w:hAnsi="Times New Roman" w:cs="Times New Roman"/>
+                <w:lang w:val="en-GB"/>
+              </w:rPr>
+            </w:pPr>
+            <w:proofErr w:type="spellStart"/>
+            <w:r>
+              <w:rPr>
+                <w:rFonts w:ascii="Times New Roman" w:hAnsi="Times New Roman" w:cs="Times New Roman"/>
+                <w:lang w:val="en-GB"/>
+              </w:rPr>
+              <w:t>remove_client_from_cash_queue</w:t>
+            </w:r>
+            <w:proofErr w:type="spellEnd"/>
+          </w:p>
+        </w:tc>
+        <w:tc>
+          <w:tcPr>
+            <w:tcW w:w="6150" w:type="dxa"/>
+          </w:tcPr>
+          <w:p>
+            <w:pPr>
+              <w:cnfStyle w:val="000000000000" w:firstRow="0" w:lastRow="0" w:firstColumn="0" w:lastColumn="0" w:oddVBand="0" w:evenVBand="0" w:oddHBand="0" w:evenHBand="0" w:firstRowFirstColumn="0" w:firstRowLastColumn="0" w:lastRowFirstColumn="0" w:lastRowLastColumn="0"/>
+              <w:rPr>
+                <w:rFonts w:ascii="Times New Roman" w:hAnsi="Times New Roman" w:cs="Times New Roman"/>
+              </w:rPr>
+            </w:pPr>
+            <w:r>
+              <w:rPr>
+                <w:rFonts w:ascii="Times New Roman" w:hAnsi="Times New Roman" w:cs="Times New Roman"/>
+              </w:rPr>
+              <w:t>Rimuove un cliente dalla coda.</w:t>
+            </w:r>
+          </w:p>
+        </w:tc>
+      </w:tr>
+      <w:tr>
+        <w:trPr>
+          <w:cnfStyle w:val="000000100000" w:firstRow="0" w:lastRow="0" w:firstColumn="0" w:lastColumn="0" w:oddVBand="0" w:evenVBand="0" w:oddHBand="1" w:evenHBand="0" w:firstRowFirstColumn="0" w:firstRowLastColumn="0" w:lastRowFirstColumn="0" w:lastRowLastColumn="0"/>
+          <w:trHeight w:val="345"/>
+        </w:trPr>
+        <w:tc>
+          <w:tcPr>
+            <w:cnfStyle w:val="000010000000" w:firstRow="0" w:lastRow="0" w:firstColumn="0" w:lastColumn="0" w:oddVBand="1" w:evenVBand="0" w:oddHBand="0" w:evenHBand="0" w:firstRowFirstColumn="0" w:firstRowLastColumn="0" w:lastRowFirstColumn="0" w:lastRowLastColumn="0"/>
+            <w:tcW w:w="3760" w:type="dxa"/>
+          </w:tcPr>
+          <w:p>
+            <w:pPr>
+              <w:rPr>
+                <w:rFonts w:ascii="Times New Roman" w:hAnsi="Times New Roman" w:cs="Times New Roman"/>
+                <w:lang w:val="en-GB"/>
+              </w:rPr>
+            </w:pPr>
+            <w:proofErr w:type="spellStart"/>
+            <w:r>
+              <w:rPr>
+                <w:rFonts w:ascii="Times New Roman" w:hAnsi="Times New Roman" w:cs="Times New Roman"/>
+                <w:lang w:val="en-GB"/>
+              </w:rPr>
+              <w:t>remove_client_from_cash_queue_by_id</w:t>
+            </w:r>
+            <w:proofErr w:type="spellEnd"/>
+          </w:p>
+        </w:tc>
+        <w:tc>
+          <w:tcPr>
+            <w:tcW w:w="6150" w:type="dxa"/>
+          </w:tcPr>
+          <w:p>
+            <w:pPr>
+              <w:cnfStyle w:val="000000100000" w:firstRow="0" w:lastRow="0" w:firstColumn="0" w:lastColumn="0" w:oddVBand="0" w:evenVBand="0" w:oddHBand="1" w:evenHBand="0" w:firstRowFirstColumn="0" w:firstRowLastColumn="0" w:lastRowFirstColumn="0" w:lastRowLastColumn="0"/>
+              <w:rPr>
+                <w:rFonts w:ascii="Times New Roman" w:hAnsi="Times New Roman" w:cs="Times New Roman"/>
+              </w:rPr>
+            </w:pPr>
+            <w:r>
+              <w:rPr>
+                <w:rFonts w:ascii="Times New Roman" w:hAnsi="Times New Roman" w:cs="Times New Roman"/>
+              </w:rPr>
+              <w:t>Rimuove un cliente dalla coda dato il sui ID.</w:t>
+            </w:r>
+          </w:p>
+        </w:tc>
+      </w:tr>
+      <w:tr>
+        <w:trPr>
+          <w:trHeight w:val="345"/>
+        </w:trPr>
+        <w:tc>
+          <w:tcPr>
+            <w:cnfStyle w:val="000010000000" w:firstRow="0" w:lastRow="0" w:firstColumn="0" w:lastColumn="0" w:oddVBand="1" w:evenVBand="0" w:oddHBand="0" w:evenHBand="0" w:firstRowFirstColumn="0" w:firstRowLastColumn="0" w:lastRowFirstColumn="0" w:lastRowLastColumn="0"/>
+            <w:tcW w:w="3760" w:type="dxa"/>
+            <w:shd w:val="clear" w:color="auto" w:fill="auto"/>
+          </w:tcPr>
+          <w:p>
+            <w:pPr>
+              <w:rPr>
+                <w:rFonts w:ascii="Times New Roman" w:hAnsi="Times New Roman" w:cs="Times New Roman"/>
+              </w:rPr>
+            </w:pPr>
+            <w:proofErr w:type="spellStart"/>
+            <w:r>
+              <w:rPr>
+                <w:rFonts w:ascii="Times New Roman" w:hAnsi="Times New Roman" w:cs="Times New Roman"/>
+              </w:rPr>
+              <w:t>clients_number_checkout_queue</w:t>
+            </w:r>
+            <w:proofErr w:type="spellEnd"/>
+          </w:p>
+        </w:tc>
+        <w:tc>
+          <w:tcPr>
+            <w:tcW w:w="6150" w:type="dxa"/>
+          </w:tcPr>
+          <w:p>
+            <w:pPr>
+              <w:cnfStyle w:val="000000000000" w:firstRow="0" w:lastRow="0" w:firstColumn="0" w:lastColumn="0" w:oddVBand="0" w:evenVBand="0" w:oddHBand="0" w:evenHBand="0" w:firstRowFirstColumn="0" w:firstRowLastColumn="0" w:lastRowFirstColumn="0" w:lastRowLastColumn="0"/>
+              <w:rPr>
+                <w:rFonts w:ascii="Times New Roman" w:hAnsi="Times New Roman" w:cs="Times New Roman"/>
+              </w:rPr>
+            </w:pPr>
+            <w:r>
+              <w:rPr>
+                <w:rFonts w:ascii="Times New Roman" w:hAnsi="Times New Roman" w:cs="Times New Roman"/>
+              </w:rPr>
+              <w:t>Per ottenere il numero di clienti nella coda.</w:t>
+            </w:r>
+          </w:p>
+        </w:tc>
+      </w:tr>
+      <w:tr>
+        <w:trPr>
+          <w:cnfStyle w:val="000000100000" w:firstRow="0" w:lastRow="0" w:firstColumn="0" w:lastColumn="0" w:oddVBand="0" w:evenVBand="0" w:oddHBand="1" w:evenHBand="0" w:firstRowFirstColumn="0" w:firstRowLastColumn="0" w:lastRowFirstColumn="0" w:lastRowLastColumn="0"/>
+          <w:trHeight w:val="345"/>
+        </w:trPr>
+        <w:tc>
+          <w:tcPr>
+            <w:cnfStyle w:val="000010000000" w:firstRow="0" w:lastRow="0" w:firstColumn="0" w:lastColumn="0" w:oddVBand="1" w:evenVBand="0" w:oddHBand="0" w:evenHBand="0" w:firstRowFirstColumn="0" w:firstRowLastColumn="0" w:lastRowFirstColumn="0" w:lastRowLastColumn="0"/>
+            <w:tcW w:w="3760" w:type="dxa"/>
+          </w:tcPr>
+          <w:p>
+            <w:pPr>
+              <w:rPr>
+                <w:rFonts w:ascii="Times New Roman" w:hAnsi="Times New Roman" w:cs="Times New Roman"/>
+              </w:rPr>
+            </w:pPr>
+            <w:proofErr w:type="spellStart"/>
+            <w:r>
+              <w:rPr>
+                <w:rFonts w:ascii="Times New Roman" w:hAnsi="Times New Roman" w:cs="Times New Roman"/>
+              </w:rPr>
+              <w:t>position_client_checkout_queue</w:t>
+            </w:r>
+            <w:proofErr w:type="spellEnd"/>
+          </w:p>
+        </w:tc>
+        <w:tc>
+          <w:tcPr>
+            <w:tcW w:w="6150" w:type="dxa"/>
+          </w:tcPr>
+          <w:p>
+            <w:pPr>
+              <w:cnfStyle w:val="000000100000" w:firstRow="0" w:lastRow="0" w:firstColumn="0" w:lastColumn="0" w:oddVBand="0" w:evenVBand="0" w:oddHBand="1" w:evenHBand="0" w:firstRowFirstColumn="0" w:firstRowLastColumn="0" w:lastRowFirstColumn="0" w:lastRowLastColumn="0"/>
+              <w:rPr>
+                <w:rFonts w:ascii="Times New Roman" w:hAnsi="Times New Roman" w:cs="Times New Roman"/>
+              </w:rPr>
+            </w:pPr>
+            <w:r>
+              <w:rPr>
+                <w:rFonts w:ascii="Times New Roman" w:hAnsi="Times New Roman" w:cs="Times New Roman"/>
+              </w:rPr>
+              <w:t>Per ottenere la posizione di un cliente all’interno della coda.</w:t>
+            </w:r>
+          </w:p>
+        </w:tc>
+      </w:tr>
+    </w:tbl>
+    <w:p>
+      <w:pPr>
         <w:pStyle w:val="Testonotaapidipagina"/>
         <w:rPr>
           <w:rFonts w:ascii="Times New Roman" w:hAnsi="Times New Roman" w:cs="Times New Roman"/>
@@ -1350,19 +4193,345 @@
     </w:p>
     <w:p>
       <w:pPr>
-        <w:pStyle w:val="Titolo1"/>
-      </w:pPr>
-      <w:bookmarkStart w:id="4" w:name="_Toc172627399"/>
-      <w:r>
-        <w:t xml:space="preserve">Protocollo per la comunicazione </w:t>
-      </w:r>
+        <w:pStyle w:val="Titolo2"/>
+        <w:rPr>
+          <w:rFonts w:ascii="Times New Roman" w:hAnsi="Times New Roman" w:cs="Times New Roman"/>
+        </w:rPr>
+      </w:pPr>
       <w:proofErr w:type="spellStart"/>
       <w:r>
-        <w:t>client-server</w:t>
-      </w:r>
-      <w:bookmarkEnd w:id="4"/>
+        <w:rPr>
+          <w:rFonts w:ascii="Times New Roman" w:hAnsi="Times New Roman" w:cs="Times New Roman"/>
+        </w:rPr>
+        <w:t>CheckoutQueue</w:t>
+      </w:r>
       <w:proofErr w:type="spellEnd"/>
     </w:p>
+    <w:p>
+      <w:pPr>
+        <w:spacing w:after="0"/>
+        <w:rPr>
+          <w:rFonts w:ascii="Times New Roman" w:hAnsi="Times New Roman" w:cs="Times New Roman"/>
+          <w:sz w:val="24"/>
+          <w:szCs w:val="24"/>
+        </w:rPr>
+      </w:pPr>
+      <w:r>
+        <w:rPr>
+          <w:rFonts w:ascii="Times New Roman" w:hAnsi="Times New Roman" w:cs="Times New Roman"/>
+          <w:b/>
+          <w:bCs/>
+          <w:sz w:val="24"/>
+          <w:szCs w:val="24"/>
+        </w:rPr>
+        <w:t>Descrizione</w:t>
+      </w:r>
+      <w:r>
+        <w:rPr>
+          <w:rFonts w:ascii="Times New Roman" w:hAnsi="Times New Roman" w:cs="Times New Roman"/>
+          <w:sz w:val="24"/>
+          <w:szCs w:val="24"/>
+        </w:rPr>
+        <w:t xml:space="preserve">: </w:t>
+      </w:r>
+      <w:r>
+        <w:rPr>
+          <w:rFonts w:ascii="Times New Roman" w:hAnsi="Times New Roman" w:cs="Times New Roman"/>
+          <w:sz w:val="24"/>
+          <w:szCs w:val="24"/>
+        </w:rPr>
+        <w:t xml:space="preserve">classe per </w:t>
+      </w:r>
+      <w:r>
+        <w:rPr>
+          <w:rFonts w:ascii="Times New Roman" w:hAnsi="Times New Roman" w:cs="Times New Roman"/>
+          <w:sz w:val="24"/>
+          <w:szCs w:val="24"/>
+        </w:rPr>
+        <w:t>la gestione della coda per andare alle casse.</w:t>
+      </w:r>
+    </w:p>
+    <w:p>
+      <w:pPr>
+        <w:spacing w:after="0"/>
+        <w:rPr>
+          <w:rFonts w:ascii="Times New Roman" w:hAnsi="Times New Roman" w:cs="Times New Roman"/>
+          <w:sz w:val="24"/>
+          <w:szCs w:val="24"/>
+        </w:rPr>
+      </w:pPr>
+      <w:r>
+        <w:rPr>
+          <w:rFonts w:ascii="Times New Roman" w:hAnsi="Times New Roman" w:cs="Times New Roman"/>
+          <w:b/>
+          <w:bCs/>
+          <w:sz w:val="24"/>
+          <w:szCs w:val="24"/>
+        </w:rPr>
+        <w:t>Funzionalità</w:t>
+      </w:r>
+      <w:r>
+        <w:rPr>
+          <w:rFonts w:ascii="Times New Roman" w:hAnsi="Times New Roman" w:cs="Times New Roman"/>
+          <w:sz w:val="24"/>
+          <w:szCs w:val="24"/>
+        </w:rPr>
+        <w:t xml:space="preserve">: </w:t>
+      </w:r>
+    </w:p>
+    <w:tbl>
+      <w:tblPr>
+        <w:tblStyle w:val="Tabellagriglia2-colore1"/>
+        <w:tblW w:w="0" w:type="auto"/>
+        <w:tblBorders>
+          <w:top w:val="single" w:sz="4" w:space="0" w:color="auto"/>
+          <w:left w:val="single" w:sz="4" w:space="0" w:color="auto"/>
+          <w:bottom w:val="single" w:sz="4" w:space="0" w:color="auto"/>
+          <w:right w:val="single" w:sz="4" w:space="0" w:color="auto"/>
+        </w:tblBorders>
+        <w:tblLook w:val="0000" w:firstRow="0" w:lastRow="0" w:firstColumn="0" w:lastColumn="0" w:noHBand="0" w:noVBand="0"/>
+      </w:tblPr>
+      <w:tblGrid>
+        <w:gridCol w:w="3760"/>
+        <w:gridCol w:w="6150"/>
+      </w:tblGrid>
+      <w:tr>
+        <w:trPr>
+          <w:cnfStyle w:val="000000100000" w:firstRow="0" w:lastRow="0" w:firstColumn="0" w:lastColumn="0" w:oddVBand="0" w:evenVBand="0" w:oddHBand="1" w:evenHBand="0" w:firstRowFirstColumn="0" w:firstRowLastColumn="0" w:lastRowFirstColumn="0" w:lastRowLastColumn="0"/>
+          <w:trHeight w:val="333"/>
+        </w:trPr>
+        <w:tc>
+          <w:tcPr>
+            <w:cnfStyle w:val="000010000000" w:firstRow="0" w:lastRow="0" w:firstColumn="0" w:lastColumn="0" w:oddVBand="1" w:evenVBand="0" w:oddHBand="0" w:evenHBand="0" w:firstRowFirstColumn="0" w:firstRowLastColumn="0" w:lastRowFirstColumn="0" w:lastRowLastColumn="0"/>
+            <w:tcW w:w="3760" w:type="dxa"/>
+          </w:tcPr>
+          <w:p>
+            <w:pPr>
+              <w:rPr>
+                <w:rFonts w:ascii="Times New Roman" w:hAnsi="Times New Roman" w:cs="Times New Roman"/>
+                <w:lang w:val="en-GB"/>
+              </w:rPr>
+            </w:pPr>
+            <w:proofErr w:type="spellStart"/>
+            <w:r>
+              <w:rPr>
+                <w:rFonts w:ascii="Times New Roman" w:hAnsi="Times New Roman" w:cs="Times New Roman"/>
+                <w:lang w:val="en-GB"/>
+              </w:rPr>
+              <w:t>add_client_to_checkout_queue</w:t>
+            </w:r>
+            <w:proofErr w:type="spellEnd"/>
+          </w:p>
+        </w:tc>
+        <w:tc>
+          <w:tcPr>
+            <w:tcW w:w="6150" w:type="dxa"/>
+          </w:tcPr>
+          <w:p>
+            <w:pPr>
+              <w:cnfStyle w:val="000000100000" w:firstRow="0" w:lastRow="0" w:firstColumn="0" w:lastColumn="0" w:oddVBand="0" w:evenVBand="0" w:oddHBand="1" w:evenHBand="0" w:firstRowFirstColumn="0" w:firstRowLastColumn="0" w:lastRowFirstColumn="0" w:lastRowLastColumn="0"/>
+              <w:rPr>
+                <w:rFonts w:ascii="Times New Roman" w:hAnsi="Times New Roman" w:cs="Times New Roman"/>
+              </w:rPr>
+            </w:pPr>
+            <w:r>
+              <w:rPr>
+                <w:rFonts w:ascii="Times New Roman" w:hAnsi="Times New Roman" w:cs="Times New Roman"/>
+              </w:rPr>
+              <w:t>Aggiunge un cliente alla coda.</w:t>
+            </w:r>
+          </w:p>
+        </w:tc>
+      </w:tr>
+      <w:tr>
+        <w:trPr>
+          <w:trHeight w:val="345"/>
+        </w:trPr>
+        <w:tc>
+          <w:tcPr>
+            <w:cnfStyle w:val="000010000000" w:firstRow="0" w:lastRow="0" w:firstColumn="0" w:lastColumn="0" w:oddVBand="1" w:evenVBand="0" w:oddHBand="0" w:evenHBand="0" w:firstRowFirstColumn="0" w:firstRowLastColumn="0" w:lastRowFirstColumn="0" w:lastRowLastColumn="0"/>
+            <w:tcW w:w="3760" w:type="dxa"/>
+            <w:shd w:val="clear" w:color="auto" w:fill="auto"/>
+          </w:tcPr>
+          <w:p>
+            <w:pPr>
+              <w:rPr>
+                <w:rFonts w:ascii="Times New Roman" w:hAnsi="Times New Roman" w:cs="Times New Roman"/>
+                <w:lang w:val="en-GB"/>
+              </w:rPr>
+            </w:pPr>
+            <w:proofErr w:type="spellStart"/>
+            <w:r>
+              <w:rPr>
+                <w:rFonts w:ascii="Times New Roman" w:hAnsi="Times New Roman" w:cs="Times New Roman"/>
+                <w:lang w:val="en-GB"/>
+              </w:rPr>
+              <w:t>remove_client_from_cash_queue</w:t>
+            </w:r>
+            <w:proofErr w:type="spellEnd"/>
+          </w:p>
+        </w:tc>
+        <w:tc>
+          <w:tcPr>
+            <w:tcW w:w="6150" w:type="dxa"/>
+          </w:tcPr>
+          <w:p>
+            <w:pPr>
+              <w:cnfStyle w:val="000000000000" w:firstRow="0" w:lastRow="0" w:firstColumn="0" w:lastColumn="0" w:oddVBand="0" w:evenVBand="0" w:oddHBand="0" w:evenHBand="0" w:firstRowFirstColumn="0" w:firstRowLastColumn="0" w:lastRowFirstColumn="0" w:lastRowLastColumn="0"/>
+              <w:rPr>
+                <w:rFonts w:ascii="Times New Roman" w:hAnsi="Times New Roman" w:cs="Times New Roman"/>
+              </w:rPr>
+            </w:pPr>
+            <w:r>
+              <w:rPr>
+                <w:rFonts w:ascii="Times New Roman" w:hAnsi="Times New Roman" w:cs="Times New Roman"/>
+              </w:rPr>
+              <w:t>Rimuove un cliente dalla coda.</w:t>
+            </w:r>
+          </w:p>
+        </w:tc>
+      </w:tr>
+      <w:tr>
+        <w:trPr>
+          <w:cnfStyle w:val="000000100000" w:firstRow="0" w:lastRow="0" w:firstColumn="0" w:lastColumn="0" w:oddVBand="0" w:evenVBand="0" w:oddHBand="1" w:evenHBand="0" w:firstRowFirstColumn="0" w:firstRowLastColumn="0" w:lastRowFirstColumn="0" w:lastRowLastColumn="0"/>
+          <w:trHeight w:val="345"/>
+        </w:trPr>
+        <w:tc>
+          <w:tcPr>
+            <w:cnfStyle w:val="000010000000" w:firstRow="0" w:lastRow="0" w:firstColumn="0" w:lastColumn="0" w:oddVBand="1" w:evenVBand="0" w:oddHBand="0" w:evenHBand="0" w:firstRowFirstColumn="0" w:firstRowLastColumn="0" w:lastRowFirstColumn="0" w:lastRowLastColumn="0"/>
+            <w:tcW w:w="3760" w:type="dxa"/>
+          </w:tcPr>
+          <w:p>
+            <w:pPr>
+              <w:rPr>
+                <w:rFonts w:ascii="Times New Roman" w:hAnsi="Times New Roman" w:cs="Times New Roman"/>
+                <w:lang w:val="en-GB"/>
+              </w:rPr>
+            </w:pPr>
+            <w:proofErr w:type="spellStart"/>
+            <w:r>
+              <w:rPr>
+                <w:rFonts w:ascii="Times New Roman" w:hAnsi="Times New Roman" w:cs="Times New Roman"/>
+                <w:lang w:val="en-GB"/>
+              </w:rPr>
+              <w:t>remove_client_from_cash_queue_by_id</w:t>
+            </w:r>
+            <w:proofErr w:type="spellEnd"/>
+          </w:p>
+        </w:tc>
+        <w:tc>
+          <w:tcPr>
+            <w:tcW w:w="6150" w:type="dxa"/>
+          </w:tcPr>
+          <w:p>
+            <w:pPr>
+              <w:cnfStyle w:val="000000100000" w:firstRow="0" w:lastRow="0" w:firstColumn="0" w:lastColumn="0" w:oddVBand="0" w:evenVBand="0" w:oddHBand="1" w:evenHBand="0" w:firstRowFirstColumn="0" w:firstRowLastColumn="0" w:lastRowFirstColumn="0" w:lastRowLastColumn="0"/>
+              <w:rPr>
+                <w:rFonts w:ascii="Times New Roman" w:hAnsi="Times New Roman" w:cs="Times New Roman"/>
+              </w:rPr>
+            </w:pPr>
+            <w:r>
+              <w:rPr>
+                <w:rFonts w:ascii="Times New Roman" w:hAnsi="Times New Roman" w:cs="Times New Roman"/>
+              </w:rPr>
+              <w:t>Rimuove un cliente dalla coda dato il sui ID.</w:t>
+            </w:r>
+          </w:p>
+        </w:tc>
+      </w:tr>
+      <w:tr>
+        <w:trPr>
+          <w:trHeight w:val="345"/>
+        </w:trPr>
+        <w:tc>
+          <w:tcPr>
+            <w:cnfStyle w:val="000010000000" w:firstRow="0" w:lastRow="0" w:firstColumn="0" w:lastColumn="0" w:oddVBand="1" w:evenVBand="0" w:oddHBand="0" w:evenHBand="0" w:firstRowFirstColumn="0" w:firstRowLastColumn="0" w:lastRowFirstColumn="0" w:lastRowLastColumn="0"/>
+            <w:tcW w:w="3760" w:type="dxa"/>
+            <w:shd w:val="clear" w:color="auto" w:fill="auto"/>
+          </w:tcPr>
+          <w:p>
+            <w:pPr>
+              <w:rPr>
+                <w:rFonts w:ascii="Times New Roman" w:hAnsi="Times New Roman" w:cs="Times New Roman"/>
+              </w:rPr>
+            </w:pPr>
+            <w:proofErr w:type="spellStart"/>
+            <w:r>
+              <w:rPr>
+                <w:rFonts w:ascii="Times New Roman" w:hAnsi="Times New Roman" w:cs="Times New Roman"/>
+              </w:rPr>
+              <w:t>clients_number_checkout_queue</w:t>
+            </w:r>
+            <w:proofErr w:type="spellEnd"/>
+          </w:p>
+        </w:tc>
+        <w:tc>
+          <w:tcPr>
+            <w:tcW w:w="6150" w:type="dxa"/>
+          </w:tcPr>
+          <w:p>
+            <w:pPr>
+              <w:cnfStyle w:val="000000000000" w:firstRow="0" w:lastRow="0" w:firstColumn="0" w:lastColumn="0" w:oddVBand="0" w:evenVBand="0" w:oddHBand="0" w:evenHBand="0" w:firstRowFirstColumn="0" w:firstRowLastColumn="0" w:lastRowFirstColumn="0" w:lastRowLastColumn="0"/>
+              <w:rPr>
+                <w:rFonts w:ascii="Times New Roman" w:hAnsi="Times New Roman" w:cs="Times New Roman"/>
+              </w:rPr>
+            </w:pPr>
+            <w:r>
+              <w:rPr>
+                <w:rFonts w:ascii="Times New Roman" w:hAnsi="Times New Roman" w:cs="Times New Roman"/>
+              </w:rPr>
+              <w:t>Per ottenere il numero di clienti nella coda.</w:t>
+            </w:r>
+          </w:p>
+        </w:tc>
+      </w:tr>
+      <w:tr>
+        <w:trPr>
+          <w:cnfStyle w:val="000000100000" w:firstRow="0" w:lastRow="0" w:firstColumn="0" w:lastColumn="0" w:oddVBand="0" w:evenVBand="0" w:oddHBand="1" w:evenHBand="0" w:firstRowFirstColumn="0" w:firstRowLastColumn="0" w:lastRowFirstColumn="0" w:lastRowLastColumn="0"/>
+          <w:trHeight w:val="345"/>
+        </w:trPr>
+        <w:tc>
+          <w:tcPr>
+            <w:cnfStyle w:val="000010000000" w:firstRow="0" w:lastRow="0" w:firstColumn="0" w:lastColumn="0" w:oddVBand="1" w:evenVBand="0" w:oddHBand="0" w:evenHBand="0" w:firstRowFirstColumn="0" w:firstRowLastColumn="0" w:lastRowFirstColumn="0" w:lastRowLastColumn="0"/>
+            <w:tcW w:w="3760" w:type="dxa"/>
+          </w:tcPr>
+          <w:p>
+            <w:pPr>
+              <w:rPr>
+                <w:rFonts w:ascii="Times New Roman" w:hAnsi="Times New Roman" w:cs="Times New Roman"/>
+              </w:rPr>
+            </w:pPr>
+            <w:proofErr w:type="spellStart"/>
+            <w:r>
+              <w:rPr>
+                <w:rFonts w:ascii="Times New Roman" w:hAnsi="Times New Roman" w:cs="Times New Roman"/>
+              </w:rPr>
+              <w:t>position_client_checkout_queue</w:t>
+            </w:r>
+            <w:proofErr w:type="spellEnd"/>
+          </w:p>
+        </w:tc>
+        <w:tc>
+          <w:tcPr>
+            <w:tcW w:w="6150" w:type="dxa"/>
+          </w:tcPr>
+          <w:p>
+            <w:pPr>
+              <w:cnfStyle w:val="000000100000" w:firstRow="0" w:lastRow="0" w:firstColumn="0" w:lastColumn="0" w:oddVBand="0" w:evenVBand="0" w:oddHBand="1" w:evenHBand="0" w:firstRowFirstColumn="0" w:firstRowLastColumn="0" w:lastRowFirstColumn="0" w:lastRowLastColumn="0"/>
+              <w:rPr>
+                <w:rFonts w:ascii="Times New Roman" w:hAnsi="Times New Roman" w:cs="Times New Roman"/>
+              </w:rPr>
+            </w:pPr>
+            <w:r>
+              <w:rPr>
+                <w:rFonts w:ascii="Times New Roman" w:hAnsi="Times New Roman" w:cs="Times New Roman"/>
+              </w:rPr>
+              <w:t>Per ottenere la posizione di un cliente all’interno della coda.</w:t>
+            </w:r>
+          </w:p>
+        </w:tc>
+      </w:tr>
+    </w:tbl>
     <w:p>
       <w:pPr>
         <w:pStyle w:val="Testonotaapidipagina"/>
@@ -1372,16 +4541,209 @@
           <w:szCs w:val="26"/>
         </w:rPr>
       </w:pPr>
-      <w:proofErr w:type="spellStart"/>
-      <w:r>
+    </w:p>
+    <w:p>
+      <w:pPr>
+        <w:pStyle w:val="Titolo2"/>
+        <w:rPr>
+          <w:rFonts w:ascii="Times New Roman" w:hAnsi="Times New Roman" w:cs="Times New Roman"/>
+        </w:rPr>
+      </w:pPr>
+      <w:r>
+        <w:rPr>
+          <w:rFonts w:ascii="Times New Roman" w:hAnsi="Times New Roman" w:cs="Times New Roman"/>
+        </w:rPr>
+        <w:t>Dire</w:t>
+      </w:r>
+      <w:r>
+        <w:rPr>
+          <w:rFonts w:ascii="Times New Roman" w:hAnsi="Times New Roman" w:cs="Times New Roman"/>
+        </w:rPr>
+        <w:t>ctor</w:t>
+      </w:r>
+    </w:p>
+    <w:p>
+      <w:pPr>
+        <w:spacing w:after="0"/>
+        <w:rPr>
+          <w:rFonts w:ascii="Times New Roman" w:hAnsi="Times New Roman" w:cs="Times New Roman"/>
+          <w:sz w:val="24"/>
+          <w:szCs w:val="24"/>
+        </w:rPr>
+      </w:pPr>
+      <w:r>
+        <w:rPr>
+          <w:rFonts w:ascii="Times New Roman" w:hAnsi="Times New Roman" w:cs="Times New Roman"/>
+          <w:b/>
+          <w:bCs/>
+          <w:sz w:val="24"/>
+          <w:szCs w:val="24"/>
+        </w:rPr>
+        <w:t>Descrizione</w:t>
+      </w:r>
+      <w:r>
+        <w:rPr>
+          <w:rFonts w:ascii="Times New Roman" w:hAnsi="Times New Roman" w:cs="Times New Roman"/>
+          <w:sz w:val="24"/>
+          <w:szCs w:val="24"/>
+        </w:rPr>
+        <w:t xml:space="preserve">: </w:t>
+      </w:r>
+      <w:r>
+        <w:rPr>
+          <w:rFonts w:ascii="Times New Roman" w:hAnsi="Times New Roman" w:cs="Times New Roman"/>
+          <w:sz w:val="24"/>
+          <w:szCs w:val="24"/>
+        </w:rPr>
+        <w:t xml:space="preserve">classe per </w:t>
+      </w:r>
+      <w:r>
+        <w:rPr>
+          <w:rFonts w:ascii="Times New Roman" w:hAnsi="Times New Roman" w:cs="Times New Roman"/>
+          <w:sz w:val="24"/>
+          <w:szCs w:val="24"/>
+        </w:rPr>
+        <w:t>il controllo delle uscite dal supermercato gestite dal Direttore.</w:t>
+      </w:r>
+    </w:p>
+    <w:p>
+      <w:pPr>
+        <w:spacing w:after="0"/>
+        <w:rPr>
+          <w:rFonts w:ascii="Times New Roman" w:hAnsi="Times New Roman" w:cs="Times New Roman"/>
+          <w:sz w:val="24"/>
+          <w:szCs w:val="24"/>
+        </w:rPr>
+      </w:pPr>
+      <w:r>
+        <w:rPr>
+          <w:rFonts w:ascii="Times New Roman" w:hAnsi="Times New Roman" w:cs="Times New Roman"/>
+          <w:b/>
+          <w:bCs/>
+          <w:sz w:val="24"/>
+          <w:szCs w:val="24"/>
+        </w:rPr>
+        <w:t>Funzionalità</w:t>
+      </w:r>
+      <w:r>
+        <w:rPr>
+          <w:rFonts w:ascii="Times New Roman" w:hAnsi="Times New Roman" w:cs="Times New Roman"/>
+          <w:sz w:val="24"/>
+          <w:szCs w:val="24"/>
+        </w:rPr>
+        <w:t xml:space="preserve">: </w:t>
+      </w:r>
+    </w:p>
+    <w:tbl>
+      <w:tblPr>
+        <w:tblStyle w:val="Tabellagriglia2-colore1"/>
+        <w:tblW w:w="0" w:type="auto"/>
+        <w:tblBorders>
+          <w:top w:val="single" w:sz="4" w:space="0" w:color="auto"/>
+          <w:left w:val="single" w:sz="4" w:space="0" w:color="auto"/>
+          <w:bottom w:val="single" w:sz="4" w:space="0" w:color="auto"/>
+          <w:right w:val="single" w:sz="4" w:space="0" w:color="auto"/>
+        </w:tblBorders>
+        <w:tblLook w:val="0000" w:firstRow="0" w:lastRow="0" w:firstColumn="0" w:lastColumn="0" w:noHBand="0" w:noVBand="0"/>
+      </w:tblPr>
+      <w:tblGrid>
+        <w:gridCol w:w="2263"/>
+        <w:gridCol w:w="7518"/>
+      </w:tblGrid>
+      <w:tr>
+        <w:trPr>
+          <w:cnfStyle w:val="000000100000" w:firstRow="0" w:lastRow="0" w:firstColumn="0" w:lastColumn="0" w:oddVBand="0" w:evenVBand="0" w:oddHBand="1" w:evenHBand="0" w:firstRowFirstColumn="0" w:firstRowLastColumn="0" w:lastRowFirstColumn="0" w:lastRowLastColumn="0"/>
+          <w:trHeight w:val="333"/>
+        </w:trPr>
+        <w:tc>
+          <w:tcPr>
+            <w:cnfStyle w:val="000010000000" w:firstRow="0" w:lastRow="0" w:firstColumn="0" w:lastColumn="0" w:oddVBand="1" w:evenVBand="0" w:oddHBand="0" w:evenHBand="0" w:firstRowFirstColumn="0" w:firstRowLastColumn="0" w:lastRowFirstColumn="0" w:lastRowLastColumn="0"/>
+            <w:tcW w:w="2263" w:type="dxa"/>
+          </w:tcPr>
+          <w:p>
+            <w:pPr>
+              <w:rPr>
+                <w:rFonts w:ascii="Times New Roman" w:hAnsi="Times New Roman" w:cs="Times New Roman"/>
+              </w:rPr>
+            </w:pPr>
+            <w:proofErr w:type="spellStart"/>
+            <w:r>
+              <w:rPr>
+                <w:rFonts w:ascii="Times New Roman" w:hAnsi="Times New Roman" w:cs="Times New Roman"/>
+              </w:rPr>
+              <w:t>checkExit</w:t>
+            </w:r>
+            <w:proofErr w:type="spellEnd"/>
+          </w:p>
+        </w:tc>
+        <w:tc>
+          <w:tcPr>
+            <w:tcW w:w="7518" w:type="dxa"/>
+          </w:tcPr>
+          <w:p>
+            <w:pPr>
+              <w:cnfStyle w:val="000000100000" w:firstRow="0" w:lastRow="0" w:firstColumn="0" w:lastColumn="0" w:oddVBand="0" w:evenVBand="0" w:oddHBand="1" w:evenHBand="0" w:firstRowFirstColumn="0" w:firstRowLastColumn="0" w:lastRowFirstColumn="0" w:lastRowLastColumn="0"/>
+              <w:rPr>
+                <w:rFonts w:ascii="Times New Roman" w:hAnsi="Times New Roman" w:cs="Times New Roman"/>
+              </w:rPr>
+            </w:pPr>
+            <w:r>
+              <w:rPr>
+                <w:rFonts w:ascii="Times New Roman" w:hAnsi="Times New Roman" w:cs="Times New Roman"/>
+              </w:rPr>
+              <w:t>Controlla periodicamente se c’è qualche carrello in stato di “CONFIRM”</w:t>
+            </w:r>
+            <w:r>
+              <w:rPr>
+                <w:rFonts w:ascii="Times New Roman" w:hAnsi="Times New Roman" w:cs="Times New Roman"/>
+              </w:rPr>
+              <w:t xml:space="preserve"> o “PAYED”</w:t>
+            </w:r>
+            <w:r>
+              <w:rPr>
+                <w:rFonts w:ascii="Times New Roman" w:hAnsi="Times New Roman" w:cs="Times New Roman"/>
+              </w:rPr>
+              <w:t xml:space="preserve">, ossia </w:t>
+            </w:r>
+            <w:proofErr w:type="gramStart"/>
+            <w:r>
+              <w:rPr>
+                <w:rFonts w:ascii="Times New Roman" w:hAnsi="Times New Roman" w:cs="Times New Roman"/>
+              </w:rPr>
+              <w:t xml:space="preserve">gli </w:t>
+            </w:r>
+            <w:r>
+              <w:rPr>
+                <w:rFonts w:ascii="Times New Roman" w:hAnsi="Times New Roman" w:cs="Times New Roman"/>
+              </w:rPr>
+              <w:t xml:space="preserve"> stat</w:t>
+            </w:r>
+            <w:r>
+              <w:rPr>
+                <w:rFonts w:ascii="Times New Roman" w:hAnsi="Times New Roman" w:cs="Times New Roman"/>
+              </w:rPr>
+              <w:t>i</w:t>
+            </w:r>
+            <w:proofErr w:type="gramEnd"/>
+            <w:r>
+              <w:rPr>
+                <w:rFonts w:ascii="Times New Roman" w:hAnsi="Times New Roman" w:cs="Times New Roman"/>
+              </w:rPr>
+              <w:t xml:space="preserve"> in cui, per uscire dal supermercato, si attende solo l’approvazione del Direttore.</w:t>
+            </w:r>
+          </w:p>
+        </w:tc>
+      </w:tr>
+    </w:tbl>
+    <w:p>
+      <w:pPr>
+        <w:pStyle w:val="Testonotaapidipagina"/>
         <w:rPr>
           <w:rFonts w:ascii="Times New Roman" w:hAnsi="Times New Roman" w:cs="Times New Roman"/>
           <w:sz w:val="26"/>
           <w:szCs w:val="26"/>
         </w:rPr>
-        <w:t>Sdfsdf</w:t>
-      </w:r>
-      <w:proofErr w:type="spellEnd"/>
+      </w:pPr>
     </w:p>
     <w:p>
       <w:pPr>
@@ -1415,16 +4777,6 @@
     </w:p>
     <w:p>
       <w:pPr>
-        <w:pStyle w:val="Titolo1"/>
-      </w:pPr>
-      <w:bookmarkStart w:id="5" w:name="_Toc172627400"/>
-      <w:r>
-        <w:t>Moduli e rispettive funzionalità</w:t>
-      </w:r>
-      <w:bookmarkEnd w:id="5"/>
-    </w:p>
-    <w:p>
-      <w:pPr>
         <w:pStyle w:val="Testonotaapidipagina"/>
         <w:rPr>
           <w:rFonts w:ascii="Times New Roman" w:hAnsi="Times New Roman" w:cs="Times New Roman"/>
@@ -1432,14 +4784,73 @@
           <w:szCs w:val="26"/>
         </w:rPr>
       </w:pPr>
-      <w:proofErr w:type="spellStart"/>
-      <w:r>
+    </w:p>
+    <w:p>
+      <w:pPr>
+        <w:pStyle w:val="Testonotaapidipagina"/>
         <w:rPr>
           <w:rFonts w:ascii="Times New Roman" w:hAnsi="Times New Roman" w:cs="Times New Roman"/>
           <w:sz w:val="26"/>
           <w:szCs w:val="26"/>
         </w:rPr>
-        <w:t>Asdsa</w:t>
+      </w:pPr>
+    </w:p>
+    <w:p>
+      <w:pPr>
+        <w:pStyle w:val="Titolo1"/>
+        <w:rPr>
+          <w:rFonts w:ascii="Times New Roman" w:hAnsi="Times New Roman" w:cs="Times New Roman"/>
+        </w:rPr>
+      </w:pPr>
+      <w:bookmarkStart w:id="6" w:name="_Toc172627402"/>
+      <w:proofErr w:type="spellStart"/>
+      <w:r>
+        <w:rPr>
+          <w:rFonts w:ascii="Times New Roman" w:hAnsi="Times New Roman" w:cs="Times New Roman"/>
+        </w:rPr>
+        <w:lastRenderedPageBreak/>
+        <w:t>Sequence</w:t>
+      </w:r>
+      <w:proofErr w:type="spellEnd"/>
+      <w:r>
+        <w:rPr>
+          <w:rFonts w:ascii="Times New Roman" w:hAnsi="Times New Roman" w:cs="Times New Roman"/>
+        </w:rPr>
+        <w:t xml:space="preserve"> </w:t>
+      </w:r>
+      <w:proofErr w:type="spellStart"/>
+      <w:r>
+        <w:rPr>
+          <w:rFonts w:ascii="Times New Roman" w:hAnsi="Times New Roman" w:cs="Times New Roman"/>
+        </w:rPr>
+        <w:t>Diagram</w:t>
+      </w:r>
+      <w:proofErr w:type="spellEnd"/>
+      <w:r>
+        <w:rPr>
+          <w:rFonts w:ascii="Times New Roman" w:hAnsi="Times New Roman" w:cs="Times New Roman"/>
+        </w:rPr>
+        <w:t xml:space="preserve"> per il flusso di esecuzione</w:t>
+      </w:r>
+      <w:bookmarkEnd w:id="6"/>
+    </w:p>
+    <w:p>
+      <w:pPr>
+        <w:pStyle w:val="Testonotaapidipagina"/>
+        <w:rPr>
+          <w:rFonts w:ascii="Times New Roman" w:hAnsi="Times New Roman" w:cs="Times New Roman"/>
+          <w:sz w:val="24"/>
+          <w:szCs w:val="24"/>
+        </w:rPr>
+      </w:pPr>
+      <w:proofErr w:type="spellStart"/>
+      <w:r>
+        <w:rPr>
+          <w:rFonts w:ascii="Times New Roman" w:hAnsi="Times New Roman" w:cs="Times New Roman"/>
+          <w:sz w:val="24"/>
+          <w:szCs w:val="24"/>
+        </w:rPr>
+        <w:t>Dsf</w:t>
       </w:r>
       <w:proofErr w:type="spellEnd"/>
     </w:p>
@@ -1465,152 +4876,35 @@
     </w:p>
     <w:p>
       <w:pPr>
+        <w:pStyle w:val="Titolo1"/>
+        <w:rPr>
+          <w:rFonts w:ascii="Times New Roman" w:hAnsi="Times New Roman" w:cs="Times New Roman"/>
+        </w:rPr>
+      </w:pPr>
+      <w:bookmarkStart w:id="7" w:name="_Toc172627403"/>
+      <w:r>
+        <w:rPr>
+          <w:rFonts w:ascii="Times New Roman" w:hAnsi="Times New Roman" w:cs="Times New Roman"/>
+        </w:rPr>
+        <w:t>Simulazione del flusso di esecuzione tramite interfaccia grafica</w:t>
+      </w:r>
+      <w:bookmarkEnd w:id="7"/>
+    </w:p>
+    <w:p>
+      <w:pPr>
         <w:pStyle w:val="Testonotaapidipagina"/>
         <w:rPr>
           <w:rFonts w:ascii="Times New Roman" w:hAnsi="Times New Roman" w:cs="Times New Roman"/>
-          <w:sz w:val="26"/>
-          <w:szCs w:val="26"/>
-        </w:rPr>
-      </w:pPr>
-    </w:p>
-    <w:p>
-      <w:pPr>
-        <w:pStyle w:val="Titolo1"/>
-      </w:pPr>
-      <w:bookmarkStart w:id="6" w:name="_Toc172627401"/>
-      <w:r>
-        <w:t>Gestione della concorrenza</w:t>
-      </w:r>
-      <w:bookmarkEnd w:id="6"/>
-    </w:p>
-    <w:p>
-      <w:pPr>
-        <w:pStyle w:val="Testonotaapidipagina"/>
-        <w:rPr>
-          <w:rFonts w:ascii="Times New Roman" w:hAnsi="Times New Roman" w:cs="Times New Roman"/>
-          <w:sz w:val="26"/>
-          <w:szCs w:val="26"/>
+          <w:sz w:val="24"/>
+          <w:szCs w:val="24"/>
         </w:rPr>
       </w:pPr>
       <w:proofErr w:type="spellStart"/>
       <w:r>
         <w:rPr>
           <w:rFonts w:ascii="Times New Roman" w:hAnsi="Times New Roman" w:cs="Times New Roman"/>
-          <w:sz w:val="26"/>
-          <w:szCs w:val="26"/>
-        </w:rPr>
-        <w:t>Ghjgh</w:t>
-      </w:r>
-      <w:proofErr w:type="spellEnd"/>
-    </w:p>
-    <w:p>
-      <w:pPr>
-        <w:pStyle w:val="Testonotaapidipagina"/>
-        <w:rPr>
-          <w:rFonts w:ascii="Times New Roman" w:hAnsi="Times New Roman" w:cs="Times New Roman"/>
-          <w:sz w:val="26"/>
-          <w:szCs w:val="26"/>
-        </w:rPr>
-      </w:pPr>
-    </w:p>
-    <w:p>
-      <w:pPr>
-        <w:pStyle w:val="Testonotaapidipagina"/>
-        <w:rPr>
-          <w:rFonts w:ascii="Times New Roman" w:hAnsi="Times New Roman" w:cs="Times New Roman"/>
-          <w:sz w:val="26"/>
-          <w:szCs w:val="26"/>
-        </w:rPr>
-      </w:pPr>
-    </w:p>
-    <w:p>
-      <w:pPr>
-        <w:pStyle w:val="Titolo1"/>
-      </w:pPr>
-      <w:bookmarkStart w:id="7" w:name="_Toc172627402"/>
-      <w:proofErr w:type="spellStart"/>
-      <w:r>
-        <w:t>Sequence</w:t>
-      </w:r>
-      <w:proofErr w:type="spellEnd"/>
-      <w:r>
-        <w:t xml:space="preserve"> </w:t>
-      </w:r>
-      <w:proofErr w:type="spellStart"/>
-      <w:r>
-        <w:t>Diagram</w:t>
-      </w:r>
-      <w:proofErr w:type="spellEnd"/>
-      <w:r>
-        <w:t xml:space="preserve"> per il flusso di esecuzione</w:t>
-      </w:r>
-      <w:bookmarkEnd w:id="7"/>
-    </w:p>
-    <w:p>
-      <w:pPr>
-        <w:pStyle w:val="Testonotaapidipagina"/>
-        <w:rPr>
-          <w:rFonts w:ascii="Times New Roman" w:hAnsi="Times New Roman" w:cs="Times New Roman"/>
-          <w:sz w:val="26"/>
-          <w:szCs w:val="26"/>
-        </w:rPr>
-      </w:pPr>
-      <w:proofErr w:type="spellStart"/>
-      <w:r>
-        <w:rPr>
-          <w:rFonts w:ascii="Times New Roman" w:hAnsi="Times New Roman" w:cs="Times New Roman"/>
-          <w:sz w:val="26"/>
-          <w:szCs w:val="26"/>
-        </w:rPr>
-        <w:t>Dsf</w:t>
-      </w:r>
-      <w:proofErr w:type="spellEnd"/>
-    </w:p>
-    <w:p>
-      <w:pPr>
-        <w:pStyle w:val="Testonotaapidipagina"/>
-        <w:rPr>
-          <w:rFonts w:ascii="Times New Roman" w:hAnsi="Times New Roman" w:cs="Times New Roman"/>
-          <w:sz w:val="26"/>
-          <w:szCs w:val="26"/>
-        </w:rPr>
-      </w:pPr>
-    </w:p>
-    <w:p>
-      <w:pPr>
-        <w:pStyle w:val="Testonotaapidipagina"/>
-        <w:rPr>
-          <w:rFonts w:ascii="Times New Roman" w:hAnsi="Times New Roman" w:cs="Times New Roman"/>
-          <w:sz w:val="26"/>
-          <w:szCs w:val="26"/>
-        </w:rPr>
-      </w:pPr>
-    </w:p>
-    <w:p>
-      <w:pPr>
-        <w:pStyle w:val="Titolo1"/>
-      </w:pPr>
-      <w:bookmarkStart w:id="8" w:name="_Toc172627403"/>
-      <w:r>
-        <w:t>Simulazione del flusso di esecuzione tramite interfaccia grafica</w:t>
-      </w:r>
-      <w:bookmarkEnd w:id="8"/>
-    </w:p>
-    <w:p>
-      <w:pPr>
-        <w:pStyle w:val="Testonotaapidipagina"/>
-        <w:rPr>
-          <w:rFonts w:ascii="Times New Roman" w:hAnsi="Times New Roman" w:cs="Times New Roman"/>
-          <w:sz w:val="26"/>
-          <w:szCs w:val="26"/>
-        </w:rPr>
-      </w:pPr>
-      <w:proofErr w:type="spellStart"/>
-      <w:r>
-        <w:rPr>
-          <w:rFonts w:ascii="Times New Roman" w:hAnsi="Times New Roman" w:cs="Times New Roman"/>
-          <w:sz w:val="26"/>
-          <w:szCs w:val="26"/>
+          <w:sz w:val="24"/>
+          <w:szCs w:val="24"/>
         </w:rPr>
         <w:t>Asdasd</w:t>
       </w:r>
@@ -1682,15 +4976,15 @@
       <mc:AlternateContent>
         <mc:Choice Requires="wpg">
           <w:drawing>
-            <wp:anchor distT="0" distB="0" distL="114300" distR="114300" simplePos="0" relativeHeight="251661312" behindDoc="0" locked="0" layoutInCell="1" allowOverlap="1" wp14:anchorId="25B9D983" wp14:editId="722C81B9">
+            <wp:anchor distT="0" distB="0" distL="114300" distR="114300" simplePos="0" relativeHeight="251661312" behindDoc="0" locked="0" layoutInCell="1" allowOverlap="1" wp14:anchorId="25B9D983" wp14:editId="25EBAC3F">
               <wp:simplePos x="0" y="0"/>
               <wp:positionH relativeFrom="margin">
-                <wp:align>center</wp:align>
+                <wp:posOffset>12700</wp:posOffset>
               </wp:positionH>
               <wp:positionV relativeFrom="bottomMargin">
-                <wp:posOffset>179070</wp:posOffset>
+                <wp:posOffset>177165</wp:posOffset>
               </wp:positionV>
-              <wp:extent cx="5964555" cy="273600"/>
+              <wp:extent cx="6116955" cy="273600"/>
               <wp:effectExtent l="0" t="0" r="0" b="0"/>
               <wp:wrapNone/>
               <wp:docPr id="164" name="Gruppo 174"/>
@@ -1702,7 +4996,7 @@
                     <wpg:grpSpPr>
                       <a:xfrm>
                         <a:off x="0" y="0"/>
-                        <a:ext cx="5964555" cy="273600"/>
+                        <a:ext cx="6116955" cy="273600"/>
                         <a:chOff x="1266880" y="0"/>
                         <a:chExt cx="4904926" cy="274320"/>
                       </a:xfrm>
@@ -1810,16 +5104,7 @@
                                     <w:sz w:val="20"/>
                                     <w:szCs w:val="20"/>
                                   </w:rPr>
-                                  <w:t>supermarket – laboratorio di sistemi operativi</w:t>
-                                </w:r>
-                                <w:r>
-                                  <w:rPr>
-                                    <w:caps/>
-                                    <w:color w:val="4472C4" w:themeColor="accent1"/>
-                                    <w:sz w:val="20"/>
-                                    <w:szCs w:val="20"/>
-                                  </w:rPr>
-                                  <w:t xml:space="preserve">   </w:t>
+                                  <w:t xml:space="preserve">il supermercato – laboratorio di sistemi operativi  </w:t>
                                 </w:r>
                               </w:sdtContent>
                             </w:sdt>
@@ -1852,15 +5137,7 @@
                                     <w:sz w:val="20"/>
                                     <w:szCs w:val="20"/>
                                   </w:rPr>
-                                  <w:t xml:space="preserve">   </w:t>
-                                </w:r>
-                                <w:r>
-                                  <w:rPr>
-                                    <w:color w:val="808080" w:themeColor="background1" w:themeShade="80"/>
-                                    <w:sz w:val="20"/>
-                                    <w:szCs w:val="20"/>
-                                  </w:rPr>
-                                  <w:t>Gianfranco Duminuco &amp; Fabrizio Formicola</w:t>
+                                  <w:t xml:space="preserve">  Gianfranco Duminuco &amp; Fabrizio Formicola</w:t>
                                 </w:r>
                               </w:sdtContent>
                             </w:sdt>
@@ -1888,7 +5165,7 @@
         </mc:Choice>
         <mc:Fallback>
           <w:pict>
-            <v:group w14:anchorId="25B9D983" id="Gruppo 174" o:spid="_x0000_s1032" style="position:absolute;margin-left:0;margin-top:14.1pt;width:469.65pt;height:21.55pt;z-index:251661312;mso-position-horizontal:center;mso-position-horizontal-relative:margin;mso-position-vertical-relative:bottom-margin-area;mso-width-relative:margin;mso-height-relative:margin" coordorigin="12668" coordsize="49049,2743" o:gfxdata="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">
+            <v:group w14:anchorId="25B9D983" id="Gruppo 174" o:spid="_x0000_s1032" style="position:absolute;margin-left:1pt;margin-top:13.95pt;width:481.65pt;height:21.55pt;z-index:251661312;mso-position-horizontal-relative:margin;mso-position-vertical-relative:bottom-margin-area;mso-width-relative:margin;mso-height-relative:margin" coordorigin="12668" coordsize="49049,2743" o:gfxdata="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">
               <v:rect id="Rettangolo 165" o:spid="_x0000_s1033" style="position:absolute;left:12668;width:49050;height:2743;visibility:visible;mso-wrap-style:square;v-text-anchor:middle" o:gfxdata="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" fillcolor="white [3212]" stroked="f" strokeweight="1pt">
                 <v:fill opacity="0"/>
               </v:rect>
@@ -1926,16 +5203,7 @@
                               <w:sz w:val="20"/>
                               <w:szCs w:val="20"/>
                             </w:rPr>
-                            <w:t>supermarket – laboratorio di sistemi operativi</w:t>
-                          </w:r>
-                          <w:r>
-                            <w:rPr>
-                              <w:caps/>
-                              <w:color w:val="4472C4" w:themeColor="accent1"/>
-                              <w:sz w:val="20"/>
-                              <w:szCs w:val="20"/>
-                            </w:rPr>
-                            <w:t xml:space="preserve">   </w:t>
+                            <w:t xml:space="preserve">il supermercato – laboratorio di sistemi operativi  </w:t>
                           </w:r>
                         </w:sdtContent>
                       </w:sdt>
@@ -1968,15 +5236,7 @@
                               <w:sz w:val="20"/>
                               <w:szCs w:val="20"/>
                             </w:rPr>
-                            <w:t xml:space="preserve">   </w:t>
-                          </w:r>
-                          <w:r>
-                            <w:rPr>
-                              <w:color w:val="808080" w:themeColor="background1" w:themeShade="80"/>
-                              <w:sz w:val="20"/>
-                              <w:szCs w:val="20"/>
-                            </w:rPr>
-                            <w:t>Gianfranco Duminuco &amp; Fabrizio Formicola</w:t>
+                            <w:t xml:space="preserve">  Gianfranco Duminuco &amp; Fabrizio Formicola</w:t>
                           </w:r>
                         </w:sdtContent>
                       </w:sdt>
@@ -2578,6 +5838,119 @@
     </w:lvl>
   </w:abstractNum>
   <w:abstractNum w:abstractNumId="1" w15:restartNumberingAfterBreak="0">
+    <w:nsid w:val="219758FF"/>
+    <w:multiLevelType w:val="hybridMultilevel"/>
+    <w:tmpl w:val="1F0C922C"/>
+    <w:lvl w:ilvl="0" w:tplc="04100001">
+      <w:start w:val="1"/>
+      <w:numFmt w:val="bullet"/>
+      <w:lvlText w:val=""/>
+      <w:lvlJc w:val="left"/>
+      <w:pPr>
+        <w:ind w:left="720" w:hanging="360"/>
+      </w:pPr>
+      <w:rPr>
+        <w:rFonts w:ascii="Symbol" w:hAnsi="Symbol" w:hint="default"/>
+      </w:rPr>
+    </w:lvl>
+    <w:lvl w:ilvl="1" w:tplc="04100003" w:tentative="1">
+      <w:start w:val="1"/>
+      <w:numFmt w:val="bullet"/>
+      <w:lvlText w:val="o"/>
+      <w:lvlJc w:val="left"/>
+      <w:pPr>
+        <w:ind w:left="1440" w:hanging="360"/>
+      </w:pPr>
+      <w:rPr>
+        <w:rFonts w:ascii="Courier New" w:hAnsi="Courier New" w:cs="Courier New" w:hint="default"/>
+      </w:rPr>
+    </w:lvl>
+    <w:lvl w:ilvl="2" w:tplc="04100005" w:tentative="1">
+      <w:start w:val="1"/>
+      <w:numFmt w:val="bullet"/>
+      <w:lvlText w:val=""/>
+      <w:lvlJc w:val="left"/>
+      <w:pPr>
+        <w:ind w:left="2160" w:hanging="360"/>
+      </w:pPr>
+      <w:rPr>
+        <w:rFonts w:ascii="Wingdings" w:hAnsi="Wingdings" w:hint="default"/>
+      </w:rPr>
+    </w:lvl>
+    <w:lvl w:ilvl="3" w:tplc="04100001" w:tentative="1">
+      <w:start w:val="1"/>
+      <w:numFmt w:val="bullet"/>
+      <w:lvlText w:val=""/>
+      <w:lvlJc w:val="left"/>
+      <w:pPr>
+        <w:ind w:left="2880" w:hanging="360"/>
+      </w:pPr>
+      <w:rPr>
+        <w:rFonts w:ascii="Symbol" w:hAnsi="Symbol" w:hint="default"/>
+      </w:rPr>
+    </w:lvl>
+    <w:lvl w:ilvl="4" w:tplc="04100003" w:tentative="1">
+      <w:start w:val="1"/>
+      <w:numFmt w:val="bullet"/>
+      <w:lvlText w:val="o"/>
+      <w:lvlJc w:val="left"/>
+      <w:pPr>
+        <w:ind w:left="3600" w:hanging="360"/>
+      </w:pPr>
+      <w:rPr>
+        <w:rFonts w:ascii="Courier New" w:hAnsi="Courier New" w:cs="Courier New" w:hint="default"/>
+      </w:rPr>
+    </w:lvl>
+    <w:lvl w:ilvl="5" w:tplc="04100005" w:tentative="1">
+      <w:start w:val="1"/>
+      <w:numFmt w:val="bullet"/>
+      <w:lvlText w:val=""/>
+      <w:lvlJc w:val="left"/>
+      <w:pPr>
+        <w:ind w:left="4320" w:hanging="360"/>
+      </w:pPr>
+      <w:rPr>
+        <w:rFonts w:ascii="Wingdings" w:hAnsi="Wingdings" w:hint="default"/>
+      </w:rPr>
+    </w:lvl>
+    <w:lvl w:ilvl="6" w:tplc="04100001" w:tentative="1">
+      <w:start w:val="1"/>
+      <w:numFmt w:val="bullet"/>
+      <w:lvlText w:val=""/>
+      <w:lvlJc w:val="left"/>
+      <w:pPr>
+        <w:ind w:left="5040" w:hanging="360"/>
+      </w:pPr>
+      <w:rPr>
+        <w:rFonts w:ascii="Symbol" w:hAnsi="Symbol" w:hint="default"/>
+      </w:rPr>
+    </w:lvl>
+    <w:lvl w:ilvl="7" w:tplc="04100003" w:tentative="1">
+      <w:start w:val="1"/>
+      <w:numFmt w:val="bullet"/>
+      <w:lvlText w:val="o"/>
+      <w:lvlJc w:val="left"/>
+      <w:pPr>
+        <w:ind w:left="5760" w:hanging="360"/>
+      </w:pPr>
+      <w:rPr>
+        <w:rFonts w:ascii="Courier New" w:hAnsi="Courier New" w:cs="Courier New" w:hint="default"/>
+      </w:rPr>
+    </w:lvl>
+    <w:lvl w:ilvl="8" w:tplc="04100005" w:tentative="1">
+      <w:start w:val="1"/>
+      <w:numFmt w:val="bullet"/>
+      <w:lvlText w:val=""/>
+      <w:lvlJc w:val="left"/>
+      <w:pPr>
+        <w:ind w:left="6480" w:hanging="360"/>
+      </w:pPr>
+      <w:rPr>
+        <w:rFonts w:ascii="Wingdings" w:hAnsi="Wingdings" w:hint="default"/>
+      </w:rPr>
+    </w:lvl>
+  </w:abstractNum>
+  <w:abstractNum w:abstractNumId="2" w15:restartNumberingAfterBreak="0">
     <w:nsid w:val="2F41191C"/>
     <w:multiLevelType w:val="hybridMultilevel"/>
     <w:tmpl w:val="1264E512"/>
@@ -2666,11 +6039,130 @@
       </w:pPr>
     </w:lvl>
   </w:abstractNum>
+  <w:abstractNum w:abstractNumId="3" w15:restartNumberingAfterBreak="0">
+    <w:nsid w:val="46475547"/>
+    <w:multiLevelType w:val="hybridMultilevel"/>
+    <w:tmpl w:val="E6D2B826"/>
+    <w:lvl w:ilvl="0" w:tplc="85FC93CE">
+      <w:numFmt w:val="bullet"/>
+      <w:lvlText w:val="-"/>
+      <w:lvlJc w:val="left"/>
+      <w:pPr>
+        <w:ind w:left="720" w:hanging="360"/>
+      </w:pPr>
+      <w:rPr>
+        <w:rFonts w:ascii="Times New Roman" w:eastAsiaTheme="minorHAnsi" w:hAnsi="Times New Roman" w:cs="Times New Roman" w:hint="default"/>
+        <w:u w:val="none"/>
+      </w:rPr>
+    </w:lvl>
+    <w:lvl w:ilvl="1" w:tplc="04100003" w:tentative="1">
+      <w:start w:val="1"/>
+      <w:numFmt w:val="bullet"/>
+      <w:lvlText w:val="o"/>
+      <w:lvlJc w:val="left"/>
+      <w:pPr>
+        <w:ind w:left="1440" w:hanging="360"/>
+      </w:pPr>
+      <w:rPr>
+        <w:rFonts w:ascii="Courier New" w:hAnsi="Courier New" w:cs="Courier New" w:hint="default"/>
+      </w:rPr>
+    </w:lvl>
+    <w:lvl w:ilvl="2" w:tplc="04100005" w:tentative="1">
+      <w:start w:val="1"/>
+      <w:numFmt w:val="bullet"/>
+      <w:lvlText w:val=""/>
+      <w:lvlJc w:val="left"/>
+      <w:pPr>
+        <w:ind w:left="2160" w:hanging="360"/>
+      </w:pPr>
+      <w:rPr>
+        <w:rFonts w:ascii="Wingdings" w:hAnsi="Wingdings" w:hint="default"/>
+      </w:rPr>
+    </w:lvl>
+    <w:lvl w:ilvl="3" w:tplc="04100001" w:tentative="1">
+      <w:start w:val="1"/>
+      <w:numFmt w:val="bullet"/>
+      <w:lvlText w:val=""/>
+      <w:lvlJc w:val="left"/>
+      <w:pPr>
+        <w:ind w:left="2880" w:hanging="360"/>
+      </w:pPr>
+      <w:rPr>
+        <w:rFonts w:ascii="Symbol" w:hAnsi="Symbol" w:hint="default"/>
+      </w:rPr>
+    </w:lvl>
+    <w:lvl w:ilvl="4" w:tplc="04100003" w:tentative="1">
+      <w:start w:val="1"/>
+      <w:numFmt w:val="bullet"/>
+      <w:lvlText w:val="o"/>
+      <w:lvlJc w:val="left"/>
+      <w:pPr>
+        <w:ind w:left="3600" w:hanging="360"/>
+      </w:pPr>
+      <w:rPr>
+        <w:rFonts w:ascii="Courier New" w:hAnsi="Courier New" w:cs="Courier New" w:hint="default"/>
+      </w:rPr>
+    </w:lvl>
+    <w:lvl w:ilvl="5" w:tplc="04100005" w:tentative="1">
+      <w:start w:val="1"/>
+      <w:numFmt w:val="bullet"/>
+      <w:lvlText w:val=""/>
+      <w:lvlJc w:val="left"/>
+      <w:pPr>
+        <w:ind w:left="4320" w:hanging="360"/>
+      </w:pPr>
+      <w:rPr>
+        <w:rFonts w:ascii="Wingdings" w:hAnsi="Wingdings" w:hint="default"/>
+      </w:rPr>
+    </w:lvl>
+    <w:lvl w:ilvl="6" w:tplc="04100001" w:tentative="1">
+      <w:start w:val="1"/>
+      <w:numFmt w:val="bullet"/>
+      <w:lvlText w:val=""/>
+      <w:lvlJc w:val="left"/>
+      <w:pPr>
+        <w:ind w:left="5040" w:hanging="360"/>
+      </w:pPr>
+      <w:rPr>
+        <w:rFonts w:ascii="Symbol" w:hAnsi="Symbol" w:hint="default"/>
+      </w:rPr>
+    </w:lvl>
+    <w:lvl w:ilvl="7" w:tplc="04100003" w:tentative="1">
+      <w:start w:val="1"/>
+      <w:numFmt w:val="bullet"/>
+      <w:lvlText w:val="o"/>
+      <w:lvlJc w:val="left"/>
+      <w:pPr>
+        <w:ind w:left="5760" w:hanging="360"/>
+      </w:pPr>
+      <w:rPr>
+        <w:rFonts w:ascii="Courier New" w:hAnsi="Courier New" w:cs="Courier New" w:hint="default"/>
+      </w:rPr>
+    </w:lvl>
+    <w:lvl w:ilvl="8" w:tplc="04100005" w:tentative="1">
+      <w:start w:val="1"/>
+      <w:numFmt w:val="bullet"/>
+      <w:lvlText w:val=""/>
+      <w:lvlJc w:val="left"/>
+      <w:pPr>
+        <w:ind w:left="6480" w:hanging="360"/>
+      </w:pPr>
+      <w:rPr>
+        <w:rFonts w:ascii="Wingdings" w:hAnsi="Wingdings" w:hint="default"/>
+      </w:rPr>
+    </w:lvl>
+  </w:abstractNum>
   <w:num w:numId="1" w16cid:durableId="1577737691">
-    <w:abstractNumId w:val="1"/>
+    <w:abstractNumId w:val="2"/>
   </w:num>
   <w:num w:numId="2" w16cid:durableId="181479568">
     <w:abstractNumId w:val="0"/>
+  </w:num>
+  <w:num w:numId="3" w16cid:durableId="799298769">
+    <w:abstractNumId w:val="1"/>
+  </w:num>
+  <w:num w:numId="4" w16cid:durableId="1177114080">
+    <w:abstractNumId w:val="3"/>
   </w:num>
 </w:numbering>
 </file>
@@ -3073,7 +6565,7 @@
   <w:style w:type="paragraph" w:default="1" w:styleId="Normale">
     <w:name w:val="Normal"/>
     <w:qFormat/>
-    <w:rsid w:val="000E7AE2"/>
+    <w:rsid w:val="00932A92"/>
   </w:style>
   <w:style w:type="paragraph" w:styleId="Titolo1">
     <w:name w:val="heading 1"/>
@@ -3094,6 +6586,28 @@
       <w:color w:val="2F5496" w:themeColor="accent1" w:themeShade="BF"/>
       <w:sz w:val="32"/>
       <w:szCs w:val="32"/>
+    </w:rPr>
+  </w:style>
+  <w:style w:type="paragraph" w:styleId="Titolo2">
+    <w:name w:val="heading 2"/>
+    <w:basedOn w:val="Normale"/>
+    <w:next w:val="Normale"/>
+    <w:link w:val="Titolo2Carattere"/>
+    <w:uiPriority w:val="9"/>
+    <w:unhideWhenUsed/>
+    <w:qFormat/>
+    <w:rsid w:val="00F06B35"/>
+    <w:pPr>
+      <w:keepNext/>
+      <w:keepLines/>
+      <w:spacing w:before="40" w:after="0"/>
+      <w:outlineLvl w:val="1"/>
+    </w:pPr>
+    <w:rPr>
+      <w:rFonts w:asciiTheme="majorHAnsi" w:eastAsiaTheme="majorEastAsia" w:hAnsiTheme="majorHAnsi" w:cstheme="majorBidi"/>
+      <w:color w:val="2F5496" w:themeColor="accent1" w:themeShade="BF"/>
+      <w:sz w:val="26"/>
+      <w:szCs w:val="26"/>
     </w:rPr>
   </w:style>
   <w:style w:type="paragraph" w:styleId="Titolo4">
@@ -3418,6 +6932,148 @@
     <w:uiPriority w:val="99"/>
     <w:rsid w:val="00087684"/>
   </w:style>
+  <w:style w:type="character" w:customStyle="1" w:styleId="Titolo2Carattere">
+    <w:name w:val="Titolo 2 Carattere"/>
+    <w:basedOn w:val="Carpredefinitoparagrafo"/>
+    <w:link w:val="Titolo2"/>
+    <w:uiPriority w:val="9"/>
+    <w:rsid w:val="00F06B35"/>
+    <w:rPr>
+      <w:rFonts w:asciiTheme="majorHAnsi" w:eastAsiaTheme="majorEastAsia" w:hAnsiTheme="majorHAnsi" w:cstheme="majorBidi"/>
+      <w:color w:val="2F5496" w:themeColor="accent1" w:themeShade="BF"/>
+      <w:sz w:val="26"/>
+      <w:szCs w:val="26"/>
+    </w:rPr>
+  </w:style>
+  <w:style w:type="table" w:styleId="Tabellaelenco2-colore5">
+    <w:name w:val="List Table 2 Accent 5"/>
+    <w:basedOn w:val="Tabellanormale"/>
+    <w:uiPriority w:val="47"/>
+    <w:rsid w:val="00616C82"/>
+    <w:pPr>
+      <w:spacing w:after="0" w:line="240" w:lineRule="auto"/>
+    </w:pPr>
+    <w:tblPr>
+      <w:tblStyleRowBandSize w:val="1"/>
+      <w:tblStyleColBandSize w:val="1"/>
+      <w:tblBorders>
+        <w:top w:val="single" w:sz="4" w:space="0" w:color="9CC2E5" w:themeColor="accent5" w:themeTint="99"/>
+        <w:bottom w:val="single" w:sz="4" w:space="0" w:color="9CC2E5" w:themeColor="accent5" w:themeTint="99"/>
+        <w:insideH w:val="single" w:sz="4" w:space="0" w:color="9CC2E5" w:themeColor="accent5" w:themeTint="99"/>
+      </w:tblBorders>
+    </w:tblPr>
+    <w:tblStylePr w:type="firstRow">
+      <w:rPr>
+        <w:b/>
+        <w:bCs/>
+      </w:rPr>
+    </w:tblStylePr>
+    <w:tblStylePr w:type="lastRow">
+      <w:rPr>
+        <w:b/>
+        <w:bCs/>
+      </w:rPr>
+    </w:tblStylePr>
+    <w:tblStylePr w:type="firstCol">
+      <w:rPr>
+        <w:b/>
+        <w:bCs/>
+      </w:rPr>
+    </w:tblStylePr>
+    <w:tblStylePr w:type="lastCol">
+      <w:rPr>
+        <w:b/>
+        <w:bCs/>
+      </w:rPr>
+    </w:tblStylePr>
+    <w:tblStylePr w:type="band1Vert">
+      <w:tblPr/>
+      <w:tcPr>
+        <w:shd w:val="clear" w:color="auto" w:fill="DEEAF6" w:themeFill="accent5" w:themeFillTint="33"/>
+      </w:tcPr>
+    </w:tblStylePr>
+    <w:tblStylePr w:type="band1Horz">
+      <w:tblPr/>
+      <w:tcPr>
+        <w:shd w:val="clear" w:color="auto" w:fill="DEEAF6" w:themeFill="accent5" w:themeFillTint="33"/>
+      </w:tcPr>
+    </w:tblStylePr>
+  </w:style>
+  <w:style w:type="table" w:styleId="Tabellagriglia2-colore1">
+    <w:name w:val="Grid Table 2 Accent 1"/>
+    <w:basedOn w:val="Tabellanormale"/>
+    <w:uiPriority w:val="47"/>
+    <w:rsid w:val="00616C82"/>
+    <w:pPr>
+      <w:spacing w:after="0" w:line="240" w:lineRule="auto"/>
+    </w:pPr>
+    <w:tblPr>
+      <w:tblStyleRowBandSize w:val="1"/>
+      <w:tblStyleColBandSize w:val="1"/>
+      <w:tblBorders>
+        <w:top w:val="single" w:sz="2" w:space="0" w:color="8EAADB" w:themeColor="accent1" w:themeTint="99"/>
+        <w:bottom w:val="single" w:sz="2" w:space="0" w:color="8EAADB" w:themeColor="accent1" w:themeTint="99"/>
+        <w:insideH w:val="single" w:sz="2" w:space="0" w:color="8EAADB" w:themeColor="accent1" w:themeTint="99"/>
+        <w:insideV w:val="single" w:sz="2" w:space="0" w:color="8EAADB" w:themeColor="accent1" w:themeTint="99"/>
+      </w:tblBorders>
+    </w:tblPr>
+    <w:tblStylePr w:type="firstRow">
+      <w:rPr>
+        <w:b/>
+        <w:bCs/>
+      </w:rPr>
+      <w:tblPr/>
+      <w:tcPr>
+        <w:tcBorders>
+          <w:top w:val="nil"/>
+          <w:bottom w:val="single" w:sz="12" w:space="0" w:color="8EAADB" w:themeColor="accent1" w:themeTint="99"/>
+          <w:insideH w:val="nil"/>
+          <w:insideV w:val="nil"/>
+        </w:tcBorders>
+        <w:shd w:val="clear" w:color="auto" w:fill="FFFFFF" w:themeFill="background1"/>
+      </w:tcPr>
+    </w:tblStylePr>
+    <w:tblStylePr w:type="lastRow">
+      <w:rPr>
+        <w:b/>
+        <w:bCs/>
+      </w:rPr>
+      <w:tblPr/>
+      <w:tcPr>
+        <w:tcBorders>
+          <w:top w:val="double" w:sz="2" w:space="0" w:color="8EAADB" w:themeColor="accent1" w:themeTint="99"/>
+          <w:bottom w:val="nil"/>
+          <w:insideH w:val="nil"/>
+          <w:insideV w:val="nil"/>
+        </w:tcBorders>
+        <w:shd w:val="clear" w:color="auto" w:fill="FFFFFF" w:themeFill="background1"/>
+      </w:tcPr>
+    </w:tblStylePr>
+    <w:tblStylePr w:type="firstCol">
+      <w:rPr>
+        <w:b/>
+        <w:bCs/>
+      </w:rPr>
+    </w:tblStylePr>
+    <w:tblStylePr w:type="lastCol">
+      <w:rPr>
+        <w:b/>
+        <w:bCs/>
+      </w:rPr>
+    </w:tblStylePr>
+    <w:tblStylePr w:type="band1Vert">
+      <w:tblPr/>
+      <w:tcPr>
+        <w:shd w:val="clear" w:color="auto" w:fill="D9E2F3" w:themeFill="accent1" w:themeFillTint="33"/>
+      </w:tcPr>
+    </w:tblStylePr>
+    <w:tblStylePr w:type="band1Horz">
+      <w:tblPr/>
+      <w:tcPr>
+        <w:shd w:val="clear" w:color="auto" w:fill="D9E2F3" w:themeFill="accent1" w:themeFillTint="33"/>
+      </w:tcPr>
+    </w:tblStylePr>
+  </w:style>
 </w:styles>
 </file>
 

</xml_diff>